<commit_message>
Fixed some wording and added info
</commit_message>
<xml_diff>
--- a/documentation/DBPhase3.docx
+++ b/documentation/DBPhase3.docx
@@ -285,6 +285,7 @@
         <w:rPr>
           <w:b/>
           <w:sz w:val="24"/>
+          <w:u w:val="single"/>
         </w:rPr>
       </w:pPr>
       <w:r>
@@ -297,6 +298,7 @@
         <w:rPr>
           <w:b/>
           <w:sz w:val="24"/>
+          <w:u w:val="single"/>
         </w:rPr>
         <w:lastRenderedPageBreak/>
         <w:t xml:space="preserve">Purpose: </w:t>
@@ -430,13 +432,37 @@
         <w:rPr>
           <w:sz w:val="24"/>
         </w:rPr>
-        <w:t xml:space="preserve">Within the database, the inventory will include movies and games. Each movie within the database will include the following details: </w:t>
-      </w:r>
-      <w:r>
-        <w:rPr>
-          <w:sz w:val="24"/>
-        </w:rPr>
-        <w:t>title, cast, director, release date, genre, awards won</w:t>
+        <w:t>Within the database, the inventory will include movies and games. Each movie</w:t>
+      </w:r>
+      <w:r>
+        <w:rPr>
+          <w:sz w:val="24"/>
+        </w:rPr>
+        <w:t xml:space="preserve"> and game</w:t>
+      </w:r>
+      <w:r>
+        <w:rPr>
+          <w:sz w:val="24"/>
+        </w:rPr>
+        <w:t xml:space="preserve"> within the database will include the following details: </w:t>
+      </w:r>
+      <w:r>
+        <w:rPr>
+          <w:sz w:val="24"/>
+        </w:rPr>
+        <w:t xml:space="preserve">title, cast, director, release date, genre, </w:t>
+      </w:r>
+      <w:r>
+        <w:rPr>
+          <w:sz w:val="24"/>
+        </w:rPr>
+        <w:t xml:space="preserve">platform, version, </w:t>
+      </w:r>
+      <w:r>
+        <w:rPr>
+          <w:sz w:val="24"/>
+        </w:rPr>
+        <w:t>awards won</w:t>
       </w:r>
       <w:r>
         <w:rPr>
@@ -478,42 +504,6 @@
         <w:rPr>
           <w:sz w:val="24"/>
         </w:rPr>
-        <w:t>Each</w:t>
-      </w:r>
-      <w:r>
-        <w:rPr>
-          <w:sz w:val="24"/>
-        </w:rPr>
-        <w:t xml:space="preserve"> game</w:t>
-      </w:r>
-      <w:r>
-        <w:rPr>
-          <w:sz w:val="24"/>
-        </w:rPr>
-        <w:t xml:space="preserve"> within the database will</w:t>
-      </w:r>
-      <w:r>
-        <w:rPr>
-          <w:sz w:val="24"/>
-        </w:rPr>
-        <w:t xml:space="preserve"> include the</w:t>
-      </w:r>
-      <w:r>
-        <w:rPr>
-          <w:sz w:val="24"/>
-        </w:rPr>
-        <w:t xml:space="preserve"> following details:</w:t>
-      </w:r>
-      <w:r>
-        <w:rPr>
-          <w:sz w:val="24"/>
-        </w:rPr>
-        <w:t xml:space="preserve"> title, release date, genre, platform, and version. </w:t>
-      </w:r>
-      <w:r>
-        <w:rPr>
-          <w:sz w:val="24"/>
-        </w:rPr>
         <w:t>Finally, each game and movie will include the total number of copies available and the current number of copies available.</w:t>
       </w:r>
     </w:p>
@@ -559,57 +549,21 @@
         </w:rPr>
         <w:t>, password, their quota for rentals, and past rental history.</w:t>
       </w:r>
+      <w:r>
+        <w:rPr>
+          <w:b/>
+          <w:sz w:val="24"/>
+        </w:rPr>
+        <w:br/>
+      </w:r>
     </w:p>
     <w:p>
       <w:pPr>
         <w:spacing w:after="0"/>
         <w:rPr>
-          <w:sz w:val="24"/>
-        </w:rPr>
-      </w:pPr>
-    </w:p>
-    <w:p>
-      <w:pPr>
-        <w:spacing w:after="0"/>
-        <w:rPr>
-          <w:sz w:val="24"/>
-        </w:rPr>
-      </w:pPr>
-      <w:r>
-        <w:rPr>
-          <w:sz w:val="24"/>
-        </w:rPr>
-        <w:t>For this phase, we were tasked with creating a conceptual design of the back end database via an ER diagram which details the various entities, attributes, relations, and the constraints that we feel are necessary for this project</w:t>
-      </w:r>
-      <w:r>
-        <w:rPr>
-          <w:sz w:val="24"/>
-        </w:rPr>
-        <w:t>.</w:t>
-      </w:r>
-    </w:p>
-    <w:p>
-      <w:pPr>
-        <w:spacing w:after="0"/>
-        <w:rPr>
-          <w:b/>
-          <w:sz w:val="24"/>
-        </w:rPr>
-      </w:pPr>
-      <w:r>
-        <w:rPr>
-          <w:b/>
-          <w:sz w:val="24"/>
-        </w:rPr>
-        <w:br/>
-      </w:r>
-    </w:p>
-    <w:p>
-      <w:pPr>
-        <w:spacing w:after="0"/>
-        <w:rPr>
-          <w:b/>
-          <w:sz w:val="24"/>
+          <w:b/>
+          <w:sz w:val="24"/>
+          <w:u w:val="single"/>
         </w:rPr>
       </w:pPr>
       <w:r>
@@ -623,6 +577,7 @@
         <w:rPr>
           <w:b/>
           <w:sz w:val="24"/>
+          <w:u w:val="single"/>
         </w:rPr>
         <w:lastRenderedPageBreak/>
         <w:t>Assumptions:</w:t>
@@ -661,7 +616,19 @@
         <w:rPr>
           <w:sz w:val="24"/>
         </w:rPr>
-        <w:t>We assumed that each movie can only have one direct sequel. If a user wants to search for all of the sequels, we were planning on designing a query that would collect the sequels in a cascading motion.</w:t>
+        <w:t xml:space="preserve">We assumed that each </w:t>
+      </w:r>
+      <w:r>
+        <w:rPr>
+          <w:sz w:val="24"/>
+        </w:rPr>
+        <w:t>form of entertainment</w:t>
+      </w:r>
+      <w:r>
+        <w:rPr>
+          <w:sz w:val="24"/>
+        </w:rPr>
+        <w:t xml:space="preserve"> can only have one direct sequel. </w:t>
       </w:r>
     </w:p>
     <w:p>
@@ -769,6 +736,7 @@
         <w:rPr>
           <w:b/>
           <w:sz w:val="24"/>
+          <w:u w:val="single"/>
         </w:rPr>
       </w:pPr>
       <w:r>
@@ -782,9 +750,18 @@
         <w:rPr>
           <w:b/>
           <w:sz w:val="24"/>
+          <w:u w:val="single"/>
         </w:rPr>
         <w:lastRenderedPageBreak/>
         <w:t>ER Diagram</w:t>
+      </w:r>
+      <w:r>
+        <w:rPr>
+          <w:b/>
+          <w:sz w:val="24"/>
+          <w:u w:val="single"/>
+        </w:rPr>
+        <w:t>:</w:t>
       </w:r>
     </w:p>
     <w:p>
@@ -866,6 +843,7 @@
       <w:pPr>
         <w:rPr>
           <w:b/>
+          <w:u w:val="single"/>
         </w:rPr>
       </w:pPr>
       <w:r>
@@ -878,10 +856,18 @@
       <w:r>
         <w:rPr>
           <w:b/>
+          <w:u w:val="single"/>
         </w:rPr>
         <w:lastRenderedPageBreak/>
         <w:t>Relational Schema</w:t>
       </w:r>
+      <w:r>
+        <w:rPr>
+          <w:b/>
+          <w:u w:val="single"/>
+        </w:rPr>
+        <w:t>:</w:t>
+      </w:r>
     </w:p>
     <w:p>
       <w:pPr>
@@ -1154,15 +1140,13 @@
           <w:sz w:val="20"/>
         </w:rPr>
       </w:pPr>
-      <w:proofErr w:type="spellStart"/>
-      <w:r>
-        <w:rPr>
-          <w:b/>
-          <w:sz w:val="20"/>
-        </w:rPr>
-        <w:t>Rent_History</w:t>
-      </w:r>
-      <w:proofErr w:type="spellEnd"/>
+      <w:r>
+        <w:rPr>
+          <w:b/>
+          <w:sz w:val="20"/>
+        </w:rPr>
+        <w:t>Rents</w:t>
+      </w:r>
       <w:r>
         <w:rPr>
           <w:b/>
@@ -2320,14 +2304,7 @@
           <w:b/>
           <w:sz w:val="20"/>
         </w:rPr>
-        <w:t>,</w:t>
-      </w:r>
-      <w:r>
-        <w:rPr>
-          <w:b/>
-          <w:sz w:val="20"/>
-        </w:rPr>
-        <w:t xml:space="preserve"> </w:t>
+        <w:t xml:space="preserve">, </w:t>
       </w:r>
       <w:proofErr w:type="spellStart"/>
       <w:r>
@@ -2472,8 +2449,33 @@
         <w:rPr>
           <w:b/>
           <w:sz w:val="20"/>
-        </w:rPr>
-      </w:pPr>
+          <w:u w:val="single"/>
+        </w:rPr>
+      </w:pPr>
+      <w:r>
+        <w:rPr>
+          <w:b/>
+          <w:sz w:val="20"/>
+        </w:rPr>
+        <w:br w:type="column"/>
+      </w:r>
+      <w:r>
+        <w:rPr>
+          <w:b/>
+          <w:sz w:val="24"/>
+          <w:u w:val="single"/>
+        </w:rPr>
+        <w:lastRenderedPageBreak/>
+        <w:t>Screenshots</w:t>
+      </w:r>
+      <w:r>
+        <w:rPr>
+          <w:b/>
+          <w:sz w:val="24"/>
+          <w:u w:val="single"/>
+        </w:rPr>
+        <w:t>:</w:t>
+      </w:r>
     </w:p>
     <w:p>
       <w:pPr>
@@ -2486,14 +2488,612 @@
     </w:p>
     <w:p>
       <w:pPr>
-        <w:spacing w:after="0"/>
-        <w:rPr>
-          <w:b/>
-          <w:sz w:val="24"/>
-        </w:rPr>
-      </w:pPr>
+        <w:spacing w:after="0" w:line="240" w:lineRule="auto"/>
+        <w:rPr>
+          <w:b/>
+        </w:rPr>
+      </w:pPr>
+      <w:r>
+        <w:rPr>
+          <w:b/>
+        </w:rPr>
+        <w:t>Queries</w:t>
+      </w:r>
+      <w:r>
+        <w:rPr>
+          <w:b/>
+        </w:rPr>
+        <w:t>:</w:t>
+      </w:r>
+    </w:p>
+    <w:p>
+      <w:pPr>
+        <w:spacing w:after="0" w:line="240" w:lineRule="auto"/>
+        <w:rPr>
+          <w:b/>
+        </w:rPr>
+      </w:pPr>
+    </w:p>
+    <w:p>
+      <w:pPr>
+        <w:spacing w:after="0" w:line="240" w:lineRule="auto"/>
+        <w:rPr>
+          <w:b/>
+        </w:rPr>
+      </w:pPr>
+      <w:r>
+        <w:rPr>
+          <w:b/>
+        </w:rPr>
+        <w:t>User Search By:</w:t>
+      </w:r>
+    </w:p>
+    <w:p>
+      <w:pPr>
+        <w:pStyle w:val="ListParagraph"/>
+        <w:numPr>
+          <w:ilvl w:val="0"/>
+          <w:numId w:val="3"/>
+        </w:numPr>
+        <w:rPr>
+          <w:b/>
+          <w:sz w:val="22"/>
+        </w:rPr>
+      </w:pPr>
+      <w:r>
+        <w:rPr>
+          <w:b/>
+          <w:sz w:val="22"/>
+        </w:rPr>
+        <w:t>Actor</w:t>
+      </w:r>
+    </w:p>
+    <w:p>
+      <w:pPr>
+        <w:pStyle w:val="ListParagraph"/>
+        <w:numPr>
+          <w:ilvl w:val="0"/>
+          <w:numId w:val="3"/>
+        </w:numPr>
+        <w:rPr>
+          <w:b/>
+          <w:sz w:val="22"/>
+        </w:rPr>
+      </w:pPr>
+      <w:r>
+        <w:rPr>
+          <w:b/>
+          <w:sz w:val="22"/>
+        </w:rPr>
+        <w:t>Director</w:t>
+      </w:r>
+    </w:p>
+    <w:p>
+      <w:pPr>
+        <w:pStyle w:val="ListParagraph"/>
+        <w:numPr>
+          <w:ilvl w:val="0"/>
+          <w:numId w:val="3"/>
+        </w:numPr>
+        <w:rPr>
+          <w:b/>
+          <w:sz w:val="22"/>
+        </w:rPr>
+      </w:pPr>
+      <w:r>
+        <w:rPr>
+          <w:b/>
+          <w:sz w:val="22"/>
+        </w:rPr>
+        <w:t>Genre</w:t>
+      </w:r>
+    </w:p>
+    <w:p>
+      <w:pPr>
+        <w:pStyle w:val="ListParagraph"/>
+        <w:numPr>
+          <w:ilvl w:val="0"/>
+          <w:numId w:val="3"/>
+        </w:numPr>
+        <w:rPr>
+          <w:b/>
+          <w:sz w:val="22"/>
+        </w:rPr>
+      </w:pPr>
+      <w:r>
+        <w:rPr>
+          <w:b/>
+          <w:sz w:val="22"/>
+        </w:rPr>
+        <w:t>Keywords</w:t>
+      </w:r>
+    </w:p>
+    <w:p>
+      <w:pPr>
+        <w:pStyle w:val="ListParagraph"/>
+        <w:numPr>
+          <w:ilvl w:val="0"/>
+          <w:numId w:val="3"/>
+        </w:numPr>
+        <w:rPr>
+          <w:b/>
+          <w:sz w:val="22"/>
+        </w:rPr>
+      </w:pPr>
+      <w:r>
+        <w:rPr>
+          <w:b/>
+          <w:sz w:val="22"/>
+        </w:rPr>
+        <w:t>Platform</w:t>
+      </w:r>
+    </w:p>
+    <w:p>
+      <w:pPr>
+        <w:pStyle w:val="ListParagraph"/>
+        <w:numPr>
+          <w:ilvl w:val="0"/>
+          <w:numId w:val="3"/>
+        </w:numPr>
+        <w:rPr>
+          <w:b/>
+          <w:sz w:val="22"/>
+        </w:rPr>
+      </w:pPr>
+      <w:r>
+        <w:rPr>
+          <w:b/>
+          <w:sz w:val="22"/>
+        </w:rPr>
+        <w:t>Award Winning Movies</w:t>
+      </w:r>
+    </w:p>
+    <w:p>
+      <w:pPr>
+        <w:pStyle w:val="ListParagraph"/>
+        <w:numPr>
+          <w:ilvl w:val="0"/>
+          <w:numId w:val="3"/>
+        </w:numPr>
+        <w:rPr>
+          <w:b/>
+          <w:sz w:val="22"/>
+        </w:rPr>
+      </w:pPr>
+      <w:r>
+        <w:rPr>
+          <w:b/>
+          <w:sz w:val="22"/>
+        </w:rPr>
+        <w:t>Award Winning Games</w:t>
+      </w:r>
+    </w:p>
+    <w:p>
+      <w:pPr>
+        <w:pStyle w:val="ListParagraph"/>
+        <w:numPr>
+          <w:ilvl w:val="0"/>
+          <w:numId w:val="3"/>
+        </w:numPr>
+        <w:rPr>
+          <w:b/>
+          <w:sz w:val="22"/>
+        </w:rPr>
+      </w:pPr>
+      <w:r>
+        <w:rPr>
+          <w:b/>
+          <w:sz w:val="22"/>
+        </w:rPr>
+        <w:t>Movies the User Has Not Checked Out Yet</w:t>
+      </w:r>
+    </w:p>
+    <w:p>
+      <w:pPr>
+        <w:pStyle w:val="ListParagraph"/>
+        <w:numPr>
+          <w:ilvl w:val="0"/>
+          <w:numId w:val="3"/>
+        </w:numPr>
+        <w:rPr>
+          <w:b/>
+          <w:sz w:val="22"/>
+        </w:rPr>
+      </w:pPr>
+      <w:r>
+        <w:rPr>
+          <w:b/>
+          <w:sz w:val="22"/>
+        </w:rPr>
+        <w:t>Games the User Has Not Checked Out Yet</w:t>
+      </w:r>
+    </w:p>
+    <w:p>
+      <w:pPr>
+        <w:rPr>
+          <w:b/>
+        </w:rPr>
+      </w:pPr>
+    </w:p>
+    <w:p>
+      <w:pPr>
+        <w:rPr>
+          <w:b/>
+        </w:rPr>
+      </w:pPr>
+      <w:r>
+        <w:rPr>
+          <w:b/>
+        </w:rPr>
+        <w:t>User Views List of All Sequels</w:t>
+      </w:r>
+    </w:p>
+    <w:p>
+      <w:pPr>
+        <w:rPr>
+          <w:b/>
+        </w:rPr>
+      </w:pPr>
+      <w:r>
+        <w:rPr>
+          <w:b/>
+        </w:rPr>
+        <w:t>User Views Detailed Rent History</w:t>
+      </w:r>
+    </w:p>
+    <w:p>
+      <w:pPr>
+        <w:rPr>
+          <w:b/>
+        </w:rPr>
+      </w:pPr>
+      <w:r>
+        <w:rPr>
+          <w:b/>
+        </w:rPr>
+        <w:t>Admin View All Entertainment Rented in Last 24 Hours</w:t>
+      </w:r>
+    </w:p>
+    <w:p>
+      <w:pPr>
+        <w:rPr>
+          <w:b/>
+        </w:rPr>
+      </w:pPr>
+      <w:r>
+        <w:rPr>
+          <w:b/>
+        </w:rPr>
+        <w:t>Admin View Top Ten Entertainment Rentals of Last Month</w:t>
+      </w:r>
+    </w:p>
+    <w:p>
+      <w:pPr>
+        <w:rPr>
+          <w:b/>
+          <w:sz w:val="20"/>
+        </w:rPr>
+      </w:pPr>
+    </w:p>
+    <w:p>
+      <w:pPr>
+        <w:rPr>
+          <w:b/>
+        </w:rPr>
+      </w:pPr>
+      <w:r>
+        <w:rPr>
+          <w:b/>
+        </w:rPr>
+        <w:t>Transactions</w:t>
+      </w:r>
+      <w:r>
+        <w:rPr>
+          <w:b/>
+        </w:rPr>
+        <w:t>:</w:t>
+      </w:r>
+    </w:p>
+    <w:p>
+      <w:pPr>
+        <w:rPr>
+          <w:b/>
+        </w:rPr>
+      </w:pPr>
+      <w:r>
+        <w:rPr>
+          <w:b/>
+        </w:rPr>
+        <w:t>User Rent Entertainment</w:t>
+      </w:r>
+    </w:p>
+    <w:p>
+      <w:pPr>
+        <w:rPr>
+          <w:b/>
+        </w:rPr>
+      </w:pPr>
+      <w:r>
+        <w:rPr>
+          <w:b/>
+        </w:rPr>
+        <w:t>User Modify Personal Information</w:t>
+      </w:r>
+    </w:p>
+    <w:p>
+      <w:pPr>
+        <w:rPr>
+          <w:b/>
+        </w:rPr>
+      </w:pPr>
+      <w:r>
+        <w:rPr>
+          <w:b/>
+        </w:rPr>
+        <w:t>Admin Add Member</w:t>
+      </w:r>
+    </w:p>
+    <w:p>
+      <w:pPr>
+        <w:rPr>
+          <w:b/>
+        </w:rPr>
+      </w:pPr>
+      <w:r>
+        <w:rPr>
+          <w:b/>
+        </w:rPr>
+        <w:t>Admin Remove Member</w:t>
+      </w:r>
+    </w:p>
+    <w:p>
+      <w:pPr>
+        <w:rPr>
+          <w:b/>
+        </w:rPr>
+      </w:pPr>
+      <w:r>
+        <w:rPr>
+          <w:b/>
+        </w:rPr>
+        <w:t>Admin Add Entertainment</w:t>
+      </w:r>
+    </w:p>
+    <w:p>
+      <w:pPr>
+        <w:rPr>
+          <w:b/>
+        </w:rPr>
+      </w:pPr>
+      <w:r>
+        <w:rPr>
+          <w:b/>
+        </w:rPr>
+        <w:t>Admin Remove Entertainment</w:t>
+      </w:r>
+    </w:p>
+    <w:p>
+      <w:pPr>
+        <w:rPr>
+          <w:b/>
+        </w:rPr>
+      </w:pPr>
+      <w:r>
+        <w:rPr>
+          <w:b/>
+        </w:rPr>
+        <w:t>Admin Update Inventory</w:t>
+      </w:r>
+    </w:p>
+    <w:p>
+      <w:pPr>
+        <w:rPr>
+          <w:b/>
+          <w:sz w:val="24"/>
+          <w:u w:val="single"/>
+        </w:rPr>
+      </w:pPr>
+      <w:r>
+        <w:rPr>
+          <w:b/>
+          <w:sz w:val="20"/>
+        </w:rPr>
+        <w:br w:type="column"/>
+      </w:r>
+      <w:r>
+        <w:rPr>
+          <w:b/>
+          <w:sz w:val="24"/>
+          <w:u w:val="single"/>
+        </w:rPr>
+        <w:lastRenderedPageBreak/>
+        <w:t>System’s Limitations</w:t>
+      </w:r>
+      <w:r>
+        <w:rPr>
+          <w:b/>
+          <w:sz w:val="24"/>
+          <w:u w:val="single"/>
+        </w:rPr>
+        <w:t>:</w:t>
+      </w:r>
+    </w:p>
+    <w:p>
+      <w:pPr>
+        <w:rPr>
+          <w:sz w:val="24"/>
+        </w:rPr>
+      </w:pPr>
+      <w:r>
+        <w:rPr>
+          <w:sz w:val="24"/>
+        </w:rPr>
+        <w:t>Currently, there is no synopsis of the various movies or games within the system. This is often a useful thing to have when one is looking for a movie or game if they are not sure what the form of entertainment is about. Thus, if a user within our system finds a movie or game with an interesting title, they would have to go onto the internet to get a description.</w:t>
+      </w:r>
+    </w:p>
+    <w:p>
+      <w:pPr>
+        <w:rPr>
+          <w:sz w:val="24"/>
+        </w:rPr>
+      </w:pPr>
+      <w:r>
+        <w:rPr>
+          <w:sz w:val="24"/>
+        </w:rPr>
+        <w:t xml:space="preserve">Our system also does not give the language the forms of entertainment are in. Foreign films are rather popular among some groups of people and they might like to both search by and rent various </w:t>
+      </w:r>
+      <w:proofErr w:type="gramStart"/>
+      <w:r>
+        <w:rPr>
+          <w:sz w:val="24"/>
+        </w:rPr>
+        <w:t>entertainment</w:t>
+      </w:r>
+      <w:proofErr w:type="gramEnd"/>
+      <w:r>
+        <w:rPr>
+          <w:sz w:val="24"/>
+        </w:rPr>
+        <w:t xml:space="preserve"> by the language they are in or the country they are from</w:t>
+      </w:r>
+      <w:r>
+        <w:rPr>
+          <w:sz w:val="24"/>
+        </w:rPr>
+        <w:t>.</w:t>
+      </w:r>
+    </w:p>
+    <w:p>
+      <w:pPr>
+        <w:rPr>
+          <w:sz w:val="24"/>
+        </w:rPr>
+      </w:pPr>
+      <w:r>
+        <w:rPr>
+          <w:sz w:val="24"/>
+        </w:rPr>
+        <w:t xml:space="preserve">Further, our system does not have a way to search by the company that created the entertainment. For instance, users cannot search for Disney movies or games made by </w:t>
+      </w:r>
+      <w:proofErr w:type="spellStart"/>
+      <w:r>
+        <w:rPr>
+          <w:sz w:val="24"/>
+        </w:rPr>
+        <w:t>Ubisoft</w:t>
+      </w:r>
+      <w:proofErr w:type="spellEnd"/>
+      <w:r>
+        <w:rPr>
+          <w:sz w:val="24"/>
+        </w:rPr>
+        <w:t>. This seriously hampers some of our users in their searching and renting process.</w:t>
+      </w:r>
+    </w:p>
+    <w:p>
+      <w:pPr>
+        <w:rPr>
+          <w:sz w:val="24"/>
+        </w:rPr>
+      </w:pPr>
+      <w:r>
+        <w:rPr>
+          <w:sz w:val="24"/>
+        </w:rPr>
+        <w:t>Our system does not allow users to filter out the forms of entertainment that we do not have in stock at the time. If it did, it could quicken the search time for users and allow them to find their desired entertainment faster. Also, our system does not allow for users to store forms of entertainment into a queue if said entertainment is out of stock. Say, for instance, a user wants movie A, but A is out of stock. The user cannot put A into a wish list or queue that allows them to rent it as soon as A becomes available. The user is forced to constantly checking back until A is available and hope they hit the rent button faster than another user.</w:t>
+      </w:r>
+    </w:p>
+    <w:p>
+      <w:pPr>
+        <w:rPr>
+          <w:b/>
+          <w:sz w:val="24"/>
+          <w:u w:val="single"/>
+        </w:rPr>
+      </w:pPr>
+      <w:r>
+        <w:rPr>
+          <w:sz w:val="24"/>
+        </w:rPr>
+        <w:br w:type="column"/>
+      </w:r>
+      <w:r>
+        <w:rPr>
+          <w:b/>
+          <w:sz w:val="24"/>
+          <w:u w:val="single"/>
+        </w:rPr>
+        <w:lastRenderedPageBreak/>
+        <w:t>Possible Improvements</w:t>
+      </w:r>
+      <w:r>
+        <w:rPr>
+          <w:b/>
+          <w:sz w:val="24"/>
+          <w:u w:val="single"/>
+        </w:rPr>
+        <w:t>:</w:t>
+      </w:r>
+    </w:p>
+    <w:p>
+      <w:pPr>
+        <w:rPr>
+          <w:sz w:val="24"/>
+        </w:rPr>
+      </w:pPr>
+      <w:r>
+        <w:rPr>
+          <w:sz w:val="24"/>
+        </w:rPr>
+        <w:t>Beyond including the limitation as discussed previously, another improvement includes adding a rating system to the movies and games. This would be based on the users’ own feelings towards the movie or game and they would be able to rate it based on either a star rating or percent rating. This would allow users to search by which movie or game is more popular among other users and base their rentals upon that if they so desire. Along this same line of thought, we could also add a type of review area where users can write their thoughts on the entertainment. This could also be useful for users when they are trying to make their rental decisions.</w:t>
+      </w:r>
       <w:bookmarkStart w:id="0" w:name="_GoBack"/>
       <w:bookmarkEnd w:id="0"/>
+    </w:p>
+    <w:p>
+      <w:pPr>
+        <w:rPr>
+          <w:sz w:val="24"/>
+        </w:rPr>
+      </w:pPr>
+      <w:r>
+        <w:rPr>
+          <w:sz w:val="24"/>
+        </w:rPr>
+        <w:t>Another improvement could be an entertainment request area. If the system does not have a form of entertainment that the user wants, they can request to have it added. If enough users request the same entertainment, then it tells the admins that this entertainment is a highly requested item and we should add it to the stock.</w:t>
+      </w:r>
+    </w:p>
+    <w:p>
+      <w:pPr>
+        <w:rPr>
+          <w:sz w:val="24"/>
+        </w:rPr>
+      </w:pPr>
+      <w:r>
+        <w:rPr>
+          <w:sz w:val="24"/>
+        </w:rPr>
+        <w:t>Finally, another possible improvement could be an alert system of some kind to inform users of any new arrivals that are added to the system. We would also add a search feature that allows users to search by new arrivals so they can see what entertainment is new to the system.</w:t>
+      </w:r>
+    </w:p>
+    <w:p>
+      <w:pPr>
+        <w:spacing w:after="0" w:line="240" w:lineRule="auto"/>
+        <w:rPr>
+          <w:b/>
+          <w:sz w:val="24"/>
+        </w:rPr>
+      </w:pPr>
+    </w:p>
+    <w:p>
+      <w:pPr>
+        <w:spacing w:after="0"/>
+        <w:rPr>
+          <w:b/>
+          <w:sz w:val="32"/>
+        </w:rPr>
+      </w:pPr>
     </w:p>
     <w:sectPr>
       <w:headerReference w:type="default" r:id="rId9"/>
@@ -2593,7 +3193,7 @@
           <w:rPr>
             <w:noProof/>
           </w:rPr>
-          <w:t>5</w:t>
+          <w:t>8</w:t>
         </w:r>
         <w:r>
           <w:rPr>
@@ -2727,6 +3327,95 @@
     </w:lvl>
   </w:abstractNum>
   <w:abstractNum w:abstractNumId="1">
+    <w:nsid w:val="58FF7692"/>
+    <w:multiLevelType w:val="hybridMultilevel"/>
+    <w:tmpl w:val="49628E5E"/>
+    <w:lvl w:ilvl="0" w:tplc="04090011">
+      <w:start w:val="1"/>
+      <w:numFmt w:val="decimal"/>
+      <w:lvlText w:val="%1)"/>
+      <w:lvlJc w:val="left"/>
+      <w:pPr>
+        <w:ind w:left="720" w:hanging="360"/>
+      </w:pPr>
+      <w:rPr>
+        <w:rFonts w:hint="default"/>
+      </w:rPr>
+    </w:lvl>
+    <w:lvl w:ilvl="1" w:tplc="04090019" w:tentative="1">
+      <w:start w:val="1"/>
+      <w:numFmt w:val="lowerLetter"/>
+      <w:lvlText w:val="%2."/>
+      <w:lvlJc w:val="left"/>
+      <w:pPr>
+        <w:ind w:left="1440" w:hanging="360"/>
+      </w:pPr>
+    </w:lvl>
+    <w:lvl w:ilvl="2" w:tplc="0409001B" w:tentative="1">
+      <w:start w:val="1"/>
+      <w:numFmt w:val="lowerRoman"/>
+      <w:lvlText w:val="%3."/>
+      <w:lvlJc w:val="right"/>
+      <w:pPr>
+        <w:ind w:left="2160" w:hanging="180"/>
+      </w:pPr>
+    </w:lvl>
+    <w:lvl w:ilvl="3" w:tplc="0409000F" w:tentative="1">
+      <w:start w:val="1"/>
+      <w:numFmt w:val="decimal"/>
+      <w:lvlText w:val="%4."/>
+      <w:lvlJc w:val="left"/>
+      <w:pPr>
+        <w:ind w:left="2880" w:hanging="360"/>
+      </w:pPr>
+    </w:lvl>
+    <w:lvl w:ilvl="4" w:tplc="04090019" w:tentative="1">
+      <w:start w:val="1"/>
+      <w:numFmt w:val="lowerLetter"/>
+      <w:lvlText w:val="%5."/>
+      <w:lvlJc w:val="left"/>
+      <w:pPr>
+        <w:ind w:left="3600" w:hanging="360"/>
+      </w:pPr>
+    </w:lvl>
+    <w:lvl w:ilvl="5" w:tplc="0409001B" w:tentative="1">
+      <w:start w:val="1"/>
+      <w:numFmt w:val="lowerRoman"/>
+      <w:lvlText w:val="%6."/>
+      <w:lvlJc w:val="right"/>
+      <w:pPr>
+        <w:ind w:left="4320" w:hanging="180"/>
+      </w:pPr>
+    </w:lvl>
+    <w:lvl w:ilvl="6" w:tplc="0409000F" w:tentative="1">
+      <w:start w:val="1"/>
+      <w:numFmt w:val="decimal"/>
+      <w:lvlText w:val="%7."/>
+      <w:lvlJc w:val="left"/>
+      <w:pPr>
+        <w:ind w:left="5040" w:hanging="360"/>
+      </w:pPr>
+    </w:lvl>
+    <w:lvl w:ilvl="7" w:tplc="04090019" w:tentative="1">
+      <w:start w:val="1"/>
+      <w:numFmt w:val="lowerLetter"/>
+      <w:lvlText w:val="%8."/>
+      <w:lvlJc w:val="left"/>
+      <w:pPr>
+        <w:ind w:left="5760" w:hanging="360"/>
+      </w:pPr>
+    </w:lvl>
+    <w:lvl w:ilvl="8" w:tplc="0409001B" w:tentative="1">
+      <w:start w:val="1"/>
+      <w:numFmt w:val="lowerRoman"/>
+      <w:lvlText w:val="%9."/>
+      <w:lvlJc w:val="right"/>
+      <w:pPr>
+        <w:ind w:left="6480" w:hanging="180"/>
+      </w:pPr>
+    </w:lvl>
+  </w:abstractNum>
+  <w:abstractNum w:abstractNumId="2">
     <w:nsid w:val="7FAA002A"/>
     <w:multiLevelType w:val="hybridMultilevel"/>
     <w:tmpl w:val="30E2C0D0"/>
@@ -2842,6 +3531,9 @@
     <w:abstractNumId w:val="0"/>
   </w:num>
   <w:num w:numId="2">
+    <w:abstractNumId w:val="2"/>
+  </w:num>
+  <w:num w:numId="3">
     <w:abstractNumId w:val="1"/>
   </w:num>
 </w:numbering>

</xml_diff>

<commit_message>
Adding screenshots to DB 3 Document
</commit_message>
<xml_diff>
--- a/documentation/DBPhase3.docx
+++ b/documentation/DBPhase3.docx
@@ -1,6 +1,6 @@
 
 <file path=word/document.xml><?xml version="1.0" encoding="utf-8"?>
-<w:document xmlns:wpc="http://schemas.microsoft.com/office/word/2010/wordprocessingCanvas" xmlns:mc="http://schemas.openxmlformats.org/markup-compatibility/2006" xmlns:o="urn:schemas-microsoft-com:office:office" xmlns:r="http://schemas.openxmlformats.org/officeDocument/2006/relationships" xmlns:m="http://schemas.openxmlformats.org/officeDocument/2006/math" xmlns:v="urn:schemas-microsoft-com:vml" xmlns:wp14="http://schemas.microsoft.com/office/word/2010/wordprocessingDrawing" xmlns:wp="http://schemas.openxmlformats.org/drawingml/2006/wordprocessingDrawing" xmlns:w10="urn:schemas-microsoft-com:office:word" xmlns:w="http://schemas.openxmlformats.org/wordprocessingml/2006/main" xmlns:w14="http://schemas.microsoft.com/office/word/2010/wordml" xmlns:wpg="http://schemas.microsoft.com/office/word/2010/wordprocessingGroup" xmlns:wpi="http://schemas.microsoft.com/office/word/2010/wordprocessingInk" xmlns:wne="http://schemas.microsoft.com/office/word/2006/wordml" xmlns:wps="http://schemas.microsoft.com/office/word/2010/wordprocessingShape" mc:Ignorable="w14 wp14">
+<w:document xmlns:wpc="http://schemas.microsoft.com/office/word/2010/wordprocessingCanvas" xmlns:cx="http://schemas.microsoft.com/office/drawing/2014/chartex" xmlns:cx1="http://schemas.microsoft.com/office/drawing/2015/9/8/chartex" xmlns:cx2="http://schemas.microsoft.com/office/drawing/2015/10/21/chartex" xmlns:cx3="http://schemas.microsoft.com/office/drawing/2016/5/9/chartex" xmlns:cx4="http://schemas.microsoft.com/office/drawing/2016/5/10/chartex" xmlns:cx5="http://schemas.microsoft.com/office/drawing/2016/5/11/chartex" xmlns:cx6="http://schemas.microsoft.com/office/drawing/2016/5/12/chartex" xmlns:cx7="http://schemas.microsoft.com/office/drawing/2016/5/13/chartex" xmlns:cx8="http://schemas.microsoft.com/office/drawing/2016/5/14/chartex" xmlns:mc="http://schemas.openxmlformats.org/markup-compatibility/2006" xmlns:aink="http://schemas.microsoft.com/office/drawing/2016/ink" xmlns:am3d="http://schemas.microsoft.com/office/drawing/2017/model3d" xmlns:o="urn:schemas-microsoft-com:office:office" xmlns:r="http://schemas.openxmlformats.org/officeDocument/2006/relationships" xmlns:m="http://schemas.openxmlformats.org/officeDocument/2006/math" xmlns:v="urn:schemas-microsoft-com:vml" xmlns:wp14="http://schemas.microsoft.com/office/word/2010/wordprocessingDrawing" xmlns:wp="http://schemas.openxmlformats.org/drawingml/2006/wordprocessingDrawing" xmlns:w10="urn:schemas-microsoft-com:office:word" xmlns:w="http://schemas.openxmlformats.org/wordprocessingml/2006/main" xmlns:w14="http://schemas.microsoft.com/office/word/2010/wordml" xmlns:w15="http://schemas.microsoft.com/office/word/2012/wordml" xmlns:w16cid="http://schemas.microsoft.com/office/word/2016/wordml/cid" xmlns:w16se="http://schemas.microsoft.com/office/word/2015/wordml/symex" xmlns:wpg="http://schemas.microsoft.com/office/word/2010/wordprocessingGroup" xmlns:wpi="http://schemas.microsoft.com/office/word/2010/wordprocessingInk" xmlns:wne="http://schemas.microsoft.com/office/word/2006/wordml" xmlns:wps="http://schemas.microsoft.com/office/word/2010/wordprocessingShape" mc:Ignorable="w14 w15 w16se w16cid wp14">
   <w:body>
     <w:p>
       <w:pPr>
@@ -95,49 +95,21 @@
         <w:rPr>
           <w:sz w:val="24"/>
         </w:rPr>
-        <w:t xml:space="preserve">By: Lucas </w:t>
+        <w:t xml:space="preserve">By: Lucas Gullo, Geoffrey </w:t>
       </w:r>
       <w:proofErr w:type="spellStart"/>
       <w:r>
         <w:rPr>
           <w:sz w:val="24"/>
         </w:rPr>
-        <w:t>Gullo</w:t>
+        <w:t>Splendorio</w:t>
       </w:r>
       <w:proofErr w:type="spellEnd"/>
       <w:r>
         <w:rPr>
           <w:sz w:val="24"/>
         </w:rPr>
-        <w:t xml:space="preserve">, Geoffrey </w:t>
-      </w:r>
-      <w:proofErr w:type="spellStart"/>
-      <w:r>
-        <w:rPr>
-          <w:sz w:val="24"/>
-        </w:rPr>
-        <w:t>Splendorio</w:t>
-      </w:r>
-      <w:proofErr w:type="spellEnd"/>
-      <w:r>
-        <w:rPr>
-          <w:sz w:val="24"/>
-        </w:rPr>
-        <w:t xml:space="preserve">, </w:t>
-      </w:r>
-      <w:proofErr w:type="gramStart"/>
-      <w:r>
-        <w:rPr>
-          <w:sz w:val="24"/>
-        </w:rPr>
-        <w:t>Randi</w:t>
-      </w:r>
-      <w:proofErr w:type="gramEnd"/>
-      <w:r>
-        <w:rPr>
-          <w:sz w:val="24"/>
-        </w:rPr>
-        <w:t xml:space="preserve"> </w:t>
+        <w:t xml:space="preserve">, Randi </w:t>
       </w:r>
       <w:proofErr w:type="spellStart"/>
       <w:r>
@@ -713,21 +685,7 @@
         <w:rPr>
           <w:sz w:val="24"/>
         </w:rPr>
-        <w:t xml:space="preserve">the previous month’s information will be wiped, the past month will take its place, and the number of rentals will be set to 0 to start recording for this month. We are also assuming that when we say “past month” we are truly meaning the past month and not the current month. For example, if it is October, we want to see the top 10 rentals for September, not what </w:t>
-      </w:r>
-      <w:proofErr w:type="gramStart"/>
-      <w:r>
-        <w:rPr>
-          <w:sz w:val="24"/>
-        </w:rPr>
-        <w:t>is</w:t>
-      </w:r>
-      <w:proofErr w:type="gramEnd"/>
-      <w:r>
-        <w:rPr>
-          <w:sz w:val="24"/>
-        </w:rPr>
-        <w:t xml:space="preserve"> top 10 currently for October. Then, when it changes to November, the information for September will be wiped, the information for October will take its place, and we will begin recording information for November.</w:t>
+        <w:t>the previous month’s information will be wiped, the past month will take its place, and the number of rentals will be set to 0 to start recording for this month. We are also assuming that when we say “past month” we are truly meaning the past month and not the current month. For example, if it is October, we want to see the top 10 rentals for September, not what is top 10 currently for October. Then, when it changes to November, the information for September will be wiped, the information for October will take its place, and we will begin recording information for November.</w:t>
       </w:r>
     </w:p>
     <w:p>
@@ -779,7 +737,7 @@
           <w:sz w:val="24"/>
         </w:rPr>
         <w:drawing>
-          <wp:inline distT="0" distB="0" distL="0" distR="0">
+          <wp:inline distT="0" distB="0" distL="0" distR="0" wp14:anchorId="35E2EFD0" wp14:editId="5E16D1E2">
             <wp:extent cx="5943600" cy="4020820"/>
             <wp:effectExtent l="0" t="0" r="0" b="0"/>
             <wp:docPr id="1" name="Picture 1"/>
@@ -794,7 +752,7 @@
                     <pic:cNvPicPr/>
                   </pic:nvPicPr>
                   <pic:blipFill>
-                    <a:blip r:embed="rId8">
+                    <a:blip r:embed="rId7">
                       <a:extLst>
                         <a:ext uri="{28A0092B-C50C-407E-A947-70E740481C1C}">
                           <a14:useLocalDpi xmlns:a14="http://schemas.microsoft.com/office/drawing/2010/main" val="0"/>
@@ -884,7 +842,6 @@
         </w:rPr>
         <w:t>Entertainment (</w:t>
       </w:r>
-      <w:proofErr w:type="spellStart"/>
       <w:r>
         <w:rPr>
           <w:b/>
@@ -893,7 +850,6 @@
         </w:rPr>
         <w:t>eid</w:t>
       </w:r>
-      <w:proofErr w:type="spellEnd"/>
       <w:r>
         <w:rPr>
           <w:b/>
@@ -973,21 +929,7 @@
         <w:rPr>
           <w:sz w:val="20"/>
         </w:rPr>
-        <w:t>“</w:t>
-      </w:r>
-      <w:proofErr w:type="spellStart"/>
-      <w:r>
-        <w:rPr>
-          <w:sz w:val="20"/>
-        </w:rPr>
-        <w:t>eid</w:t>
-      </w:r>
-      <w:proofErr w:type="spellEnd"/>
-      <w:r>
-        <w:rPr>
-          <w:sz w:val="20"/>
-        </w:rPr>
-        <w:t>” is a Primary Key</w:t>
+        <w:t>“eid” is a Primary Key</w:t>
       </w:r>
     </w:p>
     <w:p>
@@ -1167,39 +1109,7 @@
           <w:b/>
           <w:sz w:val="20"/>
         </w:rPr>
-        <w:t xml:space="preserve">, </w:t>
-      </w:r>
-      <w:proofErr w:type="spellStart"/>
-      <w:r>
-        <w:rPr>
-          <w:b/>
-          <w:sz w:val="20"/>
-        </w:rPr>
-        <w:t>eid</w:t>
-      </w:r>
-      <w:proofErr w:type="spellEnd"/>
-      <w:r>
-        <w:rPr>
-          <w:b/>
-          <w:sz w:val="20"/>
-        </w:rPr>
-        <w:t xml:space="preserve">, </w:t>
-      </w:r>
-      <w:proofErr w:type="spellStart"/>
-      <w:r>
-        <w:rPr>
-          <w:b/>
-          <w:sz w:val="20"/>
-        </w:rPr>
-        <w:t>uid</w:t>
-      </w:r>
-      <w:proofErr w:type="spellEnd"/>
-      <w:r>
-        <w:rPr>
-          <w:b/>
-          <w:sz w:val="20"/>
-        </w:rPr>
-        <w:t xml:space="preserve">, </w:t>
+        <w:t xml:space="preserve">, eid, uid, </w:t>
       </w:r>
       <w:proofErr w:type="spellStart"/>
       <w:r>
@@ -1267,21 +1177,7 @@
         <w:rPr>
           <w:sz w:val="20"/>
         </w:rPr>
-        <w:t>“</w:t>
-      </w:r>
-      <w:proofErr w:type="spellStart"/>
-      <w:r>
-        <w:rPr>
-          <w:sz w:val="20"/>
-        </w:rPr>
-        <w:t>eid</w:t>
-      </w:r>
-      <w:proofErr w:type="spellEnd"/>
-      <w:r>
-        <w:rPr>
-          <w:sz w:val="20"/>
-        </w:rPr>
-        <w:t>” is a Foreign Key to Entertainment</w:t>
+        <w:t>“eid” is a Foreign Key to Entertainment</w:t>
       </w:r>
       <w:r>
         <w:rPr>
@@ -1305,21 +1201,7 @@
         <w:rPr>
           <w:sz w:val="20"/>
         </w:rPr>
-        <w:t>“</w:t>
-      </w:r>
-      <w:proofErr w:type="spellStart"/>
-      <w:r>
-        <w:rPr>
-          <w:sz w:val="20"/>
-        </w:rPr>
-        <w:t>uid</w:t>
-      </w:r>
-      <w:proofErr w:type="spellEnd"/>
-      <w:r>
-        <w:rPr>
-          <w:sz w:val="20"/>
-        </w:rPr>
-        <w:t>” is a Foreign Key to User</w:t>
+        <w:t>“uid” is a Foreign Key to User</w:t>
       </w:r>
     </w:p>
     <w:p>
@@ -1896,18 +1778,8 @@
           <w:sz w:val="20"/>
           <w:u w:val="single"/>
         </w:rPr>
-        <w:t xml:space="preserve">, </w:t>
-      </w:r>
-      <w:proofErr w:type="spellStart"/>
-      <w:r>
-        <w:rPr>
-          <w:b/>
-          <w:sz w:val="20"/>
-          <w:u w:val="single"/>
-        </w:rPr>
-        <w:t>eid</w:t>
-      </w:r>
-      <w:proofErr w:type="spellEnd"/>
+        <w:t>, eid</w:t>
+      </w:r>
       <w:r>
         <w:rPr>
           <w:b/>
@@ -1946,21 +1818,7 @@
         <w:rPr>
           <w:sz w:val="20"/>
         </w:rPr>
-        <w:t>” and “</w:t>
-      </w:r>
-      <w:proofErr w:type="spellStart"/>
-      <w:r>
-        <w:rPr>
-          <w:sz w:val="20"/>
-        </w:rPr>
-        <w:t>eid</w:t>
-      </w:r>
-      <w:proofErr w:type="spellEnd"/>
-      <w:r>
-        <w:rPr>
-          <w:sz w:val="20"/>
-        </w:rPr>
-        <w:t>” make a composite Primary Key</w:t>
+        <w:t>” and “eid” make a composite Primary Key</w:t>
       </w:r>
     </w:p>
     <w:p>
@@ -2024,21 +1882,7 @@
         <w:rPr>
           <w:sz w:val="20"/>
         </w:rPr>
-        <w:t>“</w:t>
-      </w:r>
-      <w:proofErr w:type="spellStart"/>
-      <w:r>
-        <w:rPr>
-          <w:sz w:val="20"/>
-        </w:rPr>
-        <w:t>eid</w:t>
-      </w:r>
-      <w:proofErr w:type="spellEnd"/>
-      <w:r>
-        <w:rPr>
-          <w:sz w:val="20"/>
-        </w:rPr>
-        <w:t>” is a Foreign Key to Movies (NOT NULL)</w:t>
+        <w:t>“eid” is a Foreign Key to Movies (NOT NULL)</w:t>
       </w:r>
       <w:r>
         <w:rPr>
@@ -2306,7 +2150,6 @@
         </w:rPr>
         <w:t xml:space="preserve">, </w:t>
       </w:r>
-      <w:proofErr w:type="spellStart"/>
       <w:r>
         <w:rPr>
           <w:b/>
@@ -2315,7 +2158,6 @@
         </w:rPr>
         <w:t>eid</w:t>
       </w:r>
-      <w:proofErr w:type="spellEnd"/>
       <w:r>
         <w:rPr>
           <w:b/>
@@ -2354,16 +2196,8 @@
         <w:rPr>
           <w:sz w:val="20"/>
         </w:rPr>
-        <w:t xml:space="preserve">, </w:t>
-      </w:r>
-      <w:proofErr w:type="spellStart"/>
-      <w:r>
-        <w:rPr>
-          <w:sz w:val="20"/>
-        </w:rPr>
-        <w:t>eid</w:t>
-      </w:r>
-      <w:proofErr w:type="spellEnd"/>
+        <w:t>, eid</w:t>
+      </w:r>
       <w:r>
         <w:rPr>
           <w:sz w:val="20"/>
@@ -2426,21 +2260,7 @@
         <w:rPr>
           <w:sz w:val="20"/>
         </w:rPr>
-        <w:t>“</w:t>
-      </w:r>
-      <w:proofErr w:type="spellStart"/>
-      <w:r>
-        <w:rPr>
-          <w:sz w:val="20"/>
-        </w:rPr>
-        <w:t>eid</w:t>
-      </w:r>
-      <w:proofErr w:type="spellEnd"/>
-      <w:r>
-        <w:rPr>
-          <w:sz w:val="20"/>
-        </w:rPr>
-        <w:t>” is a Foreign Key to Entertainment</w:t>
+        <w:t>“eid” is a Foreign Key to Entertainment</w:t>
       </w:r>
     </w:p>
     <w:p>
@@ -2525,202 +2345,889 @@
         <w:rPr>
           <w:b/>
         </w:rPr>
-        <w:t>User Search By:</w:t>
-      </w:r>
-    </w:p>
-    <w:p>
-      <w:pPr>
-        <w:pStyle w:val="ListParagraph"/>
-        <w:numPr>
-          <w:ilvl w:val="0"/>
-          <w:numId w:val="3"/>
-        </w:numPr>
-        <w:rPr>
-          <w:b/>
-          <w:sz w:val="22"/>
-        </w:rPr>
-      </w:pPr>
-      <w:r>
-        <w:rPr>
-          <w:b/>
-          <w:sz w:val="22"/>
-        </w:rPr>
-        <w:t>Actor</w:t>
-      </w:r>
-    </w:p>
-    <w:p>
-      <w:pPr>
-        <w:pStyle w:val="ListParagraph"/>
-        <w:numPr>
-          <w:ilvl w:val="0"/>
-          <w:numId w:val="3"/>
-        </w:numPr>
-        <w:rPr>
-          <w:b/>
-          <w:sz w:val="22"/>
-        </w:rPr>
-      </w:pPr>
-      <w:r>
-        <w:rPr>
-          <w:b/>
-          <w:sz w:val="22"/>
-        </w:rPr>
-        <w:t>Director</w:t>
-      </w:r>
-    </w:p>
-    <w:p>
-      <w:pPr>
-        <w:pStyle w:val="ListParagraph"/>
-        <w:numPr>
-          <w:ilvl w:val="0"/>
-          <w:numId w:val="3"/>
-        </w:numPr>
-        <w:rPr>
-          <w:b/>
-          <w:sz w:val="22"/>
-        </w:rPr>
-      </w:pPr>
-      <w:r>
-        <w:rPr>
-          <w:b/>
-          <w:sz w:val="22"/>
-        </w:rPr>
-        <w:t>Genre</w:t>
-      </w:r>
-    </w:p>
-    <w:p>
-      <w:pPr>
-        <w:pStyle w:val="ListParagraph"/>
-        <w:numPr>
-          <w:ilvl w:val="0"/>
-          <w:numId w:val="3"/>
-        </w:numPr>
-        <w:rPr>
-          <w:b/>
-          <w:sz w:val="22"/>
-        </w:rPr>
-      </w:pPr>
-      <w:r>
-        <w:rPr>
-          <w:b/>
-          <w:sz w:val="22"/>
-        </w:rPr>
-        <w:t>Keywords</w:t>
-      </w:r>
-    </w:p>
-    <w:p>
-      <w:pPr>
-        <w:pStyle w:val="ListParagraph"/>
-        <w:numPr>
-          <w:ilvl w:val="0"/>
-          <w:numId w:val="3"/>
-        </w:numPr>
-        <w:rPr>
-          <w:b/>
-          <w:sz w:val="22"/>
-        </w:rPr>
-      </w:pPr>
-      <w:r>
-        <w:rPr>
-          <w:b/>
-          <w:sz w:val="22"/>
-        </w:rPr>
-        <w:t>Platform</w:t>
-      </w:r>
-    </w:p>
-    <w:p>
-      <w:pPr>
-        <w:pStyle w:val="ListParagraph"/>
-        <w:numPr>
-          <w:ilvl w:val="0"/>
-          <w:numId w:val="3"/>
-        </w:numPr>
-        <w:rPr>
-          <w:b/>
-          <w:sz w:val="22"/>
-        </w:rPr>
-      </w:pPr>
-      <w:r>
-        <w:rPr>
-          <w:b/>
-          <w:sz w:val="22"/>
-        </w:rPr>
-        <w:t>Award Winning Movies</w:t>
-      </w:r>
-    </w:p>
-    <w:p>
-      <w:pPr>
-        <w:pStyle w:val="ListParagraph"/>
-        <w:numPr>
-          <w:ilvl w:val="0"/>
-          <w:numId w:val="3"/>
-        </w:numPr>
-        <w:rPr>
-          <w:b/>
-          <w:sz w:val="22"/>
-        </w:rPr>
-      </w:pPr>
-      <w:r>
-        <w:rPr>
-          <w:b/>
-          <w:sz w:val="22"/>
-        </w:rPr>
-        <w:t>Award Winning Games</w:t>
-      </w:r>
-    </w:p>
-    <w:p>
-      <w:pPr>
-        <w:pStyle w:val="ListParagraph"/>
-        <w:numPr>
-          <w:ilvl w:val="0"/>
-          <w:numId w:val="3"/>
-        </w:numPr>
-        <w:rPr>
-          <w:b/>
-          <w:sz w:val="22"/>
-        </w:rPr>
-      </w:pPr>
-      <w:r>
-        <w:rPr>
-          <w:b/>
-          <w:sz w:val="22"/>
-        </w:rPr>
-        <w:t>Movies the User Has Not Checked Out Yet</w:t>
-      </w:r>
-    </w:p>
-    <w:p>
-      <w:pPr>
-        <w:pStyle w:val="ListParagraph"/>
-        <w:numPr>
-          <w:ilvl w:val="0"/>
-          <w:numId w:val="3"/>
-        </w:numPr>
-        <w:rPr>
-          <w:b/>
-          <w:sz w:val="22"/>
-        </w:rPr>
-      </w:pPr>
-      <w:r>
-        <w:rPr>
-          <w:b/>
-          <w:sz w:val="22"/>
-        </w:rPr>
-        <w:t>Games the User Has Not Checked Out Yet</w:t>
-      </w:r>
-    </w:p>
-    <w:p>
-      <w:pPr>
-        <w:rPr>
-          <w:b/>
-        </w:rPr>
-      </w:pPr>
-    </w:p>
-    <w:p>
-      <w:pPr>
-        <w:rPr>
-          <w:b/>
-        </w:rPr>
-      </w:pPr>
+        <w:t>1.) Title Keyword Search</w:t>
+      </w:r>
+    </w:p>
+    <w:p>
+      <w:pPr>
+        <w:spacing w:after="0" w:line="240" w:lineRule="auto"/>
+        <w:rPr>
+          <w:b/>
+        </w:rPr>
+      </w:pPr>
+      <w:r>
+        <w:rPr>
+          <w:b/>
+          <w:noProof/>
+        </w:rPr>
+        <w:drawing>
+          <wp:inline distT="0" distB="0" distL="0" distR="0" wp14:anchorId="3D2206A4" wp14:editId="1E276F9F">
+            <wp:extent cx="4968240" cy="3490507"/>
+            <wp:effectExtent l="0" t="0" r="0" b="2540"/>
+            <wp:docPr id="2" name="Picture 2"/>
+            <wp:cNvGraphicFramePr>
+              <a:graphicFrameLocks xmlns:a="http://schemas.openxmlformats.org/drawingml/2006/main" noChangeAspect="1"/>
+            </wp:cNvGraphicFramePr>
+            <a:graphic xmlns:a="http://schemas.openxmlformats.org/drawingml/2006/main">
+              <a:graphicData uri="http://schemas.openxmlformats.org/drawingml/2006/picture">
+                <pic:pic xmlns:pic="http://schemas.openxmlformats.org/drawingml/2006/picture">
+                  <pic:nvPicPr>
+                    <pic:cNvPr id="2" name="title search.png"/>
+                    <pic:cNvPicPr/>
+                  </pic:nvPicPr>
+                  <pic:blipFill>
+                    <a:blip r:embed="rId8" cstate="print">
+                      <a:extLst>
+                        <a:ext uri="{28A0092B-C50C-407E-A947-70E740481C1C}">
+                          <a14:useLocalDpi xmlns:a14="http://schemas.microsoft.com/office/drawing/2010/main" val="0"/>
+                        </a:ext>
+                      </a:extLst>
+                    </a:blip>
+                    <a:stretch>
+                      <a:fillRect/>
+                    </a:stretch>
+                  </pic:blipFill>
+                  <pic:spPr>
+                    <a:xfrm>
+                      <a:off x="0" y="0"/>
+                      <a:ext cx="5038040" cy="3539546"/>
+                    </a:xfrm>
+                    <a:prstGeom prst="rect">
+                      <a:avLst/>
+                    </a:prstGeom>
+                  </pic:spPr>
+                </pic:pic>
+              </a:graphicData>
+            </a:graphic>
+          </wp:inline>
+        </w:drawing>
+      </w:r>
+    </w:p>
+    <w:p>
+      <w:pPr>
+        <w:spacing w:after="0" w:line="240" w:lineRule="auto"/>
+        <w:rPr>
+          <w:b/>
+        </w:rPr>
+      </w:pPr>
+    </w:p>
+    <w:p>
+      <w:pPr>
+        <w:spacing w:after="0" w:line="240" w:lineRule="auto"/>
+        <w:rPr>
+          <w:b/>
+        </w:rPr>
+      </w:pPr>
+      <w:r>
+        <w:rPr>
+          <w:b/>
+        </w:rPr>
+        <w:t>2.) Actor Keyword Search</w:t>
+      </w:r>
+    </w:p>
+    <w:p>
+      <w:pPr>
+        <w:spacing w:after="0" w:line="240" w:lineRule="auto"/>
+        <w:rPr>
+          <w:b/>
+        </w:rPr>
+      </w:pPr>
+      <w:r>
+        <w:rPr>
+          <w:b/>
+          <w:noProof/>
+        </w:rPr>
+        <w:drawing>
+          <wp:inline distT="0" distB="0" distL="0" distR="0" wp14:anchorId="14620EE8" wp14:editId="1CFDCD1D">
+            <wp:extent cx="4979797" cy="3520440"/>
+            <wp:effectExtent l="0" t="0" r="0" b="0"/>
+            <wp:docPr id="4" name="Picture 4"/>
+            <wp:cNvGraphicFramePr>
+              <a:graphicFrameLocks xmlns:a="http://schemas.openxmlformats.org/drawingml/2006/main" noChangeAspect="1"/>
+            </wp:cNvGraphicFramePr>
+            <a:graphic xmlns:a="http://schemas.openxmlformats.org/drawingml/2006/main">
+              <a:graphicData uri="http://schemas.openxmlformats.org/drawingml/2006/picture">
+                <pic:pic xmlns:pic="http://schemas.openxmlformats.org/drawingml/2006/picture">
+                  <pic:nvPicPr>
+                    <pic:cNvPr id="4" name="actor search.png"/>
+                    <pic:cNvPicPr/>
+                  </pic:nvPicPr>
+                  <pic:blipFill>
+                    <a:blip r:embed="rId9" cstate="print">
+                      <a:extLst>
+                        <a:ext uri="{28A0092B-C50C-407E-A947-70E740481C1C}">
+                          <a14:useLocalDpi xmlns:a14="http://schemas.microsoft.com/office/drawing/2010/main" val="0"/>
+                        </a:ext>
+                      </a:extLst>
+                    </a:blip>
+                    <a:stretch>
+                      <a:fillRect/>
+                    </a:stretch>
+                  </pic:blipFill>
+                  <pic:spPr>
+                    <a:xfrm>
+                      <a:off x="0" y="0"/>
+                      <a:ext cx="4980238" cy="3520752"/>
+                    </a:xfrm>
+                    <a:prstGeom prst="rect">
+                      <a:avLst/>
+                    </a:prstGeom>
+                  </pic:spPr>
+                </pic:pic>
+              </a:graphicData>
+            </a:graphic>
+          </wp:inline>
+        </w:drawing>
+      </w:r>
+    </w:p>
+    <w:p>
+      <w:pPr>
+        <w:spacing w:after="0" w:line="240" w:lineRule="auto"/>
+        <w:rPr>
+          <w:b/>
+        </w:rPr>
+      </w:pPr>
+    </w:p>
+    <w:p>
+      <w:pPr>
+        <w:spacing w:after="0" w:line="240" w:lineRule="auto"/>
+        <w:rPr>
+          <w:b/>
+        </w:rPr>
+      </w:pPr>
+      <w:r>
+        <w:rPr>
+          <w:b/>
+        </w:rPr>
+        <w:t>3.) Director Keyword Search</w:t>
+      </w:r>
+    </w:p>
+    <w:p>
+      <w:pPr>
+        <w:spacing w:after="0" w:line="240" w:lineRule="auto"/>
+        <w:rPr>
+          <w:b/>
+        </w:rPr>
+      </w:pPr>
+      <w:r>
+        <w:rPr>
+          <w:b/>
+          <w:noProof/>
+        </w:rPr>
+        <w:drawing>
+          <wp:inline distT="0" distB="0" distL="0" distR="0" wp14:anchorId="6D9412B5" wp14:editId="054DAEA2">
+            <wp:extent cx="5196840" cy="3651113"/>
+            <wp:effectExtent l="0" t="0" r="0" b="0"/>
+            <wp:docPr id="5" name="Picture 5"/>
+            <wp:cNvGraphicFramePr>
+              <a:graphicFrameLocks xmlns:a="http://schemas.openxmlformats.org/drawingml/2006/main" noChangeAspect="1"/>
+            </wp:cNvGraphicFramePr>
+            <a:graphic xmlns:a="http://schemas.openxmlformats.org/drawingml/2006/main">
+              <a:graphicData uri="http://schemas.openxmlformats.org/drawingml/2006/picture">
+                <pic:pic xmlns:pic="http://schemas.openxmlformats.org/drawingml/2006/picture">
+                  <pic:nvPicPr>
+                    <pic:cNvPr id="5" name="director search.png"/>
+                    <pic:cNvPicPr/>
+                  </pic:nvPicPr>
+                  <pic:blipFill>
+                    <a:blip r:embed="rId10" cstate="print">
+                      <a:extLst>
+                        <a:ext uri="{28A0092B-C50C-407E-A947-70E740481C1C}">
+                          <a14:useLocalDpi xmlns:a14="http://schemas.microsoft.com/office/drawing/2010/main" val="0"/>
+                        </a:ext>
+                      </a:extLst>
+                    </a:blip>
+                    <a:stretch>
+                      <a:fillRect/>
+                    </a:stretch>
+                  </pic:blipFill>
+                  <pic:spPr>
+                    <a:xfrm>
+                      <a:off x="0" y="0"/>
+                      <a:ext cx="5221304" cy="3668300"/>
+                    </a:xfrm>
+                    <a:prstGeom prst="rect">
+                      <a:avLst/>
+                    </a:prstGeom>
+                  </pic:spPr>
+                </pic:pic>
+              </a:graphicData>
+            </a:graphic>
+          </wp:inline>
+        </w:drawing>
+      </w:r>
+    </w:p>
+    <w:p>
+      <w:pPr>
+        <w:spacing w:after="0" w:line="240" w:lineRule="auto"/>
+        <w:rPr>
+          <w:b/>
+        </w:rPr>
+      </w:pPr>
+    </w:p>
+    <w:p>
+      <w:pPr>
+        <w:spacing w:after="0" w:line="240" w:lineRule="auto"/>
+        <w:rPr>
+          <w:b/>
+        </w:rPr>
+      </w:pPr>
+      <w:r>
+        <w:rPr>
+          <w:b/>
+        </w:rPr>
+        <w:t>4.) Genre Keyword Search</w:t>
+      </w:r>
+    </w:p>
+    <w:p>
+      <w:pPr>
+        <w:spacing w:after="0" w:line="240" w:lineRule="auto"/>
+        <w:rPr>
+          <w:b/>
+        </w:rPr>
+      </w:pPr>
+      <w:r>
+        <w:rPr>
+          <w:b/>
+          <w:noProof/>
+        </w:rPr>
+        <w:drawing>
+          <wp:inline distT="0" distB="0" distL="0" distR="0" wp14:anchorId="5EDBDC5C" wp14:editId="58F2F24D">
+            <wp:extent cx="5212080" cy="3679639"/>
+            <wp:effectExtent l="0" t="0" r="0" b="3810"/>
+            <wp:docPr id="6" name="Picture 6"/>
+            <wp:cNvGraphicFramePr>
+              <a:graphicFrameLocks xmlns:a="http://schemas.openxmlformats.org/drawingml/2006/main" noChangeAspect="1"/>
+            </wp:cNvGraphicFramePr>
+            <a:graphic xmlns:a="http://schemas.openxmlformats.org/drawingml/2006/main">
+              <a:graphicData uri="http://schemas.openxmlformats.org/drawingml/2006/picture">
+                <pic:pic xmlns:pic="http://schemas.openxmlformats.org/drawingml/2006/picture">
+                  <pic:nvPicPr>
+                    <pic:cNvPr id="6" name="genre-search.png"/>
+                    <pic:cNvPicPr/>
+                  </pic:nvPicPr>
+                  <pic:blipFill>
+                    <a:blip r:embed="rId11" cstate="print">
+                      <a:extLst>
+                        <a:ext uri="{28A0092B-C50C-407E-A947-70E740481C1C}">
+                          <a14:useLocalDpi xmlns:a14="http://schemas.microsoft.com/office/drawing/2010/main" val="0"/>
+                        </a:ext>
+                      </a:extLst>
+                    </a:blip>
+                    <a:stretch>
+                      <a:fillRect/>
+                    </a:stretch>
+                  </pic:blipFill>
+                  <pic:spPr>
+                    <a:xfrm>
+                      <a:off x="0" y="0"/>
+                      <a:ext cx="5222657" cy="3687106"/>
+                    </a:xfrm>
+                    <a:prstGeom prst="rect">
+                      <a:avLst/>
+                    </a:prstGeom>
+                  </pic:spPr>
+                </pic:pic>
+              </a:graphicData>
+            </a:graphic>
+          </wp:inline>
+        </w:drawing>
+      </w:r>
+    </w:p>
+    <w:p>
+      <w:pPr>
+        <w:spacing w:after="0" w:line="240" w:lineRule="auto"/>
+        <w:rPr>
+          <w:b/>
+        </w:rPr>
+      </w:pPr>
+    </w:p>
+    <w:p>
+      <w:pPr>
+        <w:spacing w:after="0" w:line="240" w:lineRule="auto"/>
+        <w:rPr>
+          <w:b/>
+        </w:rPr>
+      </w:pPr>
+      <w:r>
+        <w:rPr>
+          <w:b/>
+        </w:rPr>
+        <w:lastRenderedPageBreak/>
+        <w:t>5.) Platform Keywork Search</w:t>
+      </w:r>
+    </w:p>
+    <w:p>
+      <w:pPr>
+        <w:spacing w:after="0" w:line="240" w:lineRule="auto"/>
+        <w:rPr>
+          <w:b/>
+        </w:rPr>
+      </w:pPr>
+      <w:r>
+        <w:rPr>
+          <w:b/>
+          <w:noProof/>
+        </w:rPr>
+        <w:drawing>
+          <wp:inline distT="0" distB="0" distL="0" distR="0" wp14:anchorId="129B1DDC" wp14:editId="4B69F8A8">
+            <wp:extent cx="5373889" cy="3779520"/>
+            <wp:effectExtent l="0" t="0" r="0" b="5080"/>
+            <wp:docPr id="7" name="Picture 7"/>
+            <wp:cNvGraphicFramePr>
+              <a:graphicFrameLocks xmlns:a="http://schemas.openxmlformats.org/drawingml/2006/main" noChangeAspect="1"/>
+            </wp:cNvGraphicFramePr>
+            <a:graphic xmlns:a="http://schemas.openxmlformats.org/drawingml/2006/main">
+              <a:graphicData uri="http://schemas.openxmlformats.org/drawingml/2006/picture">
+                <pic:pic xmlns:pic="http://schemas.openxmlformats.org/drawingml/2006/picture">
+                  <pic:nvPicPr>
+                    <pic:cNvPr id="7" name="platform-search.png"/>
+                    <pic:cNvPicPr/>
+                  </pic:nvPicPr>
+                  <pic:blipFill>
+                    <a:blip r:embed="rId12" cstate="print">
+                      <a:extLst>
+                        <a:ext uri="{28A0092B-C50C-407E-A947-70E740481C1C}">
+                          <a14:useLocalDpi xmlns:a14="http://schemas.microsoft.com/office/drawing/2010/main" val="0"/>
+                        </a:ext>
+                      </a:extLst>
+                    </a:blip>
+                    <a:stretch>
+                      <a:fillRect/>
+                    </a:stretch>
+                  </pic:blipFill>
+                  <pic:spPr>
+                    <a:xfrm>
+                      <a:off x="0" y="0"/>
+                      <a:ext cx="5389197" cy="3790287"/>
+                    </a:xfrm>
+                    <a:prstGeom prst="rect">
+                      <a:avLst/>
+                    </a:prstGeom>
+                  </pic:spPr>
+                </pic:pic>
+              </a:graphicData>
+            </a:graphic>
+          </wp:inline>
+        </w:drawing>
+      </w:r>
+    </w:p>
+    <w:p>
+      <w:pPr>
+        <w:spacing w:after="0" w:line="240" w:lineRule="auto"/>
+        <w:rPr>
+          <w:b/>
+        </w:rPr>
+      </w:pPr>
+    </w:p>
+    <w:p>
+      <w:pPr>
+        <w:spacing w:after="0" w:line="240" w:lineRule="auto"/>
+        <w:rPr>
+          <w:b/>
+        </w:rPr>
+      </w:pPr>
+      <w:r>
+        <w:rPr>
+          <w:b/>
+        </w:rPr>
+        <w:t>6.) Award Winning Movies Search</w:t>
+      </w:r>
+    </w:p>
+    <w:p>
+      <w:pPr>
+        <w:spacing w:after="0" w:line="240" w:lineRule="auto"/>
+        <w:rPr>
+          <w:b/>
+        </w:rPr>
+      </w:pPr>
+      <w:r>
+        <w:rPr>
+          <w:b/>
+          <w:noProof/>
+        </w:rPr>
+        <w:drawing>
+          <wp:inline distT="0" distB="0" distL="0" distR="0" wp14:anchorId="19208B28" wp14:editId="58D837FF">
+            <wp:extent cx="5379720" cy="3793392"/>
+            <wp:effectExtent l="0" t="0" r="5080" b="4445"/>
+            <wp:docPr id="8" name="Picture 8"/>
+            <wp:cNvGraphicFramePr>
+              <a:graphicFrameLocks xmlns:a="http://schemas.openxmlformats.org/drawingml/2006/main" noChangeAspect="1"/>
+            </wp:cNvGraphicFramePr>
+            <a:graphic xmlns:a="http://schemas.openxmlformats.org/drawingml/2006/main">
+              <a:graphicData uri="http://schemas.openxmlformats.org/drawingml/2006/picture">
+                <pic:pic xmlns:pic="http://schemas.openxmlformats.org/drawingml/2006/picture">
+                  <pic:nvPicPr>
+                    <pic:cNvPr id="8" name="award win movies.png"/>
+                    <pic:cNvPicPr/>
+                  </pic:nvPicPr>
+                  <pic:blipFill>
+                    <a:blip r:embed="rId13" cstate="print">
+                      <a:extLst>
+                        <a:ext uri="{28A0092B-C50C-407E-A947-70E740481C1C}">
+                          <a14:useLocalDpi xmlns:a14="http://schemas.microsoft.com/office/drawing/2010/main" val="0"/>
+                        </a:ext>
+                      </a:extLst>
+                    </a:blip>
+                    <a:stretch>
+                      <a:fillRect/>
+                    </a:stretch>
+                  </pic:blipFill>
+                  <pic:spPr>
+                    <a:xfrm>
+                      <a:off x="0" y="0"/>
+                      <a:ext cx="5390093" cy="3800706"/>
+                    </a:xfrm>
+                    <a:prstGeom prst="rect">
+                      <a:avLst/>
+                    </a:prstGeom>
+                  </pic:spPr>
+                </pic:pic>
+              </a:graphicData>
+            </a:graphic>
+          </wp:inline>
+        </w:drawing>
+      </w:r>
+    </w:p>
+    <w:p>
+      <w:pPr>
+        <w:spacing w:after="0" w:line="240" w:lineRule="auto"/>
+        <w:rPr>
+          <w:b/>
+        </w:rPr>
+      </w:pPr>
+      <w:r>
+        <w:rPr>
+          <w:b/>
+        </w:rPr>
+        <w:lastRenderedPageBreak/>
+        <w:t>7.) Award Winning Games Search</w:t>
+      </w:r>
+    </w:p>
+    <w:p>
+      <w:pPr>
+        <w:spacing w:after="0" w:line="240" w:lineRule="auto"/>
+        <w:rPr>
+          <w:b/>
+        </w:rPr>
+      </w:pPr>
+      <w:r>
+        <w:rPr>
+          <w:b/>
+          <w:noProof/>
+        </w:rPr>
+        <w:drawing>
+          <wp:inline distT="0" distB="0" distL="0" distR="0" wp14:anchorId="51D92790" wp14:editId="670DE21D">
+            <wp:extent cx="5297555" cy="3749040"/>
+            <wp:effectExtent l="0" t="0" r="0" b="0"/>
+            <wp:docPr id="9" name="Picture 9"/>
+            <wp:cNvGraphicFramePr>
+              <a:graphicFrameLocks xmlns:a="http://schemas.openxmlformats.org/drawingml/2006/main" noChangeAspect="1"/>
+            </wp:cNvGraphicFramePr>
+            <a:graphic xmlns:a="http://schemas.openxmlformats.org/drawingml/2006/main">
+              <a:graphicData uri="http://schemas.openxmlformats.org/drawingml/2006/picture">
+                <pic:pic xmlns:pic="http://schemas.openxmlformats.org/drawingml/2006/picture">
+                  <pic:nvPicPr>
+                    <pic:cNvPr id="9" name="award win games.png"/>
+                    <pic:cNvPicPr/>
+                  </pic:nvPicPr>
+                  <pic:blipFill>
+                    <a:blip r:embed="rId14" cstate="print">
+                      <a:extLst>
+                        <a:ext uri="{28A0092B-C50C-407E-A947-70E740481C1C}">
+                          <a14:useLocalDpi xmlns:a14="http://schemas.microsoft.com/office/drawing/2010/main" val="0"/>
+                        </a:ext>
+                      </a:extLst>
+                    </a:blip>
+                    <a:stretch>
+                      <a:fillRect/>
+                    </a:stretch>
+                  </pic:blipFill>
+                  <pic:spPr>
+                    <a:xfrm>
+                      <a:off x="0" y="0"/>
+                      <a:ext cx="5306178" cy="3755142"/>
+                    </a:xfrm>
+                    <a:prstGeom prst="rect">
+                      <a:avLst/>
+                    </a:prstGeom>
+                  </pic:spPr>
+                </pic:pic>
+              </a:graphicData>
+            </a:graphic>
+          </wp:inline>
+        </w:drawing>
+      </w:r>
+    </w:p>
+    <w:p>
+      <w:pPr>
+        <w:spacing w:after="0" w:line="240" w:lineRule="auto"/>
+        <w:rPr>
+          <w:b/>
+        </w:rPr>
+      </w:pPr>
+    </w:p>
+    <w:p>
+      <w:pPr>
+        <w:spacing w:after="0" w:line="240" w:lineRule="auto"/>
+        <w:rPr>
+          <w:b/>
+        </w:rPr>
+      </w:pPr>
+      <w:r>
+        <w:rPr>
+          <w:b/>
+        </w:rPr>
+        <w:t>8.) Movies Not Checked Out Yet</w:t>
+      </w:r>
+    </w:p>
+    <w:p>
+      <w:pPr>
+        <w:spacing w:after="0" w:line="240" w:lineRule="auto"/>
+        <w:rPr>
+          <w:b/>
+        </w:rPr>
+      </w:pPr>
+      <w:r>
+        <w:rPr>
+          <w:b/>
+          <w:noProof/>
+        </w:rPr>
+        <w:drawing>
+          <wp:inline distT="0" distB="0" distL="0" distR="0" wp14:anchorId="6272F710" wp14:editId="2333FBB0">
+            <wp:extent cx="5319091" cy="3764280"/>
+            <wp:effectExtent l="0" t="0" r="2540" b="0"/>
+            <wp:docPr id="10" name="Picture 10"/>
+            <wp:cNvGraphicFramePr>
+              <a:graphicFrameLocks xmlns:a="http://schemas.openxmlformats.org/drawingml/2006/main" noChangeAspect="1"/>
+            </wp:cNvGraphicFramePr>
+            <a:graphic xmlns:a="http://schemas.openxmlformats.org/drawingml/2006/main">
+              <a:graphicData uri="http://schemas.openxmlformats.org/drawingml/2006/picture">
+                <pic:pic xmlns:pic="http://schemas.openxmlformats.org/drawingml/2006/picture">
+                  <pic:nvPicPr>
+                    <pic:cNvPr id="10" name="new to me movies.png"/>
+                    <pic:cNvPicPr/>
+                  </pic:nvPicPr>
+                  <pic:blipFill>
+                    <a:blip r:embed="rId15" cstate="print">
+                      <a:extLst>
+                        <a:ext uri="{28A0092B-C50C-407E-A947-70E740481C1C}">
+                          <a14:useLocalDpi xmlns:a14="http://schemas.microsoft.com/office/drawing/2010/main" val="0"/>
+                        </a:ext>
+                      </a:extLst>
+                    </a:blip>
+                    <a:stretch>
+                      <a:fillRect/>
+                    </a:stretch>
+                  </pic:blipFill>
+                  <pic:spPr>
+                    <a:xfrm>
+                      <a:off x="0" y="0"/>
+                      <a:ext cx="5328293" cy="3770792"/>
+                    </a:xfrm>
+                    <a:prstGeom prst="rect">
+                      <a:avLst/>
+                    </a:prstGeom>
+                  </pic:spPr>
+                </pic:pic>
+              </a:graphicData>
+            </a:graphic>
+          </wp:inline>
+        </w:drawing>
+      </w:r>
+    </w:p>
+    <w:p>
+      <w:pPr>
+        <w:spacing w:after="0" w:line="240" w:lineRule="auto"/>
+        <w:rPr>
+          <w:b/>
+        </w:rPr>
+      </w:pPr>
+    </w:p>
+    <w:p>
+      <w:pPr>
+        <w:spacing w:after="0" w:line="240" w:lineRule="auto"/>
+        <w:rPr>
+          <w:b/>
+        </w:rPr>
+      </w:pPr>
+      <w:r>
+        <w:rPr>
+          <w:b/>
+        </w:rPr>
+        <w:lastRenderedPageBreak/>
+        <w:t>9.) Games Not Checked Out Yet</w:t>
+      </w:r>
+    </w:p>
+    <w:p>
+      <w:pPr>
+        <w:spacing w:after="0" w:line="240" w:lineRule="auto"/>
+        <w:rPr>
+          <w:b/>
+        </w:rPr>
+      </w:pPr>
+      <w:r>
+        <w:rPr>
+          <w:b/>
+          <w:noProof/>
+        </w:rPr>
+        <w:drawing>
+          <wp:inline distT="0" distB="0" distL="0" distR="0" wp14:anchorId="2565B4BD" wp14:editId="6914763B">
+            <wp:extent cx="5318760" cy="3743589"/>
+            <wp:effectExtent l="0" t="0" r="2540" b="3175"/>
+            <wp:docPr id="11" name="Picture 11"/>
+            <wp:cNvGraphicFramePr>
+              <a:graphicFrameLocks xmlns:a="http://schemas.openxmlformats.org/drawingml/2006/main" noChangeAspect="1"/>
+            </wp:cNvGraphicFramePr>
+            <a:graphic xmlns:a="http://schemas.openxmlformats.org/drawingml/2006/main">
+              <a:graphicData uri="http://schemas.openxmlformats.org/drawingml/2006/picture">
+                <pic:pic xmlns:pic="http://schemas.openxmlformats.org/drawingml/2006/picture">
+                  <pic:nvPicPr>
+                    <pic:cNvPr id="11" name="new to me games.png"/>
+                    <pic:cNvPicPr/>
+                  </pic:nvPicPr>
+                  <pic:blipFill>
+                    <a:blip r:embed="rId16" cstate="print">
+                      <a:extLst>
+                        <a:ext uri="{28A0092B-C50C-407E-A947-70E740481C1C}">
+                          <a14:useLocalDpi xmlns:a14="http://schemas.microsoft.com/office/drawing/2010/main" val="0"/>
+                        </a:ext>
+                      </a:extLst>
+                    </a:blip>
+                    <a:stretch>
+                      <a:fillRect/>
+                    </a:stretch>
+                  </pic:blipFill>
+                  <pic:spPr>
+                    <a:xfrm>
+                      <a:off x="0" y="0"/>
+                      <a:ext cx="5324985" cy="3747970"/>
+                    </a:xfrm>
+                    <a:prstGeom prst="rect">
+                      <a:avLst/>
+                    </a:prstGeom>
+                  </pic:spPr>
+                </pic:pic>
+              </a:graphicData>
+            </a:graphic>
+          </wp:inline>
+        </w:drawing>
+      </w:r>
+    </w:p>
+    <w:p>
+      <w:pPr>
+        <w:spacing w:after="0" w:line="240" w:lineRule="auto"/>
+        <w:rPr>
+          <w:b/>
+        </w:rPr>
+      </w:pPr>
+    </w:p>
+    <w:p>
+      <w:pPr>
+        <w:spacing w:after="0" w:line="240" w:lineRule="auto"/>
+        <w:rPr>
+          <w:b/>
+        </w:rPr>
+      </w:pPr>
+    </w:p>
+    <w:p>
+      <w:pPr>
+        <w:spacing w:after="0" w:line="240" w:lineRule="auto"/>
+        <w:rPr>
+          <w:b/>
+        </w:rPr>
+      </w:pPr>
+    </w:p>
+    <w:p>
+      <w:pPr>
+        <w:spacing w:after="0" w:line="240" w:lineRule="auto"/>
+        <w:rPr>
+          <w:b/>
+        </w:rPr>
+      </w:pPr>
+    </w:p>
+    <w:p>
+      <w:pPr>
+        <w:spacing w:after="0" w:line="240" w:lineRule="auto"/>
+        <w:rPr>
+          <w:b/>
+        </w:rPr>
+      </w:pPr>
+    </w:p>
+    <w:p>
+      <w:pPr>
+        <w:spacing w:after="0" w:line="240" w:lineRule="auto"/>
+        <w:rPr>
+          <w:b/>
+        </w:rPr>
+      </w:pPr>
+    </w:p>
+    <w:p>
+      <w:pPr>
+        <w:spacing w:after="0" w:line="240" w:lineRule="auto"/>
+        <w:rPr>
+          <w:b/>
+        </w:rPr>
+      </w:pPr>
+    </w:p>
+    <w:p>
+      <w:pPr>
+        <w:spacing w:after="0" w:line="240" w:lineRule="auto"/>
+        <w:rPr>
+          <w:b/>
+        </w:rPr>
+      </w:pPr>
+    </w:p>
+    <w:p>
+      <w:pPr>
+        <w:spacing w:after="0" w:line="240" w:lineRule="auto"/>
+        <w:rPr>
+          <w:b/>
+        </w:rPr>
+      </w:pPr>
+    </w:p>
+    <w:p>
+      <w:pPr>
+        <w:spacing w:after="0" w:line="240" w:lineRule="auto"/>
+        <w:rPr>
+          <w:b/>
+        </w:rPr>
+      </w:pPr>
+    </w:p>
+    <w:p>
+      <w:pPr>
+        <w:spacing w:after="0" w:line="240" w:lineRule="auto"/>
+        <w:rPr>
+          <w:b/>
+        </w:rPr>
+      </w:pPr>
+    </w:p>
+    <w:p>
+      <w:pPr>
+        <w:spacing w:after="0" w:line="240" w:lineRule="auto"/>
+        <w:rPr>
+          <w:b/>
+        </w:rPr>
+      </w:pPr>
+    </w:p>
+    <w:p>
+      <w:pPr>
+        <w:spacing w:after="0" w:line="240" w:lineRule="auto"/>
+        <w:rPr>
+          <w:b/>
+        </w:rPr>
+      </w:pPr>
+    </w:p>
+    <w:p>
+      <w:pPr>
+        <w:spacing w:after="0" w:line="240" w:lineRule="auto"/>
+        <w:rPr>
+          <w:b/>
+        </w:rPr>
+      </w:pPr>
+    </w:p>
+    <w:p>
+      <w:pPr>
+        <w:spacing w:after="0" w:line="240" w:lineRule="auto"/>
+        <w:rPr>
+          <w:b/>
+        </w:rPr>
+      </w:pPr>
+    </w:p>
+    <w:p>
+      <w:pPr>
+        <w:spacing w:after="0" w:line="240" w:lineRule="auto"/>
+        <w:rPr>
+          <w:b/>
+        </w:rPr>
+      </w:pPr>
+    </w:p>
+    <w:p>
+      <w:pPr>
+        <w:spacing w:after="0" w:line="240" w:lineRule="auto"/>
+        <w:rPr>
+          <w:b/>
+        </w:rPr>
+      </w:pPr>
+    </w:p>
+    <w:p>
+      <w:pPr>
+        <w:spacing w:after="0" w:line="240" w:lineRule="auto"/>
+        <w:rPr>
+          <w:b/>
+        </w:rPr>
+      </w:pPr>
+    </w:p>
+    <w:p>
+      <w:pPr>
+        <w:spacing w:after="0" w:line="240" w:lineRule="auto"/>
+        <w:rPr>
+          <w:b/>
+        </w:rPr>
+      </w:pPr>
+    </w:p>
+    <w:p>
+      <w:pPr>
+        <w:spacing w:after="0" w:line="240" w:lineRule="auto"/>
+        <w:rPr>
+          <w:b/>
+        </w:rPr>
+      </w:pPr>
+    </w:p>
+    <w:p>
+      <w:pPr>
+        <w:spacing w:after="0" w:line="240" w:lineRule="auto"/>
+        <w:rPr>
+          <w:b/>
+        </w:rPr>
+      </w:pPr>
+    </w:p>
+    <w:p>
+      <w:pPr>
+        <w:spacing w:after="0" w:line="240" w:lineRule="auto"/>
+        <w:rPr>
+          <w:b/>
+        </w:rPr>
+      </w:pPr>
+    </w:p>
+    <w:p>
+      <w:pPr>
+        <w:spacing w:after="0" w:line="240" w:lineRule="auto"/>
+        <w:rPr>
+          <w:b/>
+        </w:rPr>
+      </w:pPr>
+    </w:p>
+    <w:p>
+      <w:pPr>
+        <w:spacing w:after="0" w:line="240" w:lineRule="auto"/>
+        <w:rPr>
+          <w:b/>
+        </w:rPr>
+      </w:pPr>
+    </w:p>
+    <w:p>
+      <w:pPr>
+        <w:spacing w:after="0" w:line="240" w:lineRule="auto"/>
+        <w:rPr>
+          <w:b/>
+        </w:rPr>
+      </w:pPr>
+    </w:p>
+    <w:p>
+      <w:pPr>
+        <w:spacing w:after="0" w:line="240" w:lineRule="auto"/>
+        <w:rPr>
+          <w:b/>
+        </w:rPr>
+      </w:pPr>
+      <w:r>
+        <w:rPr>
+          <w:b/>
+        </w:rPr>
+        <w:lastRenderedPageBreak/>
+        <w:t xml:space="preserve">10.) </w:t>
+      </w:r>
       <w:r>
         <w:rPr>
           <w:b/>
@@ -2737,6 +3244,128 @@
       <w:r>
         <w:rPr>
           <w:b/>
+          <w:noProof/>
+        </w:rPr>
+        <w:drawing>
+          <wp:inline distT="0" distB="0" distL="0" distR="0" wp14:anchorId="449D80F0" wp14:editId="5231CC4D">
+            <wp:extent cx="5276794" cy="3718560"/>
+            <wp:effectExtent l="0" t="0" r="0" b="2540"/>
+            <wp:docPr id="12" name="Picture 12"/>
+            <wp:cNvGraphicFramePr>
+              <a:graphicFrameLocks xmlns:a="http://schemas.openxmlformats.org/drawingml/2006/main" noChangeAspect="1"/>
+            </wp:cNvGraphicFramePr>
+            <a:graphic xmlns:a="http://schemas.openxmlformats.org/drawingml/2006/main">
+              <a:graphicData uri="http://schemas.openxmlformats.org/drawingml/2006/picture">
+                <pic:pic xmlns:pic="http://schemas.openxmlformats.org/drawingml/2006/picture">
+                  <pic:nvPicPr>
+                    <pic:cNvPr id="12" name="sequel list search.png"/>
+                    <pic:cNvPicPr/>
+                  </pic:nvPicPr>
+                  <pic:blipFill>
+                    <a:blip r:embed="rId17" cstate="print">
+                      <a:extLst>
+                        <a:ext uri="{28A0092B-C50C-407E-A947-70E740481C1C}">
+                          <a14:useLocalDpi xmlns:a14="http://schemas.microsoft.com/office/drawing/2010/main" val="0"/>
+                        </a:ext>
+                      </a:extLst>
+                    </a:blip>
+                    <a:stretch>
+                      <a:fillRect/>
+                    </a:stretch>
+                  </pic:blipFill>
+                  <pic:spPr>
+                    <a:xfrm>
+                      <a:off x="0" y="0"/>
+                      <a:ext cx="5311742" cy="3743188"/>
+                    </a:xfrm>
+                    <a:prstGeom prst="rect">
+                      <a:avLst/>
+                    </a:prstGeom>
+                  </pic:spPr>
+                </pic:pic>
+              </a:graphicData>
+            </a:graphic>
+          </wp:inline>
+        </w:drawing>
+      </w:r>
+    </w:p>
+    <w:p>
+      <w:pPr>
+        <w:rPr>
+          <w:b/>
+        </w:rPr>
+      </w:pPr>
+      <w:r>
+        <w:rPr>
+          <w:b/>
+          <w:noProof/>
+        </w:rPr>
+        <w:drawing>
+          <wp:inline distT="0" distB="0" distL="0" distR="0" wp14:anchorId="0E2FF392" wp14:editId="0D395D59">
+            <wp:extent cx="5261548" cy="3703320"/>
+            <wp:effectExtent l="0" t="0" r="0" b="5080"/>
+            <wp:docPr id="23" name="Picture 23"/>
+            <wp:cNvGraphicFramePr>
+              <a:graphicFrameLocks xmlns:a="http://schemas.openxmlformats.org/drawingml/2006/main" noChangeAspect="1"/>
+            </wp:cNvGraphicFramePr>
+            <a:graphic xmlns:a="http://schemas.openxmlformats.org/drawingml/2006/main">
+              <a:graphicData uri="http://schemas.openxmlformats.org/drawingml/2006/picture">
+                <pic:pic xmlns:pic="http://schemas.openxmlformats.org/drawingml/2006/picture">
+                  <pic:nvPicPr>
+                    <pic:cNvPr id="23" name="Screen Shot 2018-12-03 at 1.14.32 PM.png"/>
+                    <pic:cNvPicPr/>
+                  </pic:nvPicPr>
+                  <pic:blipFill>
+                    <a:blip r:embed="rId18" cstate="print">
+                      <a:extLst>
+                        <a:ext uri="{28A0092B-C50C-407E-A947-70E740481C1C}">
+                          <a14:useLocalDpi xmlns:a14="http://schemas.microsoft.com/office/drawing/2010/main" val="0"/>
+                        </a:ext>
+                      </a:extLst>
+                    </a:blip>
+                    <a:stretch>
+                      <a:fillRect/>
+                    </a:stretch>
+                  </pic:blipFill>
+                  <pic:spPr>
+                    <a:xfrm>
+                      <a:off x="0" y="0"/>
+                      <a:ext cx="5261548" cy="3703320"/>
+                    </a:xfrm>
+                    <a:prstGeom prst="rect">
+                      <a:avLst/>
+                    </a:prstGeom>
+                  </pic:spPr>
+                </pic:pic>
+              </a:graphicData>
+            </a:graphic>
+          </wp:inline>
+        </w:drawing>
+      </w:r>
+    </w:p>
+    <w:p>
+      <w:pPr>
+        <w:rPr>
+          <w:b/>
+        </w:rPr>
+      </w:pPr>
+    </w:p>
+    <w:p>
+      <w:pPr>
+        <w:rPr>
+          <w:b/>
+        </w:rPr>
+      </w:pPr>
+      <w:r>
+        <w:rPr>
+          <w:b/>
+        </w:rPr>
+        <w:lastRenderedPageBreak/>
+        <w:t xml:space="preserve">11.) </w:t>
+      </w:r>
+      <w:r>
+        <w:rPr>
+          <w:b/>
         </w:rPr>
         <w:t>User Views Detailed Rent History</w:t>
       </w:r>
@@ -2750,30 +3379,197 @@
       <w:r>
         <w:rPr>
           <w:b/>
-        </w:rPr>
-        <w:t>Admin View All Entertainment Rented in Last 24 Hours</w:t>
-      </w:r>
-    </w:p>
-    <w:p>
-      <w:pPr>
-        <w:rPr>
-          <w:b/>
-        </w:rPr>
-      </w:pPr>
+          <w:noProof/>
+        </w:rPr>
+        <w:drawing>
+          <wp:inline distT="0" distB="0" distL="0" distR="0" wp14:anchorId="73E449E7" wp14:editId="4FE6DE37">
+            <wp:extent cx="5331970" cy="3764280"/>
+            <wp:effectExtent l="0" t="0" r="2540" b="0"/>
+            <wp:docPr id="13" name="Picture 13"/>
+            <wp:cNvGraphicFramePr>
+              <a:graphicFrameLocks xmlns:a="http://schemas.openxmlformats.org/drawingml/2006/main" noChangeAspect="1"/>
+            </wp:cNvGraphicFramePr>
+            <a:graphic xmlns:a="http://schemas.openxmlformats.org/drawingml/2006/main">
+              <a:graphicData uri="http://schemas.openxmlformats.org/drawingml/2006/picture">
+                <pic:pic xmlns:pic="http://schemas.openxmlformats.org/drawingml/2006/picture">
+                  <pic:nvPicPr>
+                    <pic:cNvPr id="13" name="user rent history.png"/>
+                    <pic:cNvPicPr/>
+                  </pic:nvPicPr>
+                  <pic:blipFill>
+                    <a:blip r:embed="rId19" cstate="print">
+                      <a:extLst>
+                        <a:ext uri="{28A0092B-C50C-407E-A947-70E740481C1C}">
+                          <a14:useLocalDpi xmlns:a14="http://schemas.microsoft.com/office/drawing/2010/main" val="0"/>
+                        </a:ext>
+                      </a:extLst>
+                    </a:blip>
+                    <a:stretch>
+                      <a:fillRect/>
+                    </a:stretch>
+                  </pic:blipFill>
+                  <pic:spPr>
+                    <a:xfrm>
+                      <a:off x="0" y="0"/>
+                      <a:ext cx="5344114" cy="3772854"/>
+                    </a:xfrm>
+                    <a:prstGeom prst="rect">
+                      <a:avLst/>
+                    </a:prstGeom>
+                  </pic:spPr>
+                </pic:pic>
+              </a:graphicData>
+            </a:graphic>
+          </wp:inline>
+        </w:drawing>
+      </w:r>
+      <w:bookmarkStart w:id="0" w:name="_GoBack"/>
+      <w:bookmarkEnd w:id="0"/>
+    </w:p>
+    <w:p>
+      <w:pPr>
+        <w:rPr>
+          <w:b/>
+        </w:rPr>
+      </w:pPr>
+      <w:r>
+        <w:rPr>
+          <w:b/>
+        </w:rPr>
+        <w:t xml:space="preserve">12.) </w:t>
+      </w:r>
+      <w:r>
+        <w:rPr>
+          <w:b/>
+        </w:rPr>
+        <w:t>Admin View</w:t>
+      </w:r>
+      <w:r>
+        <w:rPr>
+          <w:b/>
+        </w:rPr>
+        <w:t>s</w:t>
+      </w:r>
+      <w:r>
+        <w:rPr>
+          <w:b/>
+        </w:rPr>
+        <w:t xml:space="preserve"> All Entertainment Rented in Last 24 Hours</w:t>
+      </w:r>
+      <w:r>
+        <w:rPr>
+          <w:b/>
+          <w:noProof/>
+        </w:rPr>
+        <w:drawing>
+          <wp:inline distT="0" distB="0" distL="0" distR="0" wp14:anchorId="101D70E8" wp14:editId="44D08F02">
+            <wp:extent cx="5364480" cy="3782646"/>
+            <wp:effectExtent l="0" t="0" r="0" b="2540"/>
+            <wp:docPr id="14" name="Picture 14"/>
+            <wp:cNvGraphicFramePr>
+              <a:graphicFrameLocks xmlns:a="http://schemas.openxmlformats.org/drawingml/2006/main" noChangeAspect="1"/>
+            </wp:cNvGraphicFramePr>
+            <a:graphic xmlns:a="http://schemas.openxmlformats.org/drawingml/2006/main">
+              <a:graphicData uri="http://schemas.openxmlformats.org/drawingml/2006/picture">
+                <pic:pic xmlns:pic="http://schemas.openxmlformats.org/drawingml/2006/picture">
+                  <pic:nvPicPr>
+                    <pic:cNvPr id="14" name="24 hour recap.png"/>
+                    <pic:cNvPicPr/>
+                  </pic:nvPicPr>
+                  <pic:blipFill>
+                    <a:blip r:embed="rId20" cstate="print">
+                      <a:extLst>
+                        <a:ext uri="{28A0092B-C50C-407E-A947-70E740481C1C}">
+                          <a14:useLocalDpi xmlns:a14="http://schemas.microsoft.com/office/drawing/2010/main" val="0"/>
+                        </a:ext>
+                      </a:extLst>
+                    </a:blip>
+                    <a:stretch>
+                      <a:fillRect/>
+                    </a:stretch>
+                  </pic:blipFill>
+                  <pic:spPr>
+                    <a:xfrm>
+                      <a:off x="0" y="0"/>
+                      <a:ext cx="5374386" cy="3789631"/>
+                    </a:xfrm>
+                    <a:prstGeom prst="rect">
+                      <a:avLst/>
+                    </a:prstGeom>
+                  </pic:spPr>
+                </pic:pic>
+              </a:graphicData>
+            </a:graphic>
+          </wp:inline>
+        </w:drawing>
+      </w:r>
+    </w:p>
+    <w:p>
+      <w:pPr>
+        <w:rPr>
+          <w:b/>
+        </w:rPr>
+      </w:pPr>
+      <w:r>
+        <w:rPr>
+          <w:b/>
+        </w:rPr>
+        <w:lastRenderedPageBreak/>
+        <w:t xml:space="preserve">13.) </w:t>
+      </w:r>
       <w:r>
         <w:rPr>
           <w:b/>
         </w:rPr>
         <w:t>Admin View Top Ten Entertainment Rentals of Last Month</w:t>
       </w:r>
-    </w:p>
-    <w:p>
-      <w:pPr>
-        <w:rPr>
-          <w:b/>
-          <w:sz w:val="20"/>
-        </w:rPr>
-      </w:pPr>
+      <w:r>
+        <w:rPr>
+          <w:b/>
+          <w:noProof/>
+        </w:rPr>
+        <w:drawing>
+          <wp:inline distT="0" distB="0" distL="0" distR="0" wp14:anchorId="66F58233" wp14:editId="1BF36659">
+            <wp:extent cx="5238489" cy="3703320"/>
+            <wp:effectExtent l="0" t="0" r="0" b="5080"/>
+            <wp:docPr id="15" name="Picture 15"/>
+            <wp:cNvGraphicFramePr>
+              <a:graphicFrameLocks xmlns:a="http://schemas.openxmlformats.org/drawingml/2006/main" noChangeAspect="1"/>
+            </wp:cNvGraphicFramePr>
+            <a:graphic xmlns:a="http://schemas.openxmlformats.org/drawingml/2006/main">
+              <a:graphicData uri="http://schemas.openxmlformats.org/drawingml/2006/picture">
+                <pic:pic xmlns:pic="http://schemas.openxmlformats.org/drawingml/2006/picture">
+                  <pic:nvPicPr>
+                    <pic:cNvPr id="15" name="top 10 of month.png"/>
+                    <pic:cNvPicPr/>
+                  </pic:nvPicPr>
+                  <pic:blipFill>
+                    <a:blip r:embed="rId21" cstate="print">
+                      <a:extLst>
+                        <a:ext uri="{28A0092B-C50C-407E-A947-70E740481C1C}">
+                          <a14:useLocalDpi xmlns:a14="http://schemas.microsoft.com/office/drawing/2010/main" val="0"/>
+                        </a:ext>
+                      </a:extLst>
+                    </a:blip>
+                    <a:stretch>
+                      <a:fillRect/>
+                    </a:stretch>
+                  </pic:blipFill>
+                  <pic:spPr>
+                    <a:xfrm>
+                      <a:off x="0" y="0"/>
+                      <a:ext cx="5250760" cy="3711995"/>
+                    </a:xfrm>
+                    <a:prstGeom prst="rect">
+                      <a:avLst/>
+                    </a:prstGeom>
+                  </pic:spPr>
+                </pic:pic>
+              </a:graphicData>
+            </a:graphic>
+          </wp:inline>
+        </w:drawing>
+      </w:r>
     </w:p>
     <w:p>
       <w:pPr>
@@ -2804,85 +3600,459 @@
         <w:rPr>
           <w:b/>
         </w:rPr>
+        <w:t xml:space="preserve">1.) </w:t>
+      </w:r>
+      <w:r>
+        <w:rPr>
+          <w:b/>
+        </w:rPr>
         <w:t>User Rent Entertainment</w:t>
       </w:r>
-    </w:p>
-    <w:p>
-      <w:pPr>
-        <w:rPr>
-          <w:b/>
-        </w:rPr>
-      </w:pPr>
+      <w:r>
+        <w:rPr>
+          <w:b/>
+          <w:noProof/>
+        </w:rPr>
+        <w:drawing>
+          <wp:inline distT="0" distB="0" distL="0" distR="0" wp14:anchorId="0681BA18" wp14:editId="5FD840CB">
+            <wp:extent cx="5137872" cy="3611880"/>
+            <wp:effectExtent l="0" t="0" r="5715" b="0"/>
+            <wp:docPr id="16" name="Picture 16"/>
+            <wp:cNvGraphicFramePr>
+              <a:graphicFrameLocks xmlns:a="http://schemas.openxmlformats.org/drawingml/2006/main" noChangeAspect="1"/>
+            </wp:cNvGraphicFramePr>
+            <a:graphic xmlns:a="http://schemas.openxmlformats.org/drawingml/2006/main">
+              <a:graphicData uri="http://schemas.openxmlformats.org/drawingml/2006/picture">
+                <pic:pic xmlns:pic="http://schemas.openxmlformats.org/drawingml/2006/picture">
+                  <pic:nvPicPr>
+                    <pic:cNvPr id="16" name="user rent movie.png"/>
+                    <pic:cNvPicPr/>
+                  </pic:nvPicPr>
+                  <pic:blipFill>
+                    <a:blip r:embed="rId22" cstate="print">
+                      <a:extLst>
+                        <a:ext uri="{28A0092B-C50C-407E-A947-70E740481C1C}">
+                          <a14:useLocalDpi xmlns:a14="http://schemas.microsoft.com/office/drawing/2010/main" val="0"/>
+                        </a:ext>
+                      </a:extLst>
+                    </a:blip>
+                    <a:stretch>
+                      <a:fillRect/>
+                    </a:stretch>
+                  </pic:blipFill>
+                  <pic:spPr>
+                    <a:xfrm>
+                      <a:off x="0" y="0"/>
+                      <a:ext cx="5146403" cy="3617877"/>
+                    </a:xfrm>
+                    <a:prstGeom prst="rect">
+                      <a:avLst/>
+                    </a:prstGeom>
+                  </pic:spPr>
+                </pic:pic>
+              </a:graphicData>
+            </a:graphic>
+          </wp:inline>
+        </w:drawing>
+      </w:r>
+    </w:p>
+    <w:p>
+      <w:pPr>
+        <w:rPr>
+          <w:b/>
+        </w:rPr>
+      </w:pPr>
+      <w:r>
+        <w:rPr>
+          <w:b/>
+        </w:rPr>
+        <w:lastRenderedPageBreak/>
+        <w:t xml:space="preserve">2.) </w:t>
+      </w:r>
       <w:r>
         <w:rPr>
           <w:b/>
         </w:rPr>
         <w:t>User Modify Personal Information</w:t>
       </w:r>
-    </w:p>
-    <w:p>
-      <w:pPr>
-        <w:rPr>
-          <w:b/>
-        </w:rPr>
-      </w:pPr>
+      <w:r>
+        <w:rPr>
+          <w:b/>
+          <w:noProof/>
+        </w:rPr>
+        <w:drawing>
+          <wp:inline distT="0" distB="0" distL="0" distR="0" wp14:anchorId="1A773740" wp14:editId="37E94347">
+            <wp:extent cx="5394960" cy="3801833"/>
+            <wp:effectExtent l="0" t="0" r="2540" b="0"/>
+            <wp:docPr id="17" name="Picture 17"/>
+            <wp:cNvGraphicFramePr>
+              <a:graphicFrameLocks xmlns:a="http://schemas.openxmlformats.org/drawingml/2006/main" noChangeAspect="1"/>
+            </wp:cNvGraphicFramePr>
+            <a:graphic xmlns:a="http://schemas.openxmlformats.org/drawingml/2006/main">
+              <a:graphicData uri="http://schemas.openxmlformats.org/drawingml/2006/picture">
+                <pic:pic xmlns:pic="http://schemas.openxmlformats.org/drawingml/2006/picture">
+                  <pic:nvPicPr>
+                    <pic:cNvPr id="17" name="user edit personal info.png"/>
+                    <pic:cNvPicPr/>
+                  </pic:nvPicPr>
+                  <pic:blipFill>
+                    <a:blip r:embed="rId23" cstate="print">
+                      <a:extLst>
+                        <a:ext uri="{28A0092B-C50C-407E-A947-70E740481C1C}">
+                          <a14:useLocalDpi xmlns:a14="http://schemas.microsoft.com/office/drawing/2010/main" val="0"/>
+                        </a:ext>
+                      </a:extLst>
+                    </a:blip>
+                    <a:stretch>
+                      <a:fillRect/>
+                    </a:stretch>
+                  </pic:blipFill>
+                  <pic:spPr>
+                    <a:xfrm>
+                      <a:off x="0" y="0"/>
+                      <a:ext cx="5405487" cy="3809251"/>
+                    </a:xfrm>
+                    <a:prstGeom prst="rect">
+                      <a:avLst/>
+                    </a:prstGeom>
+                  </pic:spPr>
+                </pic:pic>
+              </a:graphicData>
+            </a:graphic>
+          </wp:inline>
+        </w:drawing>
+      </w:r>
+    </w:p>
+    <w:p>
+      <w:pPr>
+        <w:rPr>
+          <w:b/>
+        </w:rPr>
+      </w:pPr>
+      <w:r>
+        <w:rPr>
+          <w:b/>
+        </w:rPr>
+        <w:t xml:space="preserve">3.) </w:t>
+      </w:r>
       <w:r>
         <w:rPr>
           <w:b/>
         </w:rPr>
         <w:t>Admin Add Member</w:t>
       </w:r>
-    </w:p>
-    <w:p>
-      <w:pPr>
-        <w:rPr>
-          <w:b/>
-        </w:rPr>
-      </w:pPr>
+      <w:r>
+        <w:rPr>
+          <w:b/>
+          <w:noProof/>
+        </w:rPr>
+        <w:drawing>
+          <wp:inline distT="0" distB="0" distL="0" distR="0" wp14:anchorId="634751EB" wp14:editId="54BC277A">
+            <wp:extent cx="5438895" cy="3825240"/>
+            <wp:effectExtent l="0" t="0" r="0" b="0"/>
+            <wp:docPr id="18" name="Picture 18"/>
+            <wp:cNvGraphicFramePr>
+              <a:graphicFrameLocks xmlns:a="http://schemas.openxmlformats.org/drawingml/2006/main" noChangeAspect="1"/>
+            </wp:cNvGraphicFramePr>
+            <a:graphic xmlns:a="http://schemas.openxmlformats.org/drawingml/2006/main">
+              <a:graphicData uri="http://schemas.openxmlformats.org/drawingml/2006/picture">
+                <pic:pic xmlns:pic="http://schemas.openxmlformats.org/drawingml/2006/picture">
+                  <pic:nvPicPr>
+                    <pic:cNvPr id="18" name="admin adding member.png"/>
+                    <pic:cNvPicPr/>
+                  </pic:nvPicPr>
+                  <pic:blipFill>
+                    <a:blip r:embed="rId24" cstate="print">
+                      <a:extLst>
+                        <a:ext uri="{28A0092B-C50C-407E-A947-70E740481C1C}">
+                          <a14:useLocalDpi xmlns:a14="http://schemas.microsoft.com/office/drawing/2010/main" val="0"/>
+                        </a:ext>
+                      </a:extLst>
+                    </a:blip>
+                    <a:stretch>
+                      <a:fillRect/>
+                    </a:stretch>
+                  </pic:blipFill>
+                  <pic:spPr>
+                    <a:xfrm>
+                      <a:off x="0" y="0"/>
+                      <a:ext cx="5442416" cy="3827716"/>
+                    </a:xfrm>
+                    <a:prstGeom prst="rect">
+                      <a:avLst/>
+                    </a:prstGeom>
+                  </pic:spPr>
+                </pic:pic>
+              </a:graphicData>
+            </a:graphic>
+          </wp:inline>
+        </w:drawing>
+      </w:r>
+    </w:p>
+    <w:p>
+      <w:pPr>
+        <w:rPr>
+          <w:b/>
+        </w:rPr>
+      </w:pPr>
+      <w:r>
+        <w:rPr>
+          <w:b/>
+        </w:rPr>
+        <w:lastRenderedPageBreak/>
+        <w:t xml:space="preserve">4.) </w:t>
+      </w:r>
       <w:r>
         <w:rPr>
           <w:b/>
         </w:rPr>
         <w:t>Admin Remove Member</w:t>
       </w:r>
-    </w:p>
-    <w:p>
-      <w:pPr>
-        <w:rPr>
-          <w:b/>
-        </w:rPr>
-      </w:pPr>
+      <w:r>
+        <w:rPr>
+          <w:b/>
+          <w:noProof/>
+        </w:rPr>
+        <w:drawing>
+          <wp:inline distT="0" distB="0" distL="0" distR="0" wp14:anchorId="2F486C3E" wp14:editId="0E62A2A9">
+            <wp:extent cx="5415040" cy="3825240"/>
+            <wp:effectExtent l="0" t="0" r="0" b="0"/>
+            <wp:docPr id="19" name="Picture 19"/>
+            <wp:cNvGraphicFramePr>
+              <a:graphicFrameLocks xmlns:a="http://schemas.openxmlformats.org/drawingml/2006/main" noChangeAspect="1"/>
+            </wp:cNvGraphicFramePr>
+            <a:graphic xmlns:a="http://schemas.openxmlformats.org/drawingml/2006/main">
+              <a:graphicData uri="http://schemas.openxmlformats.org/drawingml/2006/picture">
+                <pic:pic xmlns:pic="http://schemas.openxmlformats.org/drawingml/2006/picture">
+                  <pic:nvPicPr>
+                    <pic:cNvPr id="19" name="admin remove user.png"/>
+                    <pic:cNvPicPr/>
+                  </pic:nvPicPr>
+                  <pic:blipFill>
+                    <a:blip r:embed="rId25" cstate="print">
+                      <a:extLst>
+                        <a:ext uri="{28A0092B-C50C-407E-A947-70E740481C1C}">
+                          <a14:useLocalDpi xmlns:a14="http://schemas.microsoft.com/office/drawing/2010/main" val="0"/>
+                        </a:ext>
+                      </a:extLst>
+                    </a:blip>
+                    <a:stretch>
+                      <a:fillRect/>
+                    </a:stretch>
+                  </pic:blipFill>
+                  <pic:spPr>
+                    <a:xfrm>
+                      <a:off x="0" y="0"/>
+                      <a:ext cx="5420064" cy="3828789"/>
+                    </a:xfrm>
+                    <a:prstGeom prst="rect">
+                      <a:avLst/>
+                    </a:prstGeom>
+                  </pic:spPr>
+                </pic:pic>
+              </a:graphicData>
+            </a:graphic>
+          </wp:inline>
+        </w:drawing>
+      </w:r>
+    </w:p>
+    <w:p>
+      <w:pPr>
+        <w:rPr>
+          <w:b/>
+        </w:rPr>
+      </w:pPr>
+      <w:r>
+        <w:rPr>
+          <w:b/>
+        </w:rPr>
+        <w:t xml:space="preserve">5.) </w:t>
+      </w:r>
       <w:r>
         <w:rPr>
           <w:b/>
         </w:rPr>
         <w:t>Admin Add Entertainment</w:t>
       </w:r>
-    </w:p>
-    <w:p>
-      <w:pPr>
-        <w:rPr>
-          <w:b/>
-        </w:rPr>
-      </w:pPr>
+      <w:r>
+        <w:rPr>
+          <w:b/>
+          <w:noProof/>
+        </w:rPr>
+        <w:drawing>
+          <wp:inline distT="0" distB="0" distL="0" distR="0" wp14:anchorId="51E182AA" wp14:editId="7C0DD0DE">
+            <wp:extent cx="5360047" cy="3779520"/>
+            <wp:effectExtent l="0" t="0" r="0" b="5080"/>
+            <wp:docPr id="20" name="Picture 20"/>
+            <wp:cNvGraphicFramePr>
+              <a:graphicFrameLocks xmlns:a="http://schemas.openxmlformats.org/drawingml/2006/main" noChangeAspect="1"/>
+            </wp:cNvGraphicFramePr>
+            <a:graphic xmlns:a="http://schemas.openxmlformats.org/drawingml/2006/main">
+              <a:graphicData uri="http://schemas.openxmlformats.org/drawingml/2006/picture">
+                <pic:pic xmlns:pic="http://schemas.openxmlformats.org/drawingml/2006/picture">
+                  <pic:nvPicPr>
+                    <pic:cNvPr id="20" name="admin add inventory.png"/>
+                    <pic:cNvPicPr/>
+                  </pic:nvPicPr>
+                  <pic:blipFill>
+                    <a:blip r:embed="rId26" cstate="print">
+                      <a:extLst>
+                        <a:ext uri="{28A0092B-C50C-407E-A947-70E740481C1C}">
+                          <a14:useLocalDpi xmlns:a14="http://schemas.microsoft.com/office/drawing/2010/main" val="0"/>
+                        </a:ext>
+                      </a:extLst>
+                    </a:blip>
+                    <a:stretch>
+                      <a:fillRect/>
+                    </a:stretch>
+                  </pic:blipFill>
+                  <pic:spPr>
+                    <a:xfrm>
+                      <a:off x="0" y="0"/>
+                      <a:ext cx="5362105" cy="3780971"/>
+                    </a:xfrm>
+                    <a:prstGeom prst="rect">
+                      <a:avLst/>
+                    </a:prstGeom>
+                  </pic:spPr>
+                </pic:pic>
+              </a:graphicData>
+            </a:graphic>
+          </wp:inline>
+        </w:drawing>
+      </w:r>
+    </w:p>
+    <w:p>
+      <w:pPr>
+        <w:rPr>
+          <w:b/>
+        </w:rPr>
+      </w:pPr>
+      <w:r>
+        <w:rPr>
+          <w:b/>
+        </w:rPr>
+        <w:lastRenderedPageBreak/>
+        <w:t xml:space="preserve">6.) </w:t>
+      </w:r>
       <w:r>
         <w:rPr>
           <w:b/>
         </w:rPr>
         <w:t>Admin Remove Entertainment</w:t>
       </w:r>
-    </w:p>
-    <w:p>
-      <w:pPr>
-        <w:rPr>
-          <w:b/>
-        </w:rPr>
-      </w:pPr>
+      <w:r>
+        <w:rPr>
+          <w:b/>
+          <w:noProof/>
+        </w:rPr>
+        <w:drawing>
+          <wp:inline distT="0" distB="0" distL="0" distR="0" wp14:anchorId="0CAD6919" wp14:editId="700D599D">
+            <wp:extent cx="5371893" cy="3794760"/>
+            <wp:effectExtent l="0" t="0" r="635" b="2540"/>
+            <wp:docPr id="21" name="Picture 21"/>
+            <wp:cNvGraphicFramePr>
+              <a:graphicFrameLocks xmlns:a="http://schemas.openxmlformats.org/drawingml/2006/main" noChangeAspect="1"/>
+            </wp:cNvGraphicFramePr>
+            <a:graphic xmlns:a="http://schemas.openxmlformats.org/drawingml/2006/main">
+              <a:graphicData uri="http://schemas.openxmlformats.org/drawingml/2006/picture">
+                <pic:pic xmlns:pic="http://schemas.openxmlformats.org/drawingml/2006/picture">
+                  <pic:nvPicPr>
+                    <pic:cNvPr id="21" name="admin remove inventory.png"/>
+                    <pic:cNvPicPr/>
+                  </pic:nvPicPr>
+                  <pic:blipFill>
+                    <a:blip r:embed="rId27" cstate="print">
+                      <a:extLst>
+                        <a:ext uri="{28A0092B-C50C-407E-A947-70E740481C1C}">
+                          <a14:useLocalDpi xmlns:a14="http://schemas.microsoft.com/office/drawing/2010/main" val="0"/>
+                        </a:ext>
+                      </a:extLst>
+                    </a:blip>
+                    <a:stretch>
+                      <a:fillRect/>
+                    </a:stretch>
+                  </pic:blipFill>
+                  <pic:spPr>
+                    <a:xfrm>
+                      <a:off x="0" y="0"/>
+                      <a:ext cx="5374840" cy="3796842"/>
+                    </a:xfrm>
+                    <a:prstGeom prst="rect">
+                      <a:avLst/>
+                    </a:prstGeom>
+                  </pic:spPr>
+                </pic:pic>
+              </a:graphicData>
+            </a:graphic>
+          </wp:inline>
+        </w:drawing>
+      </w:r>
+    </w:p>
+    <w:p>
+      <w:pPr>
+        <w:rPr>
+          <w:b/>
+        </w:rPr>
+      </w:pPr>
+      <w:r>
+        <w:rPr>
+          <w:b/>
+        </w:rPr>
+        <w:t xml:space="preserve">7.) </w:t>
+      </w:r>
       <w:r>
         <w:rPr>
           <w:b/>
         </w:rPr>
         <w:t>Admin Update Inventory</w:t>
+      </w:r>
+      <w:r>
+        <w:rPr>
+          <w:b/>
+          <w:noProof/>
+        </w:rPr>
+        <w:drawing>
+          <wp:inline distT="0" distB="0" distL="0" distR="0" wp14:anchorId="0C04BB3E" wp14:editId="50A05A45">
+            <wp:extent cx="5353558" cy="3779520"/>
+            <wp:effectExtent l="0" t="0" r="6350" b="5080"/>
+            <wp:docPr id="22" name="Picture 22"/>
+            <wp:cNvGraphicFramePr>
+              <a:graphicFrameLocks xmlns:a="http://schemas.openxmlformats.org/drawingml/2006/main" noChangeAspect="1"/>
+            </wp:cNvGraphicFramePr>
+            <a:graphic xmlns:a="http://schemas.openxmlformats.org/drawingml/2006/main">
+              <a:graphicData uri="http://schemas.openxmlformats.org/drawingml/2006/picture">
+                <pic:pic xmlns:pic="http://schemas.openxmlformats.org/drawingml/2006/picture">
+                  <pic:nvPicPr>
+                    <pic:cNvPr id="22" name="admin update inventory.png"/>
+                    <pic:cNvPicPr/>
+                  </pic:nvPicPr>
+                  <pic:blipFill>
+                    <a:blip r:embed="rId28" cstate="print">
+                      <a:extLst>
+                        <a:ext uri="{28A0092B-C50C-407E-A947-70E740481C1C}">
+                          <a14:useLocalDpi xmlns:a14="http://schemas.microsoft.com/office/drawing/2010/main" val="0"/>
+                        </a:ext>
+                      </a:extLst>
+                    </a:blip>
+                    <a:stretch>
+                      <a:fillRect/>
+                    </a:stretch>
+                  </pic:blipFill>
+                  <pic:spPr>
+                    <a:xfrm>
+                      <a:off x="0" y="0"/>
+                      <a:ext cx="5377717" cy="3796576"/>
+                    </a:xfrm>
+                    <a:prstGeom prst="rect">
+                      <a:avLst/>
+                    </a:prstGeom>
+                  </pic:spPr>
+                </pic:pic>
+              </a:graphicData>
+            </a:graphic>
+          </wp:inline>
+        </w:drawing>
       </w:r>
     </w:p>
     <w:p>
@@ -2941,21 +4111,7 @@
         <w:rPr>
           <w:sz w:val="24"/>
         </w:rPr>
-        <w:t xml:space="preserve">Our system also does not give the language the forms of entertainment are in. Foreign films are rather popular among some groups of people and they might like to both search by and rent various </w:t>
-      </w:r>
-      <w:proofErr w:type="gramStart"/>
-      <w:r>
-        <w:rPr>
-          <w:sz w:val="24"/>
-        </w:rPr>
-        <w:t>entertainment</w:t>
-      </w:r>
-      <w:proofErr w:type="gramEnd"/>
-      <w:r>
-        <w:rPr>
-          <w:sz w:val="24"/>
-        </w:rPr>
-        <w:t xml:space="preserve"> by the language they are in or the country they are from</w:t>
+        <w:t>Our system also does not give the language the forms of entertainment are in. Foreign films are rather popular among some groups of people and they might like to both search by and rent various entertainment by the language they are in or the country they are from</w:t>
       </w:r>
       <w:r>
         <w:rPr>
@@ -2974,21 +4130,7 @@
         <w:rPr>
           <w:sz w:val="24"/>
         </w:rPr>
-        <w:t xml:space="preserve">Further, our system does not have a way to search by the company that created the entertainment. For instance, users cannot search for Disney movies or games made by </w:t>
-      </w:r>
-      <w:proofErr w:type="spellStart"/>
-      <w:r>
-        <w:rPr>
-          <w:sz w:val="24"/>
-        </w:rPr>
-        <w:t>Ubisoft</w:t>
-      </w:r>
-      <w:proofErr w:type="spellEnd"/>
-      <w:r>
-        <w:rPr>
-          <w:sz w:val="24"/>
-        </w:rPr>
-        <w:t>. This seriously hampers some of our users in their searching and renting process.</w:t>
+        <w:t>Further, our system does not have a way to search by the company that created the entertainment. For instance, users cannot search for Disney movies or games made by Ubisoft. This seriously hampers some of our users in their searching and renting process.</w:t>
       </w:r>
     </w:p>
     <w:p>
@@ -3098,15 +4240,7 @@
         <w:rPr>
           <w:sz w:val="24"/>
         </w:rPr>
-        <w:t>The system could also allow the users to sort the entertainment in ascend</w:t>
-      </w:r>
-      <w:bookmarkStart w:id="0" w:name="_GoBack"/>
-      <w:bookmarkEnd w:id="0"/>
-      <w:r>
-        <w:rPr>
-          <w:sz w:val="24"/>
-        </w:rPr>
-        <w:t>ing/ descending order by name, release date, and rating when it is implemented.</w:t>
+        <w:t>The system could also allow the users to sort the entertainment in ascending/ descending order by name, release date, and rating when it is implemented.</w:t>
       </w:r>
     </w:p>
     <w:p>
@@ -3141,7 +4275,7 @@
       </w:pPr>
     </w:p>
     <w:sectPr>
-      <w:headerReference w:type="default" r:id="rId9"/>
+      <w:headerReference w:type="default" r:id="rId29"/>
       <w:pgSz w:w="12240" w:h="15840"/>
       <w:pgMar w:top="1440" w:right="1440" w:bottom="1440" w:left="1440" w:header="720" w:footer="720" w:gutter="0"/>
       <w:cols w:space="720"/>
@@ -3152,7 +4286,7 @@
 </file>
 
 <file path=word/endnotes.xml><?xml version="1.0" encoding="utf-8"?>
-<w:endnotes xmlns:wpc="http://schemas.microsoft.com/office/word/2010/wordprocessingCanvas" xmlns:mc="http://schemas.openxmlformats.org/markup-compatibility/2006" xmlns:o="urn:schemas-microsoft-com:office:office" xmlns:r="http://schemas.openxmlformats.org/officeDocument/2006/relationships" xmlns:m="http://schemas.openxmlformats.org/officeDocument/2006/math" xmlns:v="urn:schemas-microsoft-com:vml" xmlns:wp14="http://schemas.microsoft.com/office/word/2010/wordprocessingDrawing" xmlns:wp="http://schemas.openxmlformats.org/drawingml/2006/wordprocessingDrawing" xmlns:w10="urn:schemas-microsoft-com:office:word" xmlns:w="http://schemas.openxmlformats.org/wordprocessingml/2006/main" xmlns:w14="http://schemas.microsoft.com/office/word/2010/wordml" xmlns:wpg="http://schemas.microsoft.com/office/word/2010/wordprocessingGroup" xmlns:wpi="http://schemas.microsoft.com/office/word/2010/wordprocessingInk" xmlns:wne="http://schemas.microsoft.com/office/word/2006/wordml" xmlns:wps="http://schemas.microsoft.com/office/word/2010/wordprocessingShape" mc:Ignorable="w14 wp14">
+<w:endnotes xmlns:wpc="http://schemas.microsoft.com/office/word/2010/wordprocessingCanvas" xmlns:cx="http://schemas.microsoft.com/office/drawing/2014/chartex" xmlns:cx1="http://schemas.microsoft.com/office/drawing/2015/9/8/chartex" xmlns:cx2="http://schemas.microsoft.com/office/drawing/2015/10/21/chartex" xmlns:cx3="http://schemas.microsoft.com/office/drawing/2016/5/9/chartex" xmlns:cx4="http://schemas.microsoft.com/office/drawing/2016/5/10/chartex" xmlns:cx5="http://schemas.microsoft.com/office/drawing/2016/5/11/chartex" xmlns:cx6="http://schemas.microsoft.com/office/drawing/2016/5/12/chartex" xmlns:cx7="http://schemas.microsoft.com/office/drawing/2016/5/13/chartex" xmlns:cx8="http://schemas.microsoft.com/office/drawing/2016/5/14/chartex" xmlns:mc="http://schemas.openxmlformats.org/markup-compatibility/2006" xmlns:aink="http://schemas.microsoft.com/office/drawing/2016/ink" xmlns:am3d="http://schemas.microsoft.com/office/drawing/2017/model3d" xmlns:o="urn:schemas-microsoft-com:office:office" xmlns:r="http://schemas.openxmlformats.org/officeDocument/2006/relationships" xmlns:m="http://schemas.openxmlformats.org/officeDocument/2006/math" xmlns:v="urn:schemas-microsoft-com:vml" xmlns:wp14="http://schemas.microsoft.com/office/word/2010/wordprocessingDrawing" xmlns:wp="http://schemas.openxmlformats.org/drawingml/2006/wordprocessingDrawing" xmlns:w10="urn:schemas-microsoft-com:office:word" xmlns:w="http://schemas.openxmlformats.org/wordprocessingml/2006/main" xmlns:w14="http://schemas.microsoft.com/office/word/2010/wordml" xmlns:w15="http://schemas.microsoft.com/office/word/2012/wordml" xmlns:w16cid="http://schemas.microsoft.com/office/word/2016/wordml/cid" xmlns:w16se="http://schemas.microsoft.com/office/word/2015/wordml/symex" xmlns:wpg="http://schemas.microsoft.com/office/word/2010/wordprocessingGroup" xmlns:wpi="http://schemas.microsoft.com/office/word/2010/wordprocessingInk" xmlns:wne="http://schemas.microsoft.com/office/word/2006/wordml" xmlns:wps="http://schemas.microsoft.com/office/word/2010/wordprocessingShape" mc:Ignorable="w14 w15 w16se w16cid wp14">
   <w:endnote w:type="separator" w:id="-1">
     <w:p>
       <w:pPr>
@@ -3177,7 +4311,7 @@
 </file>
 
 <file path=word/footnotes.xml><?xml version="1.0" encoding="utf-8"?>
-<w:footnotes xmlns:wpc="http://schemas.microsoft.com/office/word/2010/wordprocessingCanvas" xmlns:mc="http://schemas.openxmlformats.org/markup-compatibility/2006" xmlns:o="urn:schemas-microsoft-com:office:office" xmlns:r="http://schemas.openxmlformats.org/officeDocument/2006/relationships" xmlns:m="http://schemas.openxmlformats.org/officeDocument/2006/math" xmlns:v="urn:schemas-microsoft-com:vml" xmlns:wp14="http://schemas.microsoft.com/office/word/2010/wordprocessingDrawing" xmlns:wp="http://schemas.openxmlformats.org/drawingml/2006/wordprocessingDrawing" xmlns:w10="urn:schemas-microsoft-com:office:word" xmlns:w="http://schemas.openxmlformats.org/wordprocessingml/2006/main" xmlns:w14="http://schemas.microsoft.com/office/word/2010/wordml" xmlns:wpg="http://schemas.microsoft.com/office/word/2010/wordprocessingGroup" xmlns:wpi="http://schemas.microsoft.com/office/word/2010/wordprocessingInk" xmlns:wne="http://schemas.microsoft.com/office/word/2006/wordml" xmlns:wps="http://schemas.microsoft.com/office/word/2010/wordprocessingShape" mc:Ignorable="w14 wp14">
+<w:footnotes xmlns:wpc="http://schemas.microsoft.com/office/word/2010/wordprocessingCanvas" xmlns:cx="http://schemas.microsoft.com/office/drawing/2014/chartex" xmlns:cx1="http://schemas.microsoft.com/office/drawing/2015/9/8/chartex" xmlns:cx2="http://schemas.microsoft.com/office/drawing/2015/10/21/chartex" xmlns:cx3="http://schemas.microsoft.com/office/drawing/2016/5/9/chartex" xmlns:cx4="http://schemas.microsoft.com/office/drawing/2016/5/10/chartex" xmlns:cx5="http://schemas.microsoft.com/office/drawing/2016/5/11/chartex" xmlns:cx6="http://schemas.microsoft.com/office/drawing/2016/5/12/chartex" xmlns:cx7="http://schemas.microsoft.com/office/drawing/2016/5/13/chartex" xmlns:cx8="http://schemas.microsoft.com/office/drawing/2016/5/14/chartex" xmlns:mc="http://schemas.openxmlformats.org/markup-compatibility/2006" xmlns:aink="http://schemas.microsoft.com/office/drawing/2016/ink" xmlns:am3d="http://schemas.microsoft.com/office/drawing/2017/model3d" xmlns:o="urn:schemas-microsoft-com:office:office" xmlns:r="http://schemas.openxmlformats.org/officeDocument/2006/relationships" xmlns:m="http://schemas.openxmlformats.org/officeDocument/2006/math" xmlns:v="urn:schemas-microsoft-com:vml" xmlns:wp14="http://schemas.microsoft.com/office/word/2010/wordprocessingDrawing" xmlns:wp="http://schemas.openxmlformats.org/drawingml/2006/wordprocessingDrawing" xmlns:w10="urn:schemas-microsoft-com:office:word" xmlns:w="http://schemas.openxmlformats.org/wordprocessingml/2006/main" xmlns:w14="http://schemas.microsoft.com/office/word/2010/wordml" xmlns:w15="http://schemas.microsoft.com/office/word/2012/wordml" xmlns:w16cid="http://schemas.microsoft.com/office/word/2016/wordml/cid" xmlns:w16se="http://schemas.microsoft.com/office/word/2015/wordml/symex" xmlns:wpg="http://schemas.microsoft.com/office/word/2010/wordprocessingGroup" xmlns:wpi="http://schemas.microsoft.com/office/word/2010/wordprocessingInk" xmlns:wne="http://schemas.microsoft.com/office/word/2006/wordml" xmlns:wps="http://schemas.microsoft.com/office/word/2010/wordprocessingShape" mc:Ignorable="w14 w15 w16se w16cid wp14">
   <w:footnote w:type="separator" w:id="-1">
     <w:p>
       <w:pPr>
@@ -3202,7 +4336,7 @@
 </file>
 
 <file path=word/header1.xml><?xml version="1.0" encoding="utf-8"?>
-<w:hdr xmlns:wpc="http://schemas.microsoft.com/office/word/2010/wordprocessingCanvas" xmlns:mc="http://schemas.openxmlformats.org/markup-compatibility/2006" xmlns:o="urn:schemas-microsoft-com:office:office" xmlns:r="http://schemas.openxmlformats.org/officeDocument/2006/relationships" xmlns:m="http://schemas.openxmlformats.org/officeDocument/2006/math" xmlns:v="urn:schemas-microsoft-com:vml" xmlns:wp14="http://schemas.microsoft.com/office/word/2010/wordprocessingDrawing" xmlns:wp="http://schemas.openxmlformats.org/drawingml/2006/wordprocessingDrawing" xmlns:w10="urn:schemas-microsoft-com:office:word" xmlns:w="http://schemas.openxmlformats.org/wordprocessingml/2006/main" xmlns:w14="http://schemas.microsoft.com/office/word/2010/wordml" xmlns:wpg="http://schemas.microsoft.com/office/word/2010/wordprocessingGroup" xmlns:wpi="http://schemas.microsoft.com/office/word/2010/wordprocessingInk" xmlns:wne="http://schemas.microsoft.com/office/word/2006/wordml" xmlns:wps="http://schemas.microsoft.com/office/word/2010/wordprocessingShape" mc:Ignorable="w14 wp14">
+<w:hdr xmlns:wpc="http://schemas.microsoft.com/office/word/2010/wordprocessingCanvas" xmlns:cx="http://schemas.microsoft.com/office/drawing/2014/chartex" xmlns:cx1="http://schemas.microsoft.com/office/drawing/2015/9/8/chartex" xmlns:cx2="http://schemas.microsoft.com/office/drawing/2015/10/21/chartex" xmlns:cx3="http://schemas.microsoft.com/office/drawing/2016/5/9/chartex" xmlns:cx4="http://schemas.microsoft.com/office/drawing/2016/5/10/chartex" xmlns:cx5="http://schemas.microsoft.com/office/drawing/2016/5/11/chartex" xmlns:cx6="http://schemas.microsoft.com/office/drawing/2016/5/12/chartex" xmlns:cx7="http://schemas.microsoft.com/office/drawing/2016/5/13/chartex" xmlns:cx8="http://schemas.microsoft.com/office/drawing/2016/5/14/chartex" xmlns:mc="http://schemas.openxmlformats.org/markup-compatibility/2006" xmlns:aink="http://schemas.microsoft.com/office/drawing/2016/ink" xmlns:am3d="http://schemas.microsoft.com/office/drawing/2017/model3d" xmlns:o="urn:schemas-microsoft-com:office:office" xmlns:r="http://schemas.openxmlformats.org/officeDocument/2006/relationships" xmlns:m="http://schemas.openxmlformats.org/officeDocument/2006/math" xmlns:v="urn:schemas-microsoft-com:vml" xmlns:wp14="http://schemas.microsoft.com/office/word/2010/wordprocessingDrawing" xmlns:wp="http://schemas.openxmlformats.org/drawingml/2006/wordprocessingDrawing" xmlns:w10="urn:schemas-microsoft-com:office:word" xmlns:w="http://schemas.openxmlformats.org/wordprocessingml/2006/main" xmlns:w14="http://schemas.microsoft.com/office/word/2010/wordml" xmlns:w15="http://schemas.microsoft.com/office/word/2012/wordml" xmlns:w16cid="http://schemas.microsoft.com/office/word/2016/wordml/cid" xmlns:w16se="http://schemas.microsoft.com/office/word/2015/wordml/symex" xmlns:wpg="http://schemas.microsoft.com/office/word/2010/wordprocessingGroup" xmlns:wpi="http://schemas.microsoft.com/office/word/2010/wordprocessingInk" xmlns:wne="http://schemas.microsoft.com/office/word/2006/wordml" xmlns:wps="http://schemas.microsoft.com/office/word/2010/wordprocessingShape" mc:Ignorable="w14 w15 w16se w16cid wp14">
   <w:sdt>
     <w:sdtPr>
       <w:id w:val="-1320649897"/>
@@ -3258,8 +4392,8 @@
 </file>
 
 <file path=word/numbering.xml><?xml version="1.0" encoding="utf-8"?>
-<w:numbering xmlns:wpc="http://schemas.microsoft.com/office/word/2010/wordprocessingCanvas" xmlns:mc="http://schemas.openxmlformats.org/markup-compatibility/2006" xmlns:o="urn:schemas-microsoft-com:office:office" xmlns:r="http://schemas.openxmlformats.org/officeDocument/2006/relationships" xmlns:m="http://schemas.openxmlformats.org/officeDocument/2006/math" xmlns:v="urn:schemas-microsoft-com:vml" xmlns:wp14="http://schemas.microsoft.com/office/word/2010/wordprocessingDrawing" xmlns:wp="http://schemas.openxmlformats.org/drawingml/2006/wordprocessingDrawing" xmlns:w10="urn:schemas-microsoft-com:office:word" xmlns:w="http://schemas.openxmlformats.org/wordprocessingml/2006/main" xmlns:w14="http://schemas.microsoft.com/office/word/2010/wordml" xmlns:wpg="http://schemas.microsoft.com/office/word/2010/wordprocessingGroup" xmlns:wpi="http://schemas.microsoft.com/office/word/2010/wordprocessingInk" xmlns:wne="http://schemas.microsoft.com/office/word/2006/wordml" xmlns:wps="http://schemas.microsoft.com/office/word/2010/wordprocessingShape" mc:Ignorable="w14 wp14">
-  <w:abstractNum w:abstractNumId="0">
+<w:numbering xmlns:wpc="http://schemas.microsoft.com/office/word/2010/wordprocessingCanvas" xmlns:cx="http://schemas.microsoft.com/office/drawing/2014/chartex" xmlns:cx1="http://schemas.microsoft.com/office/drawing/2015/9/8/chartex" xmlns:cx2="http://schemas.microsoft.com/office/drawing/2015/10/21/chartex" xmlns:cx3="http://schemas.microsoft.com/office/drawing/2016/5/9/chartex" xmlns:cx4="http://schemas.microsoft.com/office/drawing/2016/5/10/chartex" xmlns:cx5="http://schemas.microsoft.com/office/drawing/2016/5/11/chartex" xmlns:cx6="http://schemas.microsoft.com/office/drawing/2016/5/12/chartex" xmlns:cx7="http://schemas.microsoft.com/office/drawing/2016/5/13/chartex" xmlns:cx8="http://schemas.microsoft.com/office/drawing/2016/5/14/chartex" xmlns:mc="http://schemas.openxmlformats.org/markup-compatibility/2006" xmlns:aink="http://schemas.microsoft.com/office/drawing/2016/ink" xmlns:am3d="http://schemas.microsoft.com/office/drawing/2017/model3d" xmlns:o="urn:schemas-microsoft-com:office:office" xmlns:r="http://schemas.openxmlformats.org/officeDocument/2006/relationships" xmlns:m="http://schemas.openxmlformats.org/officeDocument/2006/math" xmlns:v="urn:schemas-microsoft-com:vml" xmlns:wp14="http://schemas.microsoft.com/office/word/2010/wordprocessingDrawing" xmlns:wp="http://schemas.openxmlformats.org/drawingml/2006/wordprocessingDrawing" xmlns:w10="urn:schemas-microsoft-com:office:word" xmlns:w="http://schemas.openxmlformats.org/wordprocessingml/2006/main" xmlns:w14="http://schemas.microsoft.com/office/word/2010/wordml" xmlns:w15="http://schemas.microsoft.com/office/word/2012/wordml" xmlns:w16cid="http://schemas.microsoft.com/office/word/2016/wordml/cid" xmlns:w16se="http://schemas.microsoft.com/office/word/2015/wordml/symex" xmlns:wpg="http://schemas.microsoft.com/office/word/2010/wordprocessingGroup" xmlns:wpi="http://schemas.microsoft.com/office/word/2010/wordprocessingInk" xmlns:wne="http://schemas.microsoft.com/office/word/2006/wordml" xmlns:wps="http://schemas.microsoft.com/office/word/2010/wordprocessingShape" mc:Ignorable="w14 w15 w16se w16cid wp14">
+  <w:abstractNum w:abstractNumId="0" w15:restartNumberingAfterBreak="0">
     <w:nsid w:val="0F5D12E6"/>
     <w:multiLevelType w:val="hybridMultilevel"/>
     <w:tmpl w:val="85822D20"/>
@@ -3371,7 +4505,7 @@
       </w:rPr>
     </w:lvl>
   </w:abstractNum>
-  <w:abstractNum w:abstractNumId="1">
+  <w:abstractNum w:abstractNumId="1" w15:restartNumberingAfterBreak="0">
     <w:nsid w:val="58FF7692"/>
     <w:multiLevelType w:val="hybridMultilevel"/>
     <w:tmpl w:val="49628E5E"/>
@@ -3460,7 +4594,7 @@
       </w:pPr>
     </w:lvl>
   </w:abstractNum>
-  <w:abstractNum w:abstractNumId="2">
+  <w:abstractNum w:abstractNumId="2" w15:restartNumberingAfterBreak="0">
     <w:nsid w:val="7FAA002A"/>
     <w:multiLevelType w:val="hybridMultilevel"/>
     <w:tmpl w:val="30E2C0D0"/>
@@ -3585,7 +4719,7 @@
 </file>
 
 <file path=word/styles.xml><?xml version="1.0" encoding="utf-8"?>
-<w:styles xmlns:mc="http://schemas.openxmlformats.org/markup-compatibility/2006" xmlns:r="http://schemas.openxmlformats.org/officeDocument/2006/relationships" xmlns:w="http://schemas.openxmlformats.org/wordprocessingml/2006/main" xmlns:w14="http://schemas.microsoft.com/office/word/2010/wordml" mc:Ignorable="w14">
+<w:styles xmlns:mc="http://schemas.openxmlformats.org/markup-compatibility/2006" xmlns:r="http://schemas.openxmlformats.org/officeDocument/2006/relationships" xmlns:w="http://schemas.openxmlformats.org/wordprocessingml/2006/main" xmlns:w14="http://schemas.microsoft.com/office/word/2010/wordml" xmlns:w15="http://schemas.microsoft.com/office/word/2012/wordml" xmlns:w16cid="http://schemas.microsoft.com/office/word/2016/wordml/cid" xmlns:w16se="http://schemas.microsoft.com/office/word/2015/wordml/symex" mc:Ignorable="w14 w15 w16se w16cid">
   <w:docDefaults>
     <w:rPrDefault>
       <w:rPr>
@@ -3601,424 +4735,382 @@
       </w:pPr>
     </w:pPrDefault>
   </w:docDefaults>
-  <w:latentStyles w:defLockedState="0" w:defUIPriority="99" w:defSemiHidden="1" w:defUnhideWhenUsed="1" w:defQFormat="0" w:count="267">
-    <w:lsdException w:name="Normal" w:semiHidden="0" w:uiPriority="0" w:unhideWhenUsed="0" w:qFormat="1"/>
-    <w:lsdException w:name="heading 1" w:semiHidden="0" w:uiPriority="9" w:unhideWhenUsed="0" w:qFormat="1"/>
-    <w:lsdException w:name="heading 2" w:uiPriority="9" w:qFormat="1"/>
-    <w:lsdException w:name="heading 3" w:uiPriority="9" w:qFormat="1"/>
-    <w:lsdException w:name="heading 4" w:uiPriority="9" w:qFormat="1"/>
-    <w:lsdException w:name="heading 5" w:uiPriority="9" w:qFormat="1"/>
-    <w:lsdException w:name="heading 6" w:uiPriority="9" w:qFormat="1"/>
-    <w:lsdException w:name="heading 7" w:uiPriority="9" w:qFormat="1"/>
-    <w:lsdException w:name="heading 8" w:uiPriority="9" w:qFormat="1"/>
-    <w:lsdException w:name="heading 9" w:uiPriority="9" w:qFormat="1"/>
-    <w:lsdException w:name="toc 1" w:uiPriority="39"/>
-    <w:lsdException w:name="toc 2" w:uiPriority="39"/>
-    <w:lsdException w:name="toc 3" w:uiPriority="39"/>
-    <w:lsdException w:name="toc 4" w:uiPriority="39"/>
-    <w:lsdException w:name="toc 5" w:uiPriority="39"/>
-    <w:lsdException w:name="toc 6" w:uiPriority="39"/>
-    <w:lsdException w:name="toc 7" w:uiPriority="39"/>
-    <w:lsdException w:name="toc 8" w:uiPriority="39"/>
-    <w:lsdException w:name="toc 9" w:uiPriority="39"/>
-    <w:lsdException w:name="caption" w:uiPriority="35" w:qFormat="1"/>
-    <w:lsdException w:name="Title" w:semiHidden="0" w:uiPriority="10" w:unhideWhenUsed="0" w:qFormat="1"/>
-    <w:lsdException w:name="Default Paragraph Font" w:uiPriority="1"/>
-    <w:lsdException w:name="Subtitle" w:semiHidden="0" w:uiPriority="11" w:unhideWhenUsed="0" w:qFormat="1"/>
-    <w:lsdException w:name="Strong" w:semiHidden="0" w:uiPriority="22" w:unhideWhenUsed="0" w:qFormat="1"/>
-    <w:lsdException w:name="Emphasis" w:semiHidden="0" w:uiPriority="20" w:unhideWhenUsed="0" w:qFormat="1"/>
-    <w:lsdException w:name="Table Grid" w:semiHidden="0" w:uiPriority="59" w:unhideWhenUsed="0"/>
-    <w:lsdException w:name="Placeholder Text" w:unhideWhenUsed="0"/>
-    <w:lsdException w:name="No Spacing" w:semiHidden="0" w:uiPriority="1" w:unhideWhenUsed="0" w:qFormat="1"/>
-    <w:lsdException w:name="Light Shading" w:semiHidden="0" w:uiPriority="60" w:unhideWhenUsed="0"/>
-    <w:lsdException w:name="Light List" w:semiHidden="0" w:uiPriority="61" w:unhideWhenUsed="0"/>
-    <w:lsdException w:name="Light Grid" w:semiHidden="0" w:uiPriority="62" w:unhideWhenUsed="0"/>
-    <w:lsdException w:name="Medium Shading 1" w:semiHidden="0" w:uiPriority="63" w:unhideWhenUsed="0"/>
-    <w:lsdException w:name="Medium Shading 2" w:semiHidden="0" w:uiPriority="64" w:unhideWhenUsed="0"/>
-    <w:lsdException w:name="Medium List 1" w:semiHidden="0" w:uiPriority="65" w:unhideWhenUsed="0"/>
-    <w:lsdException w:name="Medium List 2" w:semiHidden="0" w:uiPriority="66" w:unhideWhenUsed="0"/>
-    <w:lsdException w:name="Medium Grid 1" w:semiHidden="0" w:uiPriority="67" w:unhideWhenUsed="0"/>
-    <w:lsdException w:name="Medium Grid 2" w:semiHidden="0" w:uiPriority="68" w:unhideWhenUsed="0"/>
-    <w:lsdException w:name="Medium Grid 3" w:semiHidden="0" w:uiPriority="69" w:unhideWhenUsed="0"/>
-    <w:lsdException w:name="Dark List" w:semiHidden="0" w:uiPriority="70" w:unhideWhenUsed="0"/>
-    <w:lsdException w:name="Colorful Shading" w:semiHidden="0" w:uiPriority="71" w:unhideWhenUsed="0"/>
-    <w:lsdException w:name="Colorful List" w:semiHidden="0" w:uiPriority="72" w:unhideWhenUsed="0"/>
-    <w:lsdException w:name="Colorful Grid" w:semiHidden="0" w:uiPriority="73" w:unhideWhenUsed="0"/>
-    <w:lsdException w:name="Light Shading Accent 1" w:semiHidden="0" w:uiPriority="60" w:unhideWhenUsed="0"/>
-    <w:lsdException w:name="Light List Accent 1" w:semiHidden="0" w:uiPriority="61" w:unhideWhenUsed="0"/>
-    <w:lsdException w:name="Light Grid Accent 1" w:semiHidden="0" w:uiPriority="62" w:unhideWhenUsed="0"/>
-    <w:lsdException w:name="Medium Shading 1 Accent 1" w:semiHidden="0" w:uiPriority="63" w:unhideWhenUsed="0"/>
-    <w:lsdException w:name="Medium Shading 2 Accent 1" w:semiHidden="0" w:uiPriority="64" w:unhideWhenUsed="0"/>
-    <w:lsdException w:name="Medium List 1 Accent 1" w:semiHidden="0" w:uiPriority="65" w:unhideWhenUsed="0"/>
-    <w:lsdException w:name="Revision" w:unhideWhenUsed="0"/>
-    <w:lsdException w:name="List Paragraph" w:semiHidden="0" w:uiPriority="34" w:unhideWhenUsed="0" w:qFormat="1"/>
-    <w:lsdException w:name="Quote" w:semiHidden="0" w:uiPriority="29" w:unhideWhenUsed="0" w:qFormat="1"/>
-    <w:lsdException w:name="Intense Quote" w:semiHidden="0" w:uiPriority="30" w:unhideWhenUsed="0" w:qFormat="1"/>
-    <w:lsdException w:name="Medium List 2 Accent 1" w:semiHidden="0" w:uiPriority="66" w:unhideWhenUsed="0"/>
-    <w:lsdException w:name="Medium Grid 1 Accent 1" w:semiHidden="0" w:uiPriority="67" w:unhideWhenUsed="0"/>
-    <w:lsdException w:name="Medium Grid 2 Accent 1" w:semiHidden="0" w:uiPriority="68" w:unhideWhenUsed="0"/>
-    <w:lsdException w:name="Medium Grid 3 Accent 1" w:semiHidden="0" w:uiPriority="69" w:unhideWhenUsed="0"/>
-    <w:lsdException w:name="Dark List Accent 1" w:semiHidden="0" w:uiPriority="70" w:unhideWhenUsed="0"/>
-    <w:lsdException w:name="Colorful Shading Accent 1" w:semiHidden="0" w:uiPriority="71" w:unhideWhenUsed="0"/>
-    <w:lsdException w:name="Colorful List Accent 1" w:semiHidden="0" w:uiPriority="72" w:unhideWhenUsed="0"/>
-    <w:lsdException w:name="Colorful Grid Accent 1" w:semiHidden="0" w:uiPriority="73" w:unhideWhenUsed="0"/>
-    <w:lsdException w:name="Light Shading Accent 2" w:semiHidden="0" w:uiPriority="60" w:unhideWhenUsed="0"/>
-    <w:lsdException w:name="Light List Accent 2" w:semiHidden="0" w:uiPriority="61" w:unhideWhenUsed="0"/>
-    <w:lsdException w:name="Light Grid Accent 2" w:semiHidden="0" w:uiPriority="62" w:unhideWhenUsed="0"/>
-    <w:lsdException w:name="Medium Shading 1 Accent 2" w:semiHidden="0" w:uiPriority="63" w:unhideWhenUsed="0"/>
-    <w:lsdException w:name="Medium Shading 2 Accent 2" w:semiHidden="0" w:uiPriority="64" w:unhideWhenUsed="0"/>
-    <w:lsdException w:name="Medium List 1 Accent 2" w:semiHidden="0" w:uiPriority="65" w:unhideWhenUsed="0"/>
-    <w:lsdException w:name="Medium List 2 Accent 2" w:semiHidden="0" w:uiPriority="66" w:unhideWhenUsed="0"/>
-    <w:lsdException w:name="Medium Grid 1 Accent 2" w:semiHidden="0" w:uiPriority="67" w:unhideWhenUsed="0"/>
-    <w:lsdException w:name="Medium Grid 2 Accent 2" w:semiHidden="0" w:uiPriority="68" w:unhideWhenUsed="0"/>
-    <w:lsdException w:name="Medium Grid 3 Accent 2" w:semiHidden="0" w:uiPriority="69" w:unhideWhenUsed="0"/>
-    <w:lsdException w:name="Dark List Accent 2" w:semiHidden="0" w:uiPriority="70" w:unhideWhenUsed="0"/>
-    <w:lsdException w:name="Colorful Shading Accent 2" w:semiHidden="0" w:uiPriority="71" w:unhideWhenUsed="0"/>
-    <w:lsdException w:name="Colorful List Accent 2" w:semiHidden="0" w:uiPriority="72" w:unhideWhenUsed="0"/>
-    <w:lsdException w:name="Colorful Grid Accent 2" w:semiHidden="0" w:uiPriority="73" w:unhideWhenUsed="0"/>
-    <w:lsdException w:name="Light Shading Accent 3" w:semiHidden="0" w:uiPriority="60" w:unhideWhenUsed="0"/>
-    <w:lsdException w:name="Light List Accent 3" w:semiHidden="0" w:uiPriority="61" w:unhideWhenUsed="0"/>
-    <w:lsdException w:name="Light Grid Accent 3" w:semiHidden="0" w:uiPriority="62" w:unhideWhenUsed="0"/>
-    <w:lsdException w:name="Medium Shading 1 Accent 3" w:semiHidden="0" w:uiPriority="63" w:unhideWhenUsed="0"/>
-    <w:lsdException w:name="Medium Shading 2 Accent 3" w:semiHidden="0" w:uiPriority="64" w:unhideWhenUsed="0"/>
-    <w:lsdException w:name="Medium List 1 Accent 3" w:semiHidden="0" w:uiPriority="65" w:unhideWhenUsed="0"/>
-    <w:lsdException w:name="Medium List 2 Accent 3" w:semiHidden="0" w:uiPriority="66" w:unhideWhenUsed="0"/>
-    <w:lsdException w:name="Medium Grid 1 Accent 3" w:semiHidden="0" w:uiPriority="67" w:unhideWhenUsed="0"/>
-    <w:lsdException w:name="Medium Grid 2 Accent 3" w:semiHidden="0" w:uiPriority="68" w:unhideWhenUsed="0"/>
-    <w:lsdException w:name="Medium Grid 3 Accent 3" w:semiHidden="0" w:uiPriority="69" w:unhideWhenUsed="0"/>
-    <w:lsdException w:name="Dark List Accent 3" w:semiHidden="0" w:uiPriority="70" w:unhideWhenUsed="0"/>
-    <w:lsdException w:name="Colorful Shading Accent 3" w:semiHidden="0" w:uiPriority="71" w:unhideWhenUsed="0"/>
-    <w:lsdException w:name="Colorful List Accent 3" w:semiHidden="0" w:uiPriority="72" w:unhideWhenUsed="0"/>
-    <w:lsdException w:name="Colorful Grid Accent 3" w:semiHidden="0" w:uiPriority="73" w:unhideWhenUsed="0"/>
-    <w:lsdException w:name="Light Shading Accent 4" w:semiHidden="0" w:uiPriority="60" w:unhideWhenUsed="0"/>
-    <w:lsdException w:name="Light List Accent 4" w:semiHidden="0" w:uiPriority="61" w:unhideWhenUsed="0"/>
-    <w:lsdException w:name="Light Grid Accent 4" w:semiHidden="0" w:uiPriority="62" w:unhideWhenUsed="0"/>
-    <w:lsdException w:name="Medium Shading 1 Accent 4" w:semiHidden="0" w:uiPriority="63" w:unhideWhenUsed="0"/>
-    <w:lsdException w:name="Medium Shading 2 Accent 4" w:semiHidden="0" w:uiPriority="64" w:unhideWhenUsed="0"/>
-    <w:lsdException w:name="Medium List 1 Accent 4" w:semiHidden="0" w:uiPriority="65" w:unhideWhenUsed="0"/>
-    <w:lsdException w:name="Medium List 2 Accent 4" w:semiHidden="0" w:uiPriority="66" w:unhideWhenUsed="0"/>
-    <w:lsdException w:name="Medium Grid 1 Accent 4" w:semiHidden="0" w:uiPriority="67" w:unhideWhenUsed="0"/>
-    <w:lsdException w:name="Medium Grid 2 Accent 4" w:semiHidden="0" w:uiPriority="68" w:unhideWhenUsed="0"/>
-    <w:lsdException w:name="Medium Grid 3 Accent 4" w:semiHidden="0" w:uiPriority="69" w:unhideWhenUsed="0"/>
-    <w:lsdException w:name="Dark List Accent 4" w:semiHidden="0" w:uiPriority="70" w:unhideWhenUsed="0"/>
-    <w:lsdException w:name="Colorful Shading Accent 4" w:semiHidden="0" w:uiPriority="71" w:unhideWhenUsed="0"/>
-    <w:lsdException w:name="Colorful List Accent 4" w:semiHidden="0" w:uiPriority="72" w:unhideWhenUsed="0"/>
-    <w:lsdException w:name="Colorful Grid Accent 4" w:semiHidden="0" w:uiPriority="73" w:unhideWhenUsed="0"/>
-    <w:lsdException w:name="Light Shading Accent 5" w:semiHidden="0" w:uiPriority="60" w:unhideWhenUsed="0"/>
-    <w:lsdException w:name="Light List Accent 5" w:semiHidden="0" w:uiPriority="61" w:unhideWhenUsed="0"/>
-    <w:lsdException w:name="Light Grid Accent 5" w:semiHidden="0" w:uiPriority="62" w:unhideWhenUsed="0"/>
-    <w:lsdException w:name="Medium Shading 1 Accent 5" w:semiHidden="0" w:uiPriority="63" w:unhideWhenUsed="0"/>
-    <w:lsdException w:name="Medium Shading 2 Accent 5" w:semiHidden="0" w:uiPriority="64" w:unhideWhenUsed="0"/>
-    <w:lsdException w:name="Medium List 1 Accent 5" w:semiHidden="0" w:uiPriority="65" w:unhideWhenUsed="0"/>
-    <w:lsdException w:name="Medium List 2 Accent 5" w:semiHidden="0" w:uiPriority="66" w:unhideWhenUsed="0"/>
-    <w:lsdException w:name="Medium Grid 1 Accent 5" w:semiHidden="0" w:uiPriority="67" w:unhideWhenUsed="0"/>
-    <w:lsdException w:name="Medium Grid 2 Accent 5" w:semiHidden="0" w:uiPriority="68" w:unhideWhenUsed="0"/>
-    <w:lsdException w:name="Medium Grid 3 Accent 5" w:semiHidden="0" w:uiPriority="69" w:unhideWhenUsed="0"/>
-    <w:lsdException w:name="Dark List Accent 5" w:semiHidden="0" w:uiPriority="70" w:unhideWhenUsed="0"/>
-    <w:lsdException w:name="Colorful Shading Accent 5" w:semiHidden="0" w:uiPriority="71" w:unhideWhenUsed="0"/>
-    <w:lsdException w:name="Colorful List Accent 5" w:semiHidden="0" w:uiPriority="72" w:unhideWhenUsed="0"/>
-    <w:lsdException w:name="Colorful Grid Accent 5" w:semiHidden="0" w:uiPriority="73" w:unhideWhenUsed="0"/>
-    <w:lsdException w:name="Light Shading Accent 6" w:semiHidden="0" w:uiPriority="60" w:unhideWhenUsed="0"/>
-    <w:lsdException w:name="Light List Accent 6" w:semiHidden="0" w:uiPriority="61" w:unhideWhenUsed="0"/>
-    <w:lsdException w:name="Light Grid Accent 6" w:semiHidden="0" w:uiPriority="62" w:unhideWhenUsed="0"/>
-    <w:lsdException w:name="Medium Shading 1 Accent 6" w:semiHidden="0" w:uiPriority="63" w:unhideWhenUsed="0"/>
-    <w:lsdException w:name="Medium Shading 2 Accent 6" w:semiHidden="0" w:uiPriority="64" w:unhideWhenUsed="0"/>
-    <w:lsdException w:name="Medium List 1 Accent 6" w:semiHidden="0" w:uiPriority="65" w:unhideWhenUsed="0"/>
-    <w:lsdException w:name="Medium List 2 Accent 6" w:semiHidden="0" w:uiPriority="66" w:unhideWhenUsed="0"/>
-    <w:lsdException w:name="Medium Grid 1 Accent 6" w:semiHidden="0" w:uiPriority="67" w:unhideWhenUsed="0"/>
-    <w:lsdException w:name="Medium Grid 2 Accent 6" w:semiHidden="0" w:uiPriority="68" w:unhideWhenUsed="0"/>
-    <w:lsdException w:name="Medium Grid 3 Accent 6" w:semiHidden="0" w:uiPriority="69" w:unhideWhenUsed="0"/>
-    <w:lsdException w:name="Dark List Accent 6" w:semiHidden="0" w:uiPriority="70" w:unhideWhenUsed="0"/>
-    <w:lsdException w:name="Colorful Shading Accent 6" w:semiHidden="0" w:uiPriority="71" w:unhideWhenUsed="0"/>
-    <w:lsdException w:name="Colorful List Accent 6" w:semiHidden="0" w:uiPriority="72" w:unhideWhenUsed="0"/>
-    <w:lsdException w:name="Colorful Grid Accent 6" w:semiHidden="0" w:uiPriority="73" w:unhideWhenUsed="0"/>
-    <w:lsdException w:name="Subtle Emphasis" w:semiHidden="0" w:uiPriority="19" w:unhideWhenUsed="0" w:qFormat="1"/>
-    <w:lsdException w:name="Intense Emphasis" w:semiHidden="0" w:uiPriority="21" w:unhideWhenUsed="0" w:qFormat="1"/>
-    <w:lsdException w:name="Subtle Reference" w:semiHidden="0" w:uiPriority="31" w:unhideWhenUsed="0" w:qFormat="1"/>
-    <w:lsdException w:name="Intense Reference" w:semiHidden="0" w:uiPriority="32" w:unhideWhenUsed="0" w:qFormat="1"/>
-    <w:lsdException w:name="Book Title" w:semiHidden="0" w:uiPriority="33" w:unhideWhenUsed="0" w:qFormat="1"/>
-    <w:lsdException w:name="Bibliography" w:uiPriority="37"/>
-    <w:lsdException w:name="TOC Heading" w:uiPriority="39" w:qFormat="1"/>
-  </w:latentStyles>
-  <w:style w:type="paragraph" w:default="1" w:styleId="Normal">
-    <w:name w:val="Normal"/>
-    <w:qFormat/>
-  </w:style>
-  <w:style w:type="character" w:default="1" w:styleId="DefaultParagraphFont">
-    <w:name w:val="Default Paragraph Font"/>
-    <w:uiPriority w:val="1"/>
-    <w:semiHidden/>
-    <w:unhideWhenUsed/>
-  </w:style>
-  <w:style w:type="table" w:default="1" w:styleId="TableNormal">
-    <w:name w:val="Normal Table"/>
-    <w:uiPriority w:val="99"/>
-    <w:semiHidden/>
-    <w:unhideWhenUsed/>
-    <w:tblPr>
-      <w:tblInd w:w="0" w:type="dxa"/>
-      <w:tblCellMar>
-        <w:top w:w="0" w:type="dxa"/>
-        <w:left w:w="108" w:type="dxa"/>
-        <w:bottom w:w="0" w:type="dxa"/>
-        <w:right w:w="108" w:type="dxa"/>
-      </w:tblCellMar>
-    </w:tblPr>
-  </w:style>
-  <w:style w:type="numbering" w:default="1" w:styleId="NoList">
-    <w:name w:val="No List"/>
-    <w:uiPriority w:val="99"/>
-    <w:semiHidden/>
-    <w:unhideWhenUsed/>
-  </w:style>
-  <w:style w:type="paragraph" w:styleId="BalloonText">
-    <w:name w:val="Balloon Text"/>
-    <w:basedOn w:val="Normal"/>
-    <w:link w:val="BalloonTextChar"/>
-    <w:uiPriority w:val="99"/>
-    <w:semiHidden/>
-    <w:unhideWhenUsed/>
-    <w:rsid w:val="00DD6BA3"/>
-    <w:pPr>
-      <w:spacing w:after="0" w:line="240" w:lineRule="auto"/>
-    </w:pPr>
-    <w:rPr>
-      <w:rFonts w:ascii="Tahoma" w:hAnsi="Tahoma" w:cs="Tahoma"/>
-      <w:sz w:val="16"/>
-      <w:szCs w:val="16"/>
-    </w:rPr>
-  </w:style>
-  <w:style w:type="character" w:customStyle="1" w:styleId="BalloonTextChar">
-    <w:name w:val="Balloon Text Char"/>
-    <w:basedOn w:val="DefaultParagraphFont"/>
-    <w:link w:val="BalloonText"/>
-    <w:uiPriority w:val="99"/>
-    <w:semiHidden/>
-    <w:rsid w:val="00DD6BA3"/>
-    <w:rPr>
-      <w:rFonts w:ascii="Tahoma" w:hAnsi="Tahoma" w:cs="Tahoma"/>
-      <w:sz w:val="16"/>
-      <w:szCs w:val="16"/>
-    </w:rPr>
-  </w:style>
-  <w:style w:type="paragraph" w:styleId="Header">
-    <w:name w:val="header"/>
-    <w:basedOn w:val="Normal"/>
-    <w:link w:val="HeaderChar"/>
-    <w:uiPriority w:val="99"/>
-    <w:unhideWhenUsed/>
-    <w:rsid w:val="007615FB"/>
-    <w:pPr>
-      <w:tabs>
-        <w:tab w:val="center" w:pos="4680"/>
-        <w:tab w:val="right" w:pos="9360"/>
-      </w:tabs>
-      <w:spacing w:after="0" w:line="240" w:lineRule="auto"/>
-    </w:pPr>
-  </w:style>
-  <w:style w:type="character" w:customStyle="1" w:styleId="HeaderChar">
-    <w:name w:val="Header Char"/>
-    <w:basedOn w:val="DefaultParagraphFont"/>
-    <w:link w:val="Header"/>
-    <w:uiPriority w:val="99"/>
-    <w:rsid w:val="007615FB"/>
-  </w:style>
-  <w:style w:type="paragraph" w:styleId="Footer">
-    <w:name w:val="footer"/>
-    <w:basedOn w:val="Normal"/>
-    <w:link w:val="FooterChar"/>
-    <w:uiPriority w:val="99"/>
-    <w:unhideWhenUsed/>
-    <w:rsid w:val="007615FB"/>
-    <w:pPr>
-      <w:tabs>
-        <w:tab w:val="center" w:pos="4680"/>
-        <w:tab w:val="right" w:pos="9360"/>
-      </w:tabs>
-      <w:spacing w:after="0" w:line="240" w:lineRule="auto"/>
-    </w:pPr>
-  </w:style>
-  <w:style w:type="character" w:customStyle="1" w:styleId="FooterChar">
-    <w:name w:val="Footer Char"/>
-    <w:basedOn w:val="DefaultParagraphFont"/>
-    <w:link w:val="Footer"/>
-    <w:uiPriority w:val="99"/>
-    <w:rsid w:val="007615FB"/>
-  </w:style>
-  <w:style w:type="paragraph" w:styleId="ListParagraph">
-    <w:name w:val="List Paragraph"/>
-    <w:basedOn w:val="Normal"/>
-    <w:uiPriority w:val="34"/>
-    <w:qFormat/>
-    <w:rsid w:val="00171CDC"/>
-    <w:pPr>
-      <w:spacing w:after="0" w:line="240" w:lineRule="auto"/>
-      <w:ind w:left="720"/>
-      <w:contextualSpacing/>
-    </w:pPr>
-    <w:rPr>
-      <w:sz w:val="24"/>
-      <w:szCs w:val="24"/>
-    </w:rPr>
-  </w:style>
-</w:styles>
-</file>
-
-<file path=word/stylesWithEffects.xml><?xml version="1.0" encoding="utf-8"?>
-<w:styles xmlns:wpc="http://schemas.microsoft.com/office/word/2010/wordprocessingCanvas" xmlns:mc="http://schemas.openxmlformats.org/markup-compatibility/2006" xmlns:o="urn:schemas-microsoft-com:office:office" xmlns:r="http://schemas.openxmlformats.org/officeDocument/2006/relationships" xmlns:m="http://schemas.openxmlformats.org/officeDocument/2006/math" xmlns:v="urn:schemas-microsoft-com:vml" xmlns:wp14="http://schemas.microsoft.com/office/word/2010/wordprocessingDrawing" xmlns:wp="http://schemas.openxmlformats.org/drawingml/2006/wordprocessingDrawing" xmlns:w10="urn:schemas-microsoft-com:office:word" xmlns:w="http://schemas.openxmlformats.org/wordprocessingml/2006/main" xmlns:w14="http://schemas.microsoft.com/office/word/2010/wordml" xmlns:wpg="http://schemas.microsoft.com/office/word/2010/wordprocessingGroup" xmlns:wpi="http://schemas.microsoft.com/office/word/2010/wordprocessingInk" xmlns:wne="http://schemas.microsoft.com/office/word/2006/wordml" xmlns:wps="http://schemas.microsoft.com/office/word/2010/wordprocessingShape" mc:Ignorable="w14 wp14">
-  <w:docDefaults>
-    <w:rPrDefault>
-      <w:rPr>
-        <w:rFonts w:asciiTheme="minorHAnsi" w:eastAsiaTheme="minorHAnsi" w:hAnsiTheme="minorHAnsi" w:cstheme="minorBidi"/>
-        <w:sz w:val="22"/>
-        <w:szCs w:val="22"/>
-        <w:lang w:val="en-US" w:eastAsia="en-US" w:bidi="ar-SA"/>
-      </w:rPr>
-    </w:rPrDefault>
-    <w:pPrDefault>
-      <w:pPr>
-        <w:spacing w:after="200" w:line="276" w:lineRule="auto"/>
-      </w:pPr>
-    </w:pPrDefault>
-  </w:docDefaults>
-  <w:latentStyles w:defLockedState="0" w:defUIPriority="99" w:defSemiHidden="1" w:defUnhideWhenUsed="1" w:defQFormat="0" w:count="267">
-    <w:lsdException w:name="Normal" w:semiHidden="0" w:uiPriority="0" w:unhideWhenUsed="0" w:qFormat="1"/>
-    <w:lsdException w:name="heading 1" w:semiHidden="0" w:uiPriority="9" w:unhideWhenUsed="0" w:qFormat="1"/>
-    <w:lsdException w:name="heading 2" w:uiPriority="9" w:qFormat="1"/>
-    <w:lsdException w:name="heading 3" w:uiPriority="9" w:qFormat="1"/>
-    <w:lsdException w:name="heading 4" w:uiPriority="9" w:qFormat="1"/>
-    <w:lsdException w:name="heading 5" w:uiPriority="9" w:qFormat="1"/>
-    <w:lsdException w:name="heading 6" w:uiPriority="9" w:qFormat="1"/>
-    <w:lsdException w:name="heading 7" w:uiPriority="9" w:qFormat="1"/>
-    <w:lsdException w:name="heading 8" w:uiPriority="9" w:qFormat="1"/>
-    <w:lsdException w:name="heading 9" w:uiPriority="9" w:qFormat="1"/>
-    <w:lsdException w:name="toc 1" w:uiPriority="39"/>
-    <w:lsdException w:name="toc 2" w:uiPriority="39"/>
-    <w:lsdException w:name="toc 3" w:uiPriority="39"/>
-    <w:lsdException w:name="toc 4" w:uiPriority="39"/>
-    <w:lsdException w:name="toc 5" w:uiPriority="39"/>
-    <w:lsdException w:name="toc 6" w:uiPriority="39"/>
-    <w:lsdException w:name="toc 7" w:uiPriority="39"/>
-    <w:lsdException w:name="toc 8" w:uiPriority="39"/>
-    <w:lsdException w:name="toc 9" w:uiPriority="39"/>
-    <w:lsdException w:name="caption" w:uiPriority="35" w:qFormat="1"/>
-    <w:lsdException w:name="Title" w:semiHidden="0" w:uiPriority="10" w:unhideWhenUsed="0" w:qFormat="1"/>
-    <w:lsdException w:name="Default Paragraph Font" w:uiPriority="1"/>
-    <w:lsdException w:name="Subtitle" w:semiHidden="0" w:uiPriority="11" w:unhideWhenUsed="0" w:qFormat="1"/>
-    <w:lsdException w:name="Strong" w:semiHidden="0" w:uiPriority="22" w:unhideWhenUsed="0" w:qFormat="1"/>
-    <w:lsdException w:name="Emphasis" w:semiHidden="0" w:uiPriority="20" w:unhideWhenUsed="0" w:qFormat="1"/>
-    <w:lsdException w:name="Table Grid" w:semiHidden="0" w:uiPriority="59" w:unhideWhenUsed="0"/>
-    <w:lsdException w:name="Placeholder Text" w:unhideWhenUsed="0"/>
-    <w:lsdException w:name="No Spacing" w:semiHidden="0" w:uiPriority="1" w:unhideWhenUsed="0" w:qFormat="1"/>
-    <w:lsdException w:name="Light Shading" w:semiHidden="0" w:uiPriority="60" w:unhideWhenUsed="0"/>
-    <w:lsdException w:name="Light List" w:semiHidden="0" w:uiPriority="61" w:unhideWhenUsed="0"/>
-    <w:lsdException w:name="Light Grid" w:semiHidden="0" w:uiPriority="62" w:unhideWhenUsed="0"/>
-    <w:lsdException w:name="Medium Shading 1" w:semiHidden="0" w:uiPriority="63" w:unhideWhenUsed="0"/>
-    <w:lsdException w:name="Medium Shading 2" w:semiHidden="0" w:uiPriority="64" w:unhideWhenUsed="0"/>
-    <w:lsdException w:name="Medium List 1" w:semiHidden="0" w:uiPriority="65" w:unhideWhenUsed="0"/>
-    <w:lsdException w:name="Medium List 2" w:semiHidden="0" w:uiPriority="66" w:unhideWhenUsed="0"/>
-    <w:lsdException w:name="Medium Grid 1" w:semiHidden="0" w:uiPriority="67" w:unhideWhenUsed="0"/>
-    <w:lsdException w:name="Medium Grid 2" w:semiHidden="0" w:uiPriority="68" w:unhideWhenUsed="0"/>
-    <w:lsdException w:name="Medium Grid 3" w:semiHidden="0" w:uiPriority="69" w:unhideWhenUsed="0"/>
-    <w:lsdException w:name="Dark List" w:semiHidden="0" w:uiPriority="70" w:unhideWhenUsed="0"/>
-    <w:lsdException w:name="Colorful Shading" w:semiHidden="0" w:uiPriority="71" w:unhideWhenUsed="0"/>
-    <w:lsdException w:name="Colorful List" w:semiHidden="0" w:uiPriority="72" w:unhideWhenUsed="0"/>
-    <w:lsdException w:name="Colorful Grid" w:semiHidden="0" w:uiPriority="73" w:unhideWhenUsed="0"/>
-    <w:lsdException w:name="Light Shading Accent 1" w:semiHidden="0" w:uiPriority="60" w:unhideWhenUsed="0"/>
-    <w:lsdException w:name="Light List Accent 1" w:semiHidden="0" w:uiPriority="61" w:unhideWhenUsed="0"/>
-    <w:lsdException w:name="Light Grid Accent 1" w:semiHidden="0" w:uiPriority="62" w:unhideWhenUsed="0"/>
-    <w:lsdException w:name="Medium Shading 1 Accent 1" w:semiHidden="0" w:uiPriority="63" w:unhideWhenUsed="0"/>
-    <w:lsdException w:name="Medium Shading 2 Accent 1" w:semiHidden="0" w:uiPriority="64" w:unhideWhenUsed="0"/>
-    <w:lsdException w:name="Medium List 1 Accent 1" w:semiHidden="0" w:uiPriority="65" w:unhideWhenUsed="0"/>
-    <w:lsdException w:name="Revision" w:unhideWhenUsed="0"/>
-    <w:lsdException w:name="List Paragraph" w:semiHidden="0" w:uiPriority="34" w:unhideWhenUsed="0" w:qFormat="1"/>
-    <w:lsdException w:name="Quote" w:semiHidden="0" w:uiPriority="29" w:unhideWhenUsed="0" w:qFormat="1"/>
-    <w:lsdException w:name="Intense Quote" w:semiHidden="0" w:uiPriority="30" w:unhideWhenUsed="0" w:qFormat="1"/>
-    <w:lsdException w:name="Medium List 2 Accent 1" w:semiHidden="0" w:uiPriority="66" w:unhideWhenUsed="0"/>
-    <w:lsdException w:name="Medium Grid 1 Accent 1" w:semiHidden="0" w:uiPriority="67" w:unhideWhenUsed="0"/>
-    <w:lsdException w:name="Medium Grid 2 Accent 1" w:semiHidden="0" w:uiPriority="68" w:unhideWhenUsed="0"/>
-    <w:lsdException w:name="Medium Grid 3 Accent 1" w:semiHidden="0" w:uiPriority="69" w:unhideWhenUsed="0"/>
-    <w:lsdException w:name="Dark List Accent 1" w:semiHidden="0" w:uiPriority="70" w:unhideWhenUsed="0"/>
-    <w:lsdException w:name="Colorful Shading Accent 1" w:semiHidden="0" w:uiPriority="71" w:unhideWhenUsed="0"/>
-    <w:lsdException w:name="Colorful List Accent 1" w:semiHidden="0" w:uiPriority="72" w:unhideWhenUsed="0"/>
-    <w:lsdException w:name="Colorful Grid Accent 1" w:semiHidden="0" w:uiPriority="73" w:unhideWhenUsed="0"/>
-    <w:lsdException w:name="Light Shading Accent 2" w:semiHidden="0" w:uiPriority="60" w:unhideWhenUsed="0"/>
-    <w:lsdException w:name="Light List Accent 2" w:semiHidden="0" w:uiPriority="61" w:unhideWhenUsed="0"/>
-    <w:lsdException w:name="Light Grid Accent 2" w:semiHidden="0" w:uiPriority="62" w:unhideWhenUsed="0"/>
-    <w:lsdException w:name="Medium Shading 1 Accent 2" w:semiHidden="0" w:uiPriority="63" w:unhideWhenUsed="0"/>
-    <w:lsdException w:name="Medium Shading 2 Accent 2" w:semiHidden="0" w:uiPriority="64" w:unhideWhenUsed="0"/>
-    <w:lsdException w:name="Medium List 1 Accent 2" w:semiHidden="0" w:uiPriority="65" w:unhideWhenUsed="0"/>
-    <w:lsdException w:name="Medium List 2 Accent 2" w:semiHidden="0" w:uiPriority="66" w:unhideWhenUsed="0"/>
-    <w:lsdException w:name="Medium Grid 1 Accent 2" w:semiHidden="0" w:uiPriority="67" w:unhideWhenUsed="0"/>
-    <w:lsdException w:name="Medium Grid 2 Accent 2" w:semiHidden="0" w:uiPriority="68" w:unhideWhenUsed="0"/>
-    <w:lsdException w:name="Medium Grid 3 Accent 2" w:semiHidden="0" w:uiPriority="69" w:unhideWhenUsed="0"/>
-    <w:lsdException w:name="Dark List Accent 2" w:semiHidden="0" w:uiPriority="70" w:unhideWhenUsed="0"/>
-    <w:lsdException w:name="Colorful Shading Accent 2" w:semiHidden="0" w:uiPriority="71" w:unhideWhenUsed="0"/>
-    <w:lsdException w:name="Colorful List Accent 2" w:semiHidden="0" w:uiPriority="72" w:unhideWhenUsed="0"/>
-    <w:lsdException w:name="Colorful Grid Accent 2" w:semiHidden="0" w:uiPriority="73" w:unhideWhenUsed="0"/>
-    <w:lsdException w:name="Light Shading Accent 3" w:semiHidden="0" w:uiPriority="60" w:unhideWhenUsed="0"/>
-    <w:lsdException w:name="Light List Accent 3" w:semiHidden="0" w:uiPriority="61" w:unhideWhenUsed="0"/>
-    <w:lsdException w:name="Light Grid Accent 3" w:semiHidden="0" w:uiPriority="62" w:unhideWhenUsed="0"/>
-    <w:lsdException w:name="Medium Shading 1 Accent 3" w:semiHidden="0" w:uiPriority="63" w:unhideWhenUsed="0"/>
-    <w:lsdException w:name="Medium Shading 2 Accent 3" w:semiHidden="0" w:uiPriority="64" w:unhideWhenUsed="0"/>
-    <w:lsdException w:name="Medium List 1 Accent 3" w:semiHidden="0" w:uiPriority="65" w:unhideWhenUsed="0"/>
-    <w:lsdException w:name="Medium List 2 Accent 3" w:semiHidden="0" w:uiPriority="66" w:unhideWhenUsed="0"/>
-    <w:lsdException w:name="Medium Grid 1 Accent 3" w:semiHidden="0" w:uiPriority="67" w:unhideWhenUsed="0"/>
-    <w:lsdException w:name="Medium Grid 2 Accent 3" w:semiHidden="0" w:uiPriority="68" w:unhideWhenUsed="0"/>
-    <w:lsdException w:name="Medium Grid 3 Accent 3" w:semiHidden="0" w:uiPriority="69" w:unhideWhenUsed="0"/>
-    <w:lsdException w:name="Dark List Accent 3" w:semiHidden="0" w:uiPriority="70" w:unhideWhenUsed="0"/>
-    <w:lsdException w:name="Colorful Shading Accent 3" w:semiHidden="0" w:uiPriority="71" w:unhideWhenUsed="0"/>
-    <w:lsdException w:name="Colorful List Accent 3" w:semiHidden="0" w:uiPriority="72" w:unhideWhenUsed="0"/>
-    <w:lsdException w:name="Colorful Grid Accent 3" w:semiHidden="0" w:uiPriority="73" w:unhideWhenUsed="0"/>
-    <w:lsdException w:name="Light Shading Accent 4" w:semiHidden="0" w:uiPriority="60" w:unhideWhenUsed="0"/>
-    <w:lsdException w:name="Light List Accent 4" w:semiHidden="0" w:uiPriority="61" w:unhideWhenUsed="0"/>
-    <w:lsdException w:name="Light Grid Accent 4" w:semiHidden="0" w:uiPriority="62" w:unhideWhenUsed="0"/>
-    <w:lsdException w:name="Medium Shading 1 Accent 4" w:semiHidden="0" w:uiPriority="63" w:unhideWhenUsed="0"/>
-    <w:lsdException w:name="Medium Shading 2 Accent 4" w:semiHidden="0" w:uiPriority="64" w:unhideWhenUsed="0"/>
-    <w:lsdException w:name="Medium List 1 Accent 4" w:semiHidden="0" w:uiPriority="65" w:unhideWhenUsed="0"/>
-    <w:lsdException w:name="Medium List 2 Accent 4" w:semiHidden="0" w:uiPriority="66" w:unhideWhenUsed="0"/>
-    <w:lsdException w:name="Medium Grid 1 Accent 4" w:semiHidden="0" w:uiPriority="67" w:unhideWhenUsed="0"/>
-    <w:lsdException w:name="Medium Grid 2 Accent 4" w:semiHidden="0" w:uiPriority="68" w:unhideWhenUsed="0"/>
-    <w:lsdException w:name="Medium Grid 3 Accent 4" w:semiHidden="0" w:uiPriority="69" w:unhideWhenUsed="0"/>
-    <w:lsdException w:name="Dark List Accent 4" w:semiHidden="0" w:uiPriority="70" w:unhideWhenUsed="0"/>
-    <w:lsdException w:name="Colorful Shading Accent 4" w:semiHidden="0" w:uiPriority="71" w:unhideWhenUsed="0"/>
-    <w:lsdException w:name="Colorful List Accent 4" w:semiHidden="0" w:uiPriority="72" w:unhideWhenUsed="0"/>
-    <w:lsdException w:name="Colorful Grid Accent 4" w:semiHidden="0" w:uiPriority="73" w:unhideWhenUsed="0"/>
-    <w:lsdException w:name="Light Shading Accent 5" w:semiHidden="0" w:uiPriority="60" w:unhideWhenUsed="0"/>
-    <w:lsdException w:name="Light List Accent 5" w:semiHidden="0" w:uiPriority="61" w:unhideWhenUsed="0"/>
-    <w:lsdException w:name="Light Grid Accent 5" w:semiHidden="0" w:uiPriority="62" w:unhideWhenUsed="0"/>
-    <w:lsdException w:name="Medium Shading 1 Accent 5" w:semiHidden="0" w:uiPriority="63" w:unhideWhenUsed="0"/>
-    <w:lsdException w:name="Medium Shading 2 Accent 5" w:semiHidden="0" w:uiPriority="64" w:unhideWhenUsed="0"/>
-    <w:lsdException w:name="Medium List 1 Accent 5" w:semiHidden="0" w:uiPriority="65" w:unhideWhenUsed="0"/>
-    <w:lsdException w:name="Medium List 2 Accent 5" w:semiHidden="0" w:uiPriority="66" w:unhideWhenUsed="0"/>
-    <w:lsdException w:name="Medium Grid 1 Accent 5" w:semiHidden="0" w:uiPriority="67" w:unhideWhenUsed="0"/>
-    <w:lsdException w:name="Medium Grid 2 Accent 5" w:semiHidden="0" w:uiPriority="68" w:unhideWhenUsed="0"/>
-    <w:lsdException w:name="Medium Grid 3 Accent 5" w:semiHidden="0" w:uiPriority="69" w:unhideWhenUsed="0"/>
-    <w:lsdException w:name="Dark List Accent 5" w:semiHidden="0" w:uiPriority="70" w:unhideWhenUsed="0"/>
-    <w:lsdException w:name="Colorful Shading Accent 5" w:semiHidden="0" w:uiPriority="71" w:unhideWhenUsed="0"/>
-    <w:lsdException w:name="Colorful List Accent 5" w:semiHidden="0" w:uiPriority="72" w:unhideWhenUsed="0"/>
-    <w:lsdException w:name="Colorful Grid Accent 5" w:semiHidden="0" w:uiPriority="73" w:unhideWhenUsed="0"/>
-    <w:lsdException w:name="Light Shading Accent 6" w:semiHidden="0" w:uiPriority="60" w:unhideWhenUsed="0"/>
-    <w:lsdException w:name="Light List Accent 6" w:semiHidden="0" w:uiPriority="61" w:unhideWhenUsed="0"/>
-    <w:lsdException w:name="Light Grid Accent 6" w:semiHidden="0" w:uiPriority="62" w:unhideWhenUsed="0"/>
-    <w:lsdException w:name="Medium Shading 1 Accent 6" w:semiHidden="0" w:uiPriority="63" w:unhideWhenUsed="0"/>
-    <w:lsdException w:name="Medium Shading 2 Accent 6" w:semiHidden="0" w:uiPriority="64" w:unhideWhenUsed="0"/>
-    <w:lsdException w:name="Medium List 1 Accent 6" w:semiHidden="0" w:uiPriority="65" w:unhideWhenUsed="0"/>
-    <w:lsdException w:name="Medium List 2 Accent 6" w:semiHidden="0" w:uiPriority="66" w:unhideWhenUsed="0"/>
-    <w:lsdException w:name="Medium Grid 1 Accent 6" w:semiHidden="0" w:uiPriority="67" w:unhideWhenUsed="0"/>
-    <w:lsdException w:name="Medium Grid 2 Accent 6" w:semiHidden="0" w:uiPriority="68" w:unhideWhenUsed="0"/>
-    <w:lsdException w:name="Medium Grid 3 Accent 6" w:semiHidden="0" w:uiPriority="69" w:unhideWhenUsed="0"/>
-    <w:lsdException w:name="Dark List Accent 6" w:semiHidden="0" w:uiPriority="70" w:unhideWhenUsed="0"/>
-    <w:lsdException w:name="Colorful Shading Accent 6" w:semiHidden="0" w:uiPriority="71" w:unhideWhenUsed="0"/>
-    <w:lsdException w:name="Colorful List Accent 6" w:semiHidden="0" w:uiPriority="72" w:unhideWhenUsed="0"/>
-    <w:lsdException w:name="Colorful Grid Accent 6" w:semiHidden="0" w:uiPriority="73" w:unhideWhenUsed="0"/>
-    <w:lsdException w:name="Subtle Emphasis" w:semiHidden="0" w:uiPriority="19" w:unhideWhenUsed="0" w:qFormat="1"/>
-    <w:lsdException w:name="Intense Emphasis" w:semiHidden="0" w:uiPriority="21" w:unhideWhenUsed="0" w:qFormat="1"/>
-    <w:lsdException w:name="Subtle Reference" w:semiHidden="0" w:uiPriority="31" w:unhideWhenUsed="0" w:qFormat="1"/>
-    <w:lsdException w:name="Intense Reference" w:semiHidden="0" w:uiPriority="32" w:unhideWhenUsed="0" w:qFormat="1"/>
-    <w:lsdException w:name="Book Title" w:semiHidden="0" w:uiPriority="33" w:unhideWhenUsed="0" w:qFormat="1"/>
-    <w:lsdException w:name="Bibliography" w:uiPriority="37"/>
-    <w:lsdException w:name="TOC Heading" w:uiPriority="39" w:qFormat="1"/>
+  <w:latentStyles w:defLockedState="0" w:defUIPriority="99" w:defSemiHidden="0" w:defUnhideWhenUsed="0" w:defQFormat="0" w:count="375">
+    <w:lsdException w:name="Normal" w:uiPriority="0" w:qFormat="1"/>
+    <w:lsdException w:name="heading 1" w:uiPriority="9" w:qFormat="1"/>
+    <w:lsdException w:name="heading 2" w:semiHidden="1" w:uiPriority="9" w:unhideWhenUsed="1" w:qFormat="1"/>
+    <w:lsdException w:name="heading 3" w:semiHidden="1" w:uiPriority="9" w:unhideWhenUsed="1" w:qFormat="1"/>
+    <w:lsdException w:name="heading 4" w:semiHidden="1" w:uiPriority="9" w:unhideWhenUsed="1" w:qFormat="1"/>
+    <w:lsdException w:name="heading 5" w:semiHidden="1" w:uiPriority="9" w:unhideWhenUsed="1" w:qFormat="1"/>
+    <w:lsdException w:name="heading 6" w:semiHidden="1" w:uiPriority="9" w:unhideWhenUsed="1" w:qFormat="1"/>
+    <w:lsdException w:name="heading 7" w:semiHidden="1" w:uiPriority="9" w:unhideWhenUsed="1" w:qFormat="1"/>
+    <w:lsdException w:name="heading 8" w:semiHidden="1" w:uiPriority="9" w:unhideWhenUsed="1" w:qFormat="1"/>
+    <w:lsdException w:name="heading 9" w:semiHidden="1" w:uiPriority="9" w:unhideWhenUsed="1" w:qFormat="1"/>
+    <w:lsdException w:name="index 1" w:semiHidden="1" w:unhideWhenUsed="1"/>
+    <w:lsdException w:name="index 2" w:semiHidden="1" w:unhideWhenUsed="1"/>
+    <w:lsdException w:name="index 3" w:semiHidden="1" w:unhideWhenUsed="1"/>
+    <w:lsdException w:name="index 4" w:semiHidden="1" w:unhideWhenUsed="1"/>
+    <w:lsdException w:name="index 5" w:semiHidden="1" w:unhideWhenUsed="1"/>
+    <w:lsdException w:name="index 6" w:semiHidden="1" w:unhideWhenUsed="1"/>
+    <w:lsdException w:name="index 7" w:semiHidden="1" w:unhideWhenUsed="1"/>
+    <w:lsdException w:name="index 8" w:semiHidden="1" w:unhideWhenUsed="1"/>
+    <w:lsdException w:name="index 9" w:semiHidden="1" w:unhideWhenUsed="1"/>
+    <w:lsdException w:name="toc 1" w:semiHidden="1" w:uiPriority="39" w:unhideWhenUsed="1"/>
+    <w:lsdException w:name="toc 2" w:semiHidden="1" w:uiPriority="39" w:unhideWhenUsed="1"/>
+    <w:lsdException w:name="toc 3" w:semiHidden="1" w:uiPriority="39" w:unhideWhenUsed="1"/>
+    <w:lsdException w:name="toc 4" w:semiHidden="1" w:uiPriority="39" w:unhideWhenUsed="1"/>
+    <w:lsdException w:name="toc 5" w:semiHidden="1" w:uiPriority="39" w:unhideWhenUsed="1"/>
+    <w:lsdException w:name="toc 6" w:semiHidden="1" w:uiPriority="39" w:unhideWhenUsed="1"/>
+    <w:lsdException w:name="toc 7" w:semiHidden="1" w:uiPriority="39" w:unhideWhenUsed="1"/>
+    <w:lsdException w:name="toc 8" w:semiHidden="1" w:uiPriority="39" w:unhideWhenUsed="1"/>
+    <w:lsdException w:name="toc 9" w:semiHidden="1" w:uiPriority="39" w:unhideWhenUsed="1"/>
+    <w:lsdException w:name="Normal Indent" w:semiHidden="1" w:unhideWhenUsed="1"/>
+    <w:lsdException w:name="footnote text" w:semiHidden="1" w:unhideWhenUsed="1"/>
+    <w:lsdException w:name="annotation text" w:semiHidden="1" w:unhideWhenUsed="1"/>
+    <w:lsdException w:name="header" w:semiHidden="1" w:unhideWhenUsed="1"/>
+    <w:lsdException w:name="footer" w:semiHidden="1" w:unhideWhenUsed="1"/>
+    <w:lsdException w:name="index heading" w:semiHidden="1" w:unhideWhenUsed="1"/>
+    <w:lsdException w:name="caption" w:semiHidden="1" w:uiPriority="35" w:unhideWhenUsed="1" w:qFormat="1"/>
+    <w:lsdException w:name="table of figures" w:semiHidden="1" w:unhideWhenUsed="1"/>
+    <w:lsdException w:name="envelope address" w:semiHidden="1" w:unhideWhenUsed="1"/>
+    <w:lsdException w:name="envelope return" w:semiHidden="1" w:unhideWhenUsed="1"/>
+    <w:lsdException w:name="footnote reference" w:semiHidden="1" w:unhideWhenUsed="1"/>
+    <w:lsdException w:name="annotation reference" w:semiHidden="1" w:unhideWhenUsed="1"/>
+    <w:lsdException w:name="line number" w:semiHidden="1" w:unhideWhenUsed="1"/>
+    <w:lsdException w:name="page number" w:semiHidden="1" w:unhideWhenUsed="1"/>
+    <w:lsdException w:name="endnote reference" w:semiHidden="1" w:unhideWhenUsed="1"/>
+    <w:lsdException w:name="endnote text" w:semiHidden="1" w:unhideWhenUsed="1"/>
+    <w:lsdException w:name="table of authorities" w:semiHidden="1" w:unhideWhenUsed="1"/>
+    <w:lsdException w:name="macro" w:semiHidden="1" w:unhideWhenUsed="1"/>
+    <w:lsdException w:name="toa heading" w:semiHidden="1" w:unhideWhenUsed="1"/>
+    <w:lsdException w:name="List" w:semiHidden="1" w:unhideWhenUsed="1"/>
+    <w:lsdException w:name="List Bullet" w:semiHidden="1" w:unhideWhenUsed="1"/>
+    <w:lsdException w:name="List Number" w:semiHidden="1" w:unhideWhenUsed="1"/>
+    <w:lsdException w:name="List 2" w:semiHidden="1" w:unhideWhenUsed="1"/>
+    <w:lsdException w:name="List 3" w:semiHidden="1" w:unhideWhenUsed="1"/>
+    <w:lsdException w:name="List 4" w:semiHidden="1" w:unhideWhenUsed="1"/>
+    <w:lsdException w:name="List 5" w:semiHidden="1" w:unhideWhenUsed="1"/>
+    <w:lsdException w:name="List Bullet 2" w:semiHidden="1" w:unhideWhenUsed="1"/>
+    <w:lsdException w:name="List Bullet 3" w:semiHidden="1" w:unhideWhenUsed="1"/>
+    <w:lsdException w:name="List Bullet 4" w:semiHidden="1" w:unhideWhenUsed="1"/>
+    <w:lsdException w:name="List Bullet 5" w:semiHidden="1" w:unhideWhenUsed="1"/>
+    <w:lsdException w:name="List Number 2" w:semiHidden="1" w:unhideWhenUsed="1"/>
+    <w:lsdException w:name="List Number 3" w:semiHidden="1" w:unhideWhenUsed="1"/>
+    <w:lsdException w:name="List Number 4" w:semiHidden="1" w:unhideWhenUsed="1"/>
+    <w:lsdException w:name="List Number 5" w:semiHidden="1" w:unhideWhenUsed="1"/>
+    <w:lsdException w:name="Title" w:uiPriority="10" w:qFormat="1"/>
+    <w:lsdException w:name="Closing" w:semiHidden="1" w:unhideWhenUsed="1"/>
+    <w:lsdException w:name="Signature" w:semiHidden="1" w:unhideWhenUsed="1"/>
+    <w:lsdException w:name="Default Paragraph Font" w:semiHidden="1" w:uiPriority="1" w:unhideWhenUsed="1"/>
+    <w:lsdException w:name="Body Text" w:semiHidden="1" w:unhideWhenUsed="1"/>
+    <w:lsdException w:name="Body Text Indent" w:semiHidden="1" w:unhideWhenUsed="1"/>
+    <w:lsdException w:name="List Continue" w:semiHidden="1" w:unhideWhenUsed="1"/>
+    <w:lsdException w:name="List Continue 2" w:semiHidden="1" w:unhideWhenUsed="1"/>
+    <w:lsdException w:name="List Continue 3" w:semiHidden="1" w:unhideWhenUsed="1"/>
+    <w:lsdException w:name="List Continue 4" w:semiHidden="1" w:unhideWhenUsed="1"/>
+    <w:lsdException w:name="List Continue 5" w:semiHidden="1" w:unhideWhenUsed="1"/>
+    <w:lsdException w:name="Message Header" w:semiHidden="1" w:unhideWhenUsed="1"/>
+    <w:lsdException w:name="Subtitle" w:uiPriority="11" w:qFormat="1"/>
+    <w:lsdException w:name="Salutation" w:semiHidden="1" w:unhideWhenUsed="1"/>
+    <w:lsdException w:name="Date" w:semiHidden="1" w:unhideWhenUsed="1"/>
+    <w:lsdException w:name="Body Text First Indent" w:semiHidden="1" w:unhideWhenUsed="1"/>
+    <w:lsdException w:name="Body Text First Indent 2" w:semiHidden="1" w:unhideWhenUsed="1"/>
+    <w:lsdException w:name="Note Heading" w:semiHidden="1" w:unhideWhenUsed="1"/>
+    <w:lsdException w:name="Body Text 2" w:semiHidden="1" w:unhideWhenUsed="1"/>
+    <w:lsdException w:name="Body Text 3" w:semiHidden="1" w:unhideWhenUsed="1"/>
+    <w:lsdException w:name="Body Text Indent 2" w:semiHidden="1" w:unhideWhenUsed="1"/>
+    <w:lsdException w:name="Body Text Indent 3" w:semiHidden="1" w:unhideWhenUsed="1"/>
+    <w:lsdException w:name="Block Text" w:semiHidden="1" w:unhideWhenUsed="1"/>
+    <w:lsdException w:name="Hyperlink" w:semiHidden="1" w:unhideWhenUsed="1"/>
+    <w:lsdException w:name="FollowedHyperlink" w:semiHidden="1" w:unhideWhenUsed="1"/>
+    <w:lsdException w:name="Strong" w:uiPriority="22" w:qFormat="1"/>
+    <w:lsdException w:name="Emphasis" w:uiPriority="20" w:qFormat="1"/>
+    <w:lsdException w:name="Document Map" w:semiHidden="1" w:unhideWhenUsed="1"/>
+    <w:lsdException w:name="Plain Text" w:semiHidden="1" w:unhideWhenUsed="1"/>
+    <w:lsdException w:name="E-mail Signature" w:semiHidden="1" w:unhideWhenUsed="1"/>
+    <w:lsdException w:name="HTML Top of Form" w:semiHidden="1" w:unhideWhenUsed="1"/>
+    <w:lsdException w:name="HTML Bottom of Form" w:semiHidden="1" w:unhideWhenUsed="1"/>
+    <w:lsdException w:name="Normal (Web)" w:semiHidden="1" w:unhideWhenUsed="1"/>
+    <w:lsdException w:name="HTML Acronym" w:semiHidden="1" w:unhideWhenUsed="1"/>
+    <w:lsdException w:name="HTML Address" w:semiHidden="1" w:unhideWhenUsed="1"/>
+    <w:lsdException w:name="HTML Cite" w:semiHidden="1" w:unhideWhenUsed="1"/>
+    <w:lsdException w:name="HTML Code" w:semiHidden="1" w:unhideWhenUsed="1"/>
+    <w:lsdException w:name="HTML Definition" w:semiHidden="1" w:unhideWhenUsed="1"/>
+    <w:lsdException w:name="HTML Keyboard" w:semiHidden="1" w:unhideWhenUsed="1"/>
+    <w:lsdException w:name="HTML Preformatted" w:semiHidden="1" w:unhideWhenUsed="1"/>
+    <w:lsdException w:name="HTML Sample" w:semiHidden="1" w:unhideWhenUsed="1"/>
+    <w:lsdException w:name="HTML Typewriter" w:semiHidden="1" w:unhideWhenUsed="1"/>
+    <w:lsdException w:name="HTML Variable" w:semiHidden="1" w:unhideWhenUsed="1"/>
+    <w:lsdException w:name="Normal Table" w:semiHidden="1" w:unhideWhenUsed="1"/>
+    <w:lsdException w:name="annotation subject" w:semiHidden="1" w:unhideWhenUsed="1"/>
+    <w:lsdException w:name="No List" w:semiHidden="1" w:unhideWhenUsed="1"/>
+    <w:lsdException w:name="Outline List 1" w:semiHidden="1" w:unhideWhenUsed="1"/>
+    <w:lsdException w:name="Outline List 2" w:semiHidden="1" w:unhideWhenUsed="1"/>
+    <w:lsdException w:name="Outline List 3" w:semiHidden="1" w:unhideWhenUsed="1"/>
+    <w:lsdException w:name="Table Simple 1" w:semiHidden="1" w:unhideWhenUsed="1"/>
+    <w:lsdException w:name="Table Simple 2" w:semiHidden="1" w:unhideWhenUsed="1"/>
+    <w:lsdException w:name="Table Simple 3" w:semiHidden="1" w:unhideWhenUsed="1"/>
+    <w:lsdException w:name="Table Classic 1" w:semiHidden="1" w:unhideWhenUsed="1"/>
+    <w:lsdException w:name="Table Classic 2" w:semiHidden="1" w:unhideWhenUsed="1"/>
+    <w:lsdException w:name="Table Classic 3" w:semiHidden="1" w:unhideWhenUsed="1"/>
+    <w:lsdException w:name="Table Classic 4" w:semiHidden="1" w:unhideWhenUsed="1"/>
+    <w:lsdException w:name="Table Colorful 1" w:semiHidden="1" w:unhideWhenUsed="1"/>
+    <w:lsdException w:name="Table Colorful 2" w:semiHidden="1" w:unhideWhenUsed="1"/>
+    <w:lsdException w:name="Table Colorful 3" w:semiHidden="1" w:unhideWhenUsed="1"/>
+    <w:lsdException w:name="Table Columns 1" w:semiHidden="1" w:unhideWhenUsed="1"/>
+    <w:lsdException w:name="Table Columns 2" w:semiHidden="1" w:unhideWhenUsed="1"/>
+    <w:lsdException w:name="Table Columns 3" w:semiHidden="1" w:unhideWhenUsed="1"/>
+    <w:lsdException w:name="Table Columns 4" w:semiHidden="1" w:unhideWhenUsed="1"/>
+    <w:lsdException w:name="Table Columns 5" w:semiHidden="1" w:unhideWhenUsed="1"/>
+    <w:lsdException w:name="Table Grid 1" w:semiHidden="1" w:unhideWhenUsed="1"/>
+    <w:lsdException w:name="Table Grid 2" w:semiHidden="1" w:unhideWhenUsed="1"/>
+    <w:lsdException w:name="Table Grid 3" w:semiHidden="1" w:unhideWhenUsed="1"/>
+    <w:lsdException w:name="Table Grid 4" w:semiHidden="1" w:unhideWhenUsed="1"/>
+    <w:lsdException w:name="Table Grid 5" w:semiHidden="1" w:unhideWhenUsed="1"/>
+    <w:lsdException w:name="Table Grid 6" w:semiHidden="1" w:unhideWhenUsed="1"/>
+    <w:lsdException w:name="Table Grid 7" w:semiHidden="1" w:unhideWhenUsed="1"/>
+    <w:lsdException w:name="Table Grid 8" w:semiHidden="1" w:unhideWhenUsed="1"/>
+    <w:lsdException w:name="Table List 1" w:semiHidden="1" w:unhideWhenUsed="1"/>
+    <w:lsdException w:name="Table List 2" w:semiHidden="1" w:unhideWhenUsed="1"/>
+    <w:lsdException w:name="Table List 3" w:semiHidden="1" w:unhideWhenUsed="1"/>
+    <w:lsdException w:name="Table List 4" w:semiHidden="1" w:unhideWhenUsed="1"/>
+    <w:lsdException w:name="Table List 5" w:semiHidden="1" w:unhideWhenUsed="1"/>
+    <w:lsdException w:name="Table List 6" w:semiHidden="1" w:unhideWhenUsed="1"/>
+    <w:lsdException w:name="Table List 7" w:semiHidden="1" w:unhideWhenUsed="1"/>
+    <w:lsdException w:name="Table List 8" w:semiHidden="1" w:unhideWhenUsed="1"/>
+    <w:lsdException w:name="Table 3D effects 1" w:semiHidden="1" w:unhideWhenUsed="1"/>
+    <w:lsdException w:name="Table 3D effects 2" w:semiHidden="1" w:unhideWhenUsed="1"/>
+    <w:lsdException w:name="Table 3D effects 3" w:semiHidden="1" w:unhideWhenUsed="1"/>
+    <w:lsdException w:name="Table Contemporary" w:semiHidden="1" w:unhideWhenUsed="1"/>
+    <w:lsdException w:name="Table Elegant" w:semiHidden="1" w:unhideWhenUsed="1"/>
+    <w:lsdException w:name="Table Professional" w:semiHidden="1" w:unhideWhenUsed="1"/>
+    <w:lsdException w:name="Table Subtle 1" w:semiHidden="1" w:unhideWhenUsed="1"/>
+    <w:lsdException w:name="Table Subtle 2" w:semiHidden="1" w:unhideWhenUsed="1"/>
+    <w:lsdException w:name="Table Web 1" w:semiHidden="1" w:unhideWhenUsed="1"/>
+    <w:lsdException w:name="Table Web 2" w:semiHidden="1" w:unhideWhenUsed="1"/>
+    <w:lsdException w:name="Table Web 3" w:semiHidden="1" w:unhideWhenUsed="1"/>
+    <w:lsdException w:name="Balloon Text" w:semiHidden="1" w:unhideWhenUsed="1"/>
+    <w:lsdException w:name="Table Grid" w:semiHidden="1" w:uiPriority="59" w:unhideWhenUsed="1"/>
+    <w:lsdException w:name="Table Theme" w:semiHidden="1" w:unhideWhenUsed="1"/>
+    <w:lsdException w:name="Placeholder Text" w:semiHidden="1"/>
+    <w:lsdException w:name="No Spacing" w:uiPriority="1" w:qFormat="1"/>
+    <w:lsdException w:name="Light Shading" w:uiPriority="60"/>
+    <w:lsdException w:name="Light List" w:uiPriority="61"/>
+    <w:lsdException w:name="Light Grid" w:uiPriority="62"/>
+    <w:lsdException w:name="Medium Shading 1" w:uiPriority="63"/>
+    <w:lsdException w:name="Medium Shading 2" w:uiPriority="64"/>
+    <w:lsdException w:name="Medium List 1" w:uiPriority="65"/>
+    <w:lsdException w:name="Medium List 2" w:uiPriority="66"/>
+    <w:lsdException w:name="Medium Grid 1" w:uiPriority="67"/>
+    <w:lsdException w:name="Medium Grid 2" w:uiPriority="68"/>
+    <w:lsdException w:name="Medium Grid 3" w:uiPriority="69"/>
+    <w:lsdException w:name="Dark List" w:uiPriority="70"/>
+    <w:lsdException w:name="Colorful Shading" w:uiPriority="71"/>
+    <w:lsdException w:name="Colorful List" w:uiPriority="72"/>
+    <w:lsdException w:name="Colorful Grid" w:uiPriority="73"/>
+    <w:lsdException w:name="Light Shading Accent 1" w:uiPriority="60"/>
+    <w:lsdException w:name="Light List Accent 1" w:uiPriority="61"/>
+    <w:lsdException w:name="Light Grid Accent 1" w:uiPriority="62"/>
+    <w:lsdException w:name="Medium Shading 1 Accent 1" w:uiPriority="63"/>
+    <w:lsdException w:name="Medium Shading 2 Accent 1" w:uiPriority="64"/>
+    <w:lsdException w:name="Medium List 1 Accent 1" w:uiPriority="65"/>
+    <w:lsdException w:name="Revision" w:semiHidden="1"/>
+    <w:lsdException w:name="List Paragraph" w:uiPriority="34" w:qFormat="1"/>
+    <w:lsdException w:name="Quote" w:uiPriority="29" w:qFormat="1"/>
+    <w:lsdException w:name="Intense Quote" w:uiPriority="30" w:qFormat="1"/>
+    <w:lsdException w:name="Medium List 2 Accent 1" w:uiPriority="66"/>
+    <w:lsdException w:name="Medium Grid 1 Accent 1" w:uiPriority="67"/>
+    <w:lsdException w:name="Medium Grid 2 Accent 1" w:uiPriority="68"/>
+    <w:lsdException w:name="Medium Grid 3 Accent 1" w:uiPriority="69"/>
+    <w:lsdException w:name="Dark List Accent 1" w:uiPriority="70"/>
+    <w:lsdException w:name="Colorful Shading Accent 1" w:uiPriority="71"/>
+    <w:lsdException w:name="Colorful List Accent 1" w:uiPriority="72"/>
+    <w:lsdException w:name="Colorful Grid Accent 1" w:uiPriority="73"/>
+    <w:lsdException w:name="Light Shading Accent 2" w:uiPriority="60"/>
+    <w:lsdException w:name="Light List Accent 2" w:uiPriority="61"/>
+    <w:lsdException w:name="Light Grid Accent 2" w:uiPriority="62"/>
+    <w:lsdException w:name="Medium Shading 1 Accent 2" w:uiPriority="63"/>
+    <w:lsdException w:name="Medium Shading 2 Accent 2" w:uiPriority="64"/>
+    <w:lsdException w:name="Medium List 1 Accent 2" w:uiPriority="65"/>
+    <w:lsdException w:name="Medium List 2 Accent 2" w:uiPriority="66"/>
+    <w:lsdException w:name="Medium Grid 1 Accent 2" w:uiPriority="67"/>
+    <w:lsdException w:name="Medium Grid 2 Accent 2" w:uiPriority="68"/>
+    <w:lsdException w:name="Medium Grid 3 Accent 2" w:uiPriority="69"/>
+    <w:lsdException w:name="Dark List Accent 2" w:uiPriority="70"/>
+    <w:lsdException w:name="Colorful Shading Accent 2" w:uiPriority="71"/>
+    <w:lsdException w:name="Colorful List Accent 2" w:uiPriority="72"/>
+    <w:lsdException w:name="Colorful Grid Accent 2" w:uiPriority="73"/>
+    <w:lsdException w:name="Light Shading Accent 3" w:uiPriority="60"/>
+    <w:lsdException w:name="Light List Accent 3" w:uiPriority="61"/>
+    <w:lsdException w:name="Light Grid Accent 3" w:uiPriority="62"/>
+    <w:lsdException w:name="Medium Shading 1 Accent 3" w:uiPriority="63"/>
+    <w:lsdException w:name="Medium Shading 2 Accent 3" w:uiPriority="64"/>
+    <w:lsdException w:name="Medium List 1 Accent 3" w:uiPriority="65"/>
+    <w:lsdException w:name="Medium List 2 Accent 3" w:uiPriority="66"/>
+    <w:lsdException w:name="Medium Grid 1 Accent 3" w:uiPriority="67"/>
+    <w:lsdException w:name="Medium Grid 2 Accent 3" w:uiPriority="68"/>
+    <w:lsdException w:name="Medium Grid 3 Accent 3" w:uiPriority="69"/>
+    <w:lsdException w:name="Dark List Accent 3" w:uiPriority="70"/>
+    <w:lsdException w:name="Colorful Shading Accent 3" w:uiPriority="71"/>
+    <w:lsdException w:name="Colorful List Accent 3" w:uiPriority="72"/>
+    <w:lsdException w:name="Colorful Grid Accent 3" w:uiPriority="73"/>
+    <w:lsdException w:name="Light Shading Accent 4" w:uiPriority="60"/>
+    <w:lsdException w:name="Light List Accent 4" w:uiPriority="61"/>
+    <w:lsdException w:name="Light Grid Accent 4" w:uiPriority="62"/>
+    <w:lsdException w:name="Medium Shading 1 Accent 4" w:uiPriority="63"/>
+    <w:lsdException w:name="Medium Shading 2 Accent 4" w:uiPriority="64"/>
+    <w:lsdException w:name="Medium List 1 Accent 4" w:uiPriority="65"/>
+    <w:lsdException w:name="Medium List 2 Accent 4" w:uiPriority="66"/>
+    <w:lsdException w:name="Medium Grid 1 Accent 4" w:uiPriority="67"/>
+    <w:lsdException w:name="Medium Grid 2 Accent 4" w:uiPriority="68"/>
+    <w:lsdException w:name="Medium Grid 3 Accent 4" w:uiPriority="69"/>
+    <w:lsdException w:name="Dark List Accent 4" w:uiPriority="70"/>
+    <w:lsdException w:name="Colorful Shading Accent 4" w:uiPriority="71"/>
+    <w:lsdException w:name="Colorful List Accent 4" w:uiPriority="72"/>
+    <w:lsdException w:name="Colorful Grid Accent 4" w:uiPriority="73"/>
+    <w:lsdException w:name="Light Shading Accent 5" w:uiPriority="60"/>
+    <w:lsdException w:name="Light List Accent 5" w:uiPriority="61"/>
+    <w:lsdException w:name="Light Grid Accent 5" w:uiPriority="62"/>
+    <w:lsdException w:name="Medium Shading 1 Accent 5" w:uiPriority="63"/>
+    <w:lsdException w:name="Medium Shading 2 Accent 5" w:uiPriority="64"/>
+    <w:lsdException w:name="Medium List 1 Accent 5" w:uiPriority="65"/>
+    <w:lsdException w:name="Medium List 2 Accent 5" w:uiPriority="66"/>
+    <w:lsdException w:name="Medium Grid 1 Accent 5" w:uiPriority="67"/>
+    <w:lsdException w:name="Medium Grid 2 Accent 5" w:uiPriority="68"/>
+    <w:lsdException w:name="Medium Grid 3 Accent 5" w:uiPriority="69"/>
+    <w:lsdException w:name="Dark List Accent 5" w:uiPriority="70"/>
+    <w:lsdException w:name="Colorful Shading Accent 5" w:uiPriority="71"/>
+    <w:lsdException w:name="Colorful List Accent 5" w:uiPriority="72"/>
+    <w:lsdException w:name="Colorful Grid Accent 5" w:uiPriority="73"/>
+    <w:lsdException w:name="Light Shading Accent 6" w:uiPriority="60"/>
+    <w:lsdException w:name="Light List Accent 6" w:uiPriority="61"/>
+    <w:lsdException w:name="Light Grid Accent 6" w:uiPriority="62"/>
+    <w:lsdException w:name="Medium Shading 1 Accent 6" w:uiPriority="63"/>
+    <w:lsdException w:name="Medium Shading 2 Accent 6" w:uiPriority="64"/>
+    <w:lsdException w:name="Medium List 1 Accent 6" w:uiPriority="65"/>
+    <w:lsdException w:name="Medium List 2 Accent 6" w:uiPriority="66"/>
+    <w:lsdException w:name="Medium Grid 1 Accent 6" w:uiPriority="67"/>
+    <w:lsdException w:name="Medium Grid 2 Accent 6" w:uiPriority="68"/>
+    <w:lsdException w:name="Medium Grid 3 Accent 6" w:uiPriority="69"/>
+    <w:lsdException w:name="Dark List Accent 6" w:uiPriority="70"/>
+    <w:lsdException w:name="Colorful Shading Accent 6" w:uiPriority="71"/>
+    <w:lsdException w:name="Colorful List Accent 6" w:uiPriority="72"/>
+    <w:lsdException w:name="Colorful Grid Accent 6" w:uiPriority="73"/>
+    <w:lsdException w:name="Subtle Emphasis" w:uiPriority="19" w:qFormat="1"/>
+    <w:lsdException w:name="Intense Emphasis" w:uiPriority="21" w:qFormat="1"/>
+    <w:lsdException w:name="Subtle Reference" w:uiPriority="31" w:qFormat="1"/>
+    <w:lsdException w:name="Intense Reference" w:uiPriority="32" w:qFormat="1"/>
+    <w:lsdException w:name="Book Title" w:uiPriority="33" w:qFormat="1"/>
+    <w:lsdException w:name="Bibliography" w:semiHidden="1" w:uiPriority="37" w:unhideWhenUsed="1"/>
+    <w:lsdException w:name="TOC Heading" w:semiHidden="1" w:uiPriority="39" w:unhideWhenUsed="1" w:qFormat="1"/>
+    <w:lsdException w:name="Plain Table 1" w:uiPriority="41"/>
+    <w:lsdException w:name="Plain Table 2" w:uiPriority="42"/>
+    <w:lsdException w:name="Plain Table 3" w:uiPriority="43"/>
+    <w:lsdException w:name="Plain Table 4" w:uiPriority="44"/>
+    <w:lsdException w:name="Plain Table 5" w:uiPriority="45"/>
+    <w:lsdException w:name="Grid Table Light" w:uiPriority="40"/>
+    <w:lsdException w:name="Grid Table 1 Light" w:uiPriority="46"/>
+    <w:lsdException w:name="Grid Table 2" w:uiPriority="47"/>
+    <w:lsdException w:name="Grid Table 3" w:uiPriority="48"/>
+    <w:lsdException w:name="Grid Table 4" w:uiPriority="49"/>
+    <w:lsdException w:name="Grid Table 5 Dark" w:uiPriority="50"/>
+    <w:lsdException w:name="Grid Table 6 Colorful" w:uiPriority="51"/>
+    <w:lsdException w:name="Grid Table 7 Colorful" w:uiPriority="52"/>
+    <w:lsdException w:name="Grid Table 1 Light Accent 1" w:uiPriority="46"/>
+    <w:lsdException w:name="Grid Table 2 Accent 1" w:uiPriority="47"/>
+    <w:lsdException w:name="Grid Table 3 Accent 1" w:uiPriority="48"/>
+    <w:lsdException w:name="Grid Table 4 Accent 1" w:uiPriority="49"/>
+    <w:lsdException w:name="Grid Table 5 Dark Accent 1" w:uiPriority="50"/>
+    <w:lsdException w:name="Grid Table 6 Colorful Accent 1" w:uiPriority="51"/>
+    <w:lsdException w:name="Grid Table 7 Colorful Accent 1" w:uiPriority="52"/>
+    <w:lsdException w:name="Grid Table 1 Light Accent 2" w:uiPriority="46"/>
+    <w:lsdException w:name="Grid Table 2 Accent 2" w:uiPriority="47"/>
+    <w:lsdException w:name="Grid Table 3 Accent 2" w:uiPriority="48"/>
+    <w:lsdException w:name="Grid Table 4 Accent 2" w:uiPriority="49"/>
+    <w:lsdException w:name="Grid Table 5 Dark Accent 2" w:uiPriority="50"/>
+    <w:lsdException w:name="Grid Table 6 Colorful Accent 2" w:uiPriority="51"/>
+    <w:lsdException w:name="Grid Table 7 Colorful Accent 2" w:uiPriority="52"/>
+    <w:lsdException w:name="Grid Table 1 Light Accent 3" w:uiPriority="46"/>
+    <w:lsdException w:name="Grid Table 2 Accent 3" w:uiPriority="47"/>
+    <w:lsdException w:name="Grid Table 3 Accent 3" w:uiPriority="48"/>
+    <w:lsdException w:name="Grid Table 4 Accent 3" w:uiPriority="49"/>
+    <w:lsdException w:name="Grid Table 5 Dark Accent 3" w:uiPriority="50"/>
+    <w:lsdException w:name="Grid Table 6 Colorful Accent 3" w:uiPriority="51"/>
+    <w:lsdException w:name="Grid Table 7 Colorful Accent 3" w:uiPriority="52"/>
+    <w:lsdException w:name="Grid Table 1 Light Accent 4" w:uiPriority="46"/>
+    <w:lsdException w:name="Grid Table 2 Accent 4" w:uiPriority="47"/>
+    <w:lsdException w:name="Grid Table 3 Accent 4" w:uiPriority="48"/>
+    <w:lsdException w:name="Grid Table 4 Accent 4" w:uiPriority="49"/>
+    <w:lsdException w:name="Grid Table 5 Dark Accent 4" w:uiPriority="50"/>
+    <w:lsdException w:name="Grid Table 6 Colorful Accent 4" w:uiPriority="51"/>
+    <w:lsdException w:name="Grid Table 7 Colorful Accent 4" w:uiPriority="52"/>
+    <w:lsdException w:name="Grid Table 1 Light Accent 5" w:uiPriority="46"/>
+    <w:lsdException w:name="Grid Table 2 Accent 5" w:uiPriority="47"/>
+    <w:lsdException w:name="Grid Table 3 Accent 5" w:uiPriority="48"/>
+    <w:lsdException w:name="Grid Table 4 Accent 5" w:uiPriority="49"/>
+    <w:lsdException w:name="Grid Table 5 Dark Accent 5" w:uiPriority="50"/>
+    <w:lsdException w:name="Grid Table 6 Colorful Accent 5" w:uiPriority="51"/>
+    <w:lsdException w:name="Grid Table 7 Colorful Accent 5" w:uiPriority="52"/>
+    <w:lsdException w:name="Grid Table 1 Light Accent 6" w:uiPriority="46"/>
+    <w:lsdException w:name="Grid Table 2 Accent 6" w:uiPriority="47"/>
+    <w:lsdException w:name="Grid Table 3 Accent 6" w:uiPriority="48"/>
+    <w:lsdException w:name="Grid Table 4 Accent 6" w:uiPriority="49"/>
+    <w:lsdException w:name="Grid Table 5 Dark Accent 6" w:uiPriority="50"/>
+    <w:lsdException w:name="Grid Table 6 Colorful Accent 6" w:uiPriority="51"/>
+    <w:lsdException w:name="Grid Table 7 Colorful Accent 6" w:uiPriority="52"/>
+    <w:lsdException w:name="List Table 1 Light" w:uiPriority="46"/>
+    <w:lsdException w:name="List Table 2" w:uiPriority="47"/>
+    <w:lsdException w:name="List Table 3" w:uiPriority="48"/>
+    <w:lsdException w:name="List Table 4" w:uiPriority="49"/>
+    <w:lsdException w:name="List Table 5 Dark" w:uiPriority="50"/>
+    <w:lsdException w:name="List Table 6 Colorful" w:uiPriority="51"/>
+    <w:lsdException w:name="List Table 7 Colorful" w:uiPriority="52"/>
+    <w:lsdException w:name="List Table 1 Light Accent 1" w:uiPriority="46"/>
+    <w:lsdException w:name="List Table 2 Accent 1" w:uiPriority="47"/>
+    <w:lsdException w:name="List Table 3 Accent 1" w:uiPriority="48"/>
+    <w:lsdException w:name="List Table 4 Accent 1" w:uiPriority="49"/>
+    <w:lsdException w:name="List Table 5 Dark Accent 1" w:uiPriority="50"/>
+    <w:lsdException w:name="List Table 6 Colorful Accent 1" w:uiPriority="51"/>
+    <w:lsdException w:name="List Table 7 Colorful Accent 1" w:uiPriority="52"/>
+    <w:lsdException w:name="List Table 1 Light Accent 2" w:uiPriority="46"/>
+    <w:lsdException w:name="List Table 2 Accent 2" w:uiPriority="47"/>
+    <w:lsdException w:name="List Table 3 Accent 2" w:uiPriority="48"/>
+    <w:lsdException w:name="List Table 4 Accent 2" w:uiPriority="49"/>
+    <w:lsdException w:name="List Table 5 Dark Accent 2" w:uiPriority="50"/>
+    <w:lsdException w:name="List Table 6 Colorful Accent 2" w:uiPriority="51"/>
+    <w:lsdException w:name="List Table 7 Colorful Accent 2" w:uiPriority="52"/>
+    <w:lsdException w:name="List Table 1 Light Accent 3" w:uiPriority="46"/>
+    <w:lsdException w:name="List Table 2 Accent 3" w:uiPriority="47"/>
+    <w:lsdException w:name="List Table 3 Accent 3" w:uiPriority="48"/>
+    <w:lsdException w:name="List Table 4 Accent 3" w:uiPriority="49"/>
+    <w:lsdException w:name="List Table 5 Dark Accent 3" w:uiPriority="50"/>
+    <w:lsdException w:name="List Table 6 Colorful Accent 3" w:uiPriority="51"/>
+    <w:lsdException w:name="List Table 7 Colorful Accent 3" w:uiPriority="52"/>
+    <w:lsdException w:name="List Table 1 Light Accent 4" w:uiPriority="46"/>
+    <w:lsdException w:name="List Table 2 Accent 4" w:uiPriority="47"/>
+    <w:lsdException w:name="List Table 3 Accent 4" w:uiPriority="48"/>
+    <w:lsdException w:name="List Table 4 Accent 4" w:uiPriority="49"/>
+    <w:lsdException w:name="List Table 5 Dark Accent 4" w:uiPriority="50"/>
+    <w:lsdException w:name="List Table 6 Colorful Accent 4" w:uiPriority="51"/>
+    <w:lsdException w:name="List Table 7 Colorful Accent 4" w:uiPriority="52"/>
+    <w:lsdException w:name="List Table 1 Light Accent 5" w:uiPriority="46"/>
+    <w:lsdException w:name="List Table 2 Accent 5" w:uiPriority="47"/>
+    <w:lsdException w:name="List Table 3 Accent 5" w:uiPriority="48"/>
+    <w:lsdException w:name="List Table 4 Accent 5" w:uiPriority="49"/>
+    <w:lsdException w:name="List Table 5 Dark Accent 5" w:uiPriority="50"/>
+    <w:lsdException w:name="List Table 6 Colorful Accent 5" w:uiPriority="51"/>
+    <w:lsdException w:name="List Table 7 Colorful Accent 5" w:uiPriority="52"/>
+    <w:lsdException w:name="List Table 1 Light Accent 6" w:uiPriority="46"/>
+    <w:lsdException w:name="List Table 2 Accent 6" w:uiPriority="47"/>
+    <w:lsdException w:name="List Table 3 Accent 6" w:uiPriority="48"/>
+    <w:lsdException w:name="List Table 4 Accent 6" w:uiPriority="49"/>
+    <w:lsdException w:name="List Table 5 Dark Accent 6" w:uiPriority="50"/>
+    <w:lsdException w:name="List Table 6 Colorful Accent 6" w:uiPriority="51"/>
+    <w:lsdException w:name="List Table 7 Colorful Accent 6" w:uiPriority="52"/>
+    <w:lsdException w:name="Mention" w:semiHidden="1" w:unhideWhenUsed="1"/>
+    <w:lsdException w:name="Smart Hyperlink" w:semiHidden="1" w:unhideWhenUsed="1"/>
+    <w:lsdException w:name="Hashtag" w:semiHidden="1" w:unhideWhenUsed="1"/>
+    <w:lsdException w:name="Unresolved Mention" w:semiHidden="1" w:unhideWhenUsed="1"/>
   </w:latentStyles>
   <w:style w:type="paragraph" w:default="1" w:styleId="Normal">
     <w:name w:val="Normal"/>

</xml_diff>